<commit_message>
FINISH REPORT VERSION 1.7 (SAu khi nhận xét) - Mở đầu phương pháp
</commit_message>
<xml_diff>
--- a/De Cuong/bao cao luan van/Bao cao luan van v0.5.docx
+++ b/De Cuong/bao cao luan van/Bao cao luan van v0.5.docx
@@ -13201,10 +13201,10 @@
             <v:path o:extrusionok="f" gradientshapeok="t" o:connecttype="rect"/>
             <o:lock v:ext="edit" aspectratio="t"/>
           </v:shapetype>
-          <v:shape id="_x0000_i1025" type="#_x0000_t75" style="width:9.9pt;height:9.9pt" o:ole="">
+          <v:shape id="_x0000_i1025" type="#_x0000_t75" style="width:10.2pt;height:10.2pt" o:ole="">
             <v:imagedata r:id="rId15" o:title=""/>
           </v:shape>
-          <o:OLEObject Type="Embed" ProgID="Equation.3" ShapeID="_x0000_i1025" DrawAspect="Content" ObjectID="_1361194253" r:id="rId16"/>
+          <o:OLEObject Type="Embed" ProgID="Equation.3" ShapeID="_x0000_i1025" DrawAspect="Content" ObjectID="_1361262923" r:id="rId16"/>
         </w:object>
       </w:r>
       <w:r>
@@ -13223,10 +13223,10 @@
           <w:szCs w:val="26"/>
         </w:rPr>
         <w:object w:dxaOrig="200" w:dyaOrig="200">
-          <v:shape id="_x0000_i1026" type="#_x0000_t75" style="width:9.9pt;height:9.9pt" o:ole="">
+          <v:shape id="_x0000_i1026" type="#_x0000_t75" style="width:10.2pt;height:10.2pt" o:ole="">
             <v:imagedata r:id="rId15" o:title=""/>
           </v:shape>
-          <o:OLEObject Type="Embed" ProgID="Equation.3" ShapeID="_x0000_i1026" DrawAspect="Content" ObjectID="_1361194254" r:id="rId17"/>
+          <o:OLEObject Type="Embed" ProgID="Equation.3" ShapeID="_x0000_i1026" DrawAspect="Content" ObjectID="_1361262924" r:id="rId17"/>
         </w:object>
       </w:r>
       <w:r>
@@ -13805,56 +13805,515 @@
         <w:jc w:val="both"/>
         <w:rPr>
           <w:rFonts w:ascii="Times New Roman" w:hAnsi="Times New Roman" w:cs="Times New Roman"/>
+          <w:color w:val="FF0000"/>
+          <w:sz w:val="26"/>
+          <w:szCs w:val="26"/>
+          <w:lang w:val="vi-VN"/>
+        </w:rPr>
+      </w:pPr>
+      <w:r>
+        <w:rPr>
+          <w:rFonts w:ascii="Times New Roman" w:hAnsi="Times New Roman" w:cs="Times New Roman"/>
+          <w:color w:val="FF0000"/>
+          <w:sz w:val="26"/>
+          <w:szCs w:val="26"/>
+        </w:rPr>
+        <w:tab/>
+      </w:r>
+      <w:r>
+        <w:rPr>
+          <w:rFonts w:ascii="Times New Roman" w:hAnsi="Times New Roman" w:cs="Times New Roman"/>
+          <w:color w:val="FF0000"/>
+          <w:sz w:val="26"/>
+          <w:szCs w:val="26"/>
+        </w:rPr>
+        <w:t>Ở chương này đề tài trình bày các bước xử lý để chuyển câu hỏi tự nhiên thành câu truy vấn SQL</w:t>
+      </w:r>
+      <w:r>
+        <w:rPr>
+          <w:rFonts w:ascii="Times New Roman" w:hAnsi="Times New Roman" w:cs="Times New Roman"/>
+          <w:color w:val="FF0000"/>
+          <w:sz w:val="26"/>
+          <w:szCs w:val="26"/>
+          <w:lang w:val="vi-VN"/>
+        </w:rPr>
+        <w:t>.</w:t>
+      </w:r>
+      <w:r>
+        <w:rPr>
+          <w:rFonts w:ascii="Times New Roman" w:hAnsi="Times New Roman" w:cs="Times New Roman"/>
+          <w:color w:val="FF0000"/>
+          <w:sz w:val="26"/>
+          <w:szCs w:val="26"/>
+          <w:lang w:val="vi-VN"/>
+        </w:rPr>
+        <w:t xml:space="preserve"> </w:t>
+      </w:r>
+      <w:r>
+        <w:rPr>
+          <w:rFonts w:ascii="Times New Roman" w:hAnsi="Times New Roman" w:cs="Times New Roman"/>
+          <w:color w:val="FF0000"/>
+          <w:sz w:val="26"/>
+          <w:szCs w:val="26"/>
+          <w:lang w:val="vi-VN"/>
+        </w:rPr>
+        <w:t>Câu truy vấn này sẽ được thực thi để tìm kiếm các bài báo, trả về cho người dùng.</w:t>
+      </w:r>
+    </w:p>
+    <w:p>
+      <w:pPr>
+        <w:tabs>
+          <w:tab w:val="left" w:pos="360"/>
+        </w:tabs>
+        <w:jc w:val="both"/>
+        <w:rPr>
+          <w:rFonts w:ascii="Times New Roman" w:hAnsi="Times New Roman" w:cs="Times New Roman"/>
+          <w:color w:val="FF0000"/>
+          <w:sz w:val="26"/>
+          <w:szCs w:val="26"/>
+          <w:lang w:val="vi-VN"/>
+        </w:rPr>
+      </w:pPr>
+      <w:r>
+        <w:rPr>
+          <w:rFonts w:ascii="Times New Roman" w:hAnsi="Times New Roman" w:cs="Times New Roman"/>
+          <w:color w:val="FF0000"/>
+          <w:sz w:val="26"/>
+          <w:szCs w:val="26"/>
+          <w:lang w:val="vi-VN"/>
+        </w:rPr>
+        <w:tab/>
+      </w:r>
+      <w:r>
+        <w:rPr>
+          <w:rFonts w:ascii="Times New Roman" w:hAnsi="Times New Roman" w:cs="Times New Roman"/>
+          <w:color w:val="FF0000"/>
+          <w:sz w:val="26"/>
+          <w:szCs w:val="26"/>
+          <w:lang w:val="vi-VN"/>
+        </w:rPr>
+        <w:t>Đầu tiên, câu hỏi sẽ qua thành phần tiền xử lý để thực hiện thao tác tách từ</w:t>
+      </w:r>
+      <w:r>
+        <w:rPr>
+          <w:rFonts w:ascii="Times New Roman" w:hAnsi="Times New Roman" w:cs="Times New Roman"/>
+          <w:color w:val="FF0000"/>
+          <w:sz w:val="26"/>
+          <w:szCs w:val="26"/>
+          <w:lang w:val="vi-VN"/>
+        </w:rPr>
+        <w:t>, giữ lại một số cụm từ và gán nhãn từ loại cho các từ, cụm từ đã tách được</w:t>
+      </w:r>
+      <w:r>
+        <w:rPr>
+          <w:rFonts w:ascii="Times New Roman" w:hAnsi="Times New Roman" w:cs="Times New Roman"/>
+          <w:color w:val="FF0000"/>
+          <w:sz w:val="26"/>
+          <w:szCs w:val="26"/>
+          <w:lang w:val="vi-VN"/>
+        </w:rPr>
+        <w:t>.</w:t>
+      </w:r>
+      <w:r>
+        <w:rPr>
+          <w:rFonts w:ascii="Times New Roman" w:hAnsi="Times New Roman" w:cs="Times New Roman"/>
+          <w:color w:val="FF0000"/>
+          <w:sz w:val="26"/>
+          <w:szCs w:val="26"/>
+          <w:lang w:val="vi-VN"/>
+        </w:rPr>
+        <w:t>Kết quả của thao tác tiền xử lý sẽ là một danh sách các từ, cụm từ được gán nhãn.</w:t>
+      </w:r>
+      <w:r>
+        <w:rPr>
+          <w:rFonts w:ascii="Times New Roman" w:hAnsi="Times New Roman" w:cs="Times New Roman"/>
+          <w:color w:val="FF0000"/>
+          <w:sz w:val="26"/>
+          <w:szCs w:val="26"/>
+          <w:lang w:val="vi-VN"/>
+        </w:rPr>
+        <w:t xml:space="preserve"> Sau đó, </w:t>
+      </w:r>
+      <w:r>
+        <w:rPr>
+          <w:rFonts w:ascii="Times New Roman" w:hAnsi="Times New Roman" w:cs="Times New Roman"/>
+          <w:color w:val="FF0000"/>
+          <w:sz w:val="26"/>
+          <w:szCs w:val="26"/>
+          <w:lang w:val="vi-VN"/>
+        </w:rPr>
+        <w:t xml:space="preserve">danh sách </w:t>
+      </w:r>
+      <w:r>
+        <w:rPr>
+          <w:rFonts w:ascii="Times New Roman" w:hAnsi="Times New Roman" w:cs="Times New Roman"/>
+          <w:color w:val="FF0000"/>
+          <w:sz w:val="26"/>
+          <w:szCs w:val="26"/>
+          <w:lang w:val="vi-VN"/>
+        </w:rPr>
+        <w:t xml:space="preserve">sẽ được xử lý để rút </w:t>
+      </w:r>
+      <w:r>
+        <w:rPr>
+          <w:rFonts w:ascii="Times New Roman" w:hAnsi="Times New Roman" w:cs="Times New Roman"/>
+          <w:color w:val="FF0000"/>
+          <w:sz w:val="26"/>
+          <w:szCs w:val="26"/>
+          <w:lang w:val="vi-VN"/>
+        </w:rPr>
+        <w:t xml:space="preserve">ra </w:t>
+      </w:r>
+      <w:r>
+        <w:rPr>
+          <w:rFonts w:ascii="Times New Roman" w:hAnsi="Times New Roman" w:cs="Times New Roman"/>
+          <w:color w:val="FF0000"/>
+          <w:sz w:val="26"/>
+          <w:szCs w:val="26"/>
+          <w:lang w:val="vi-VN"/>
+        </w:rPr>
+        <w:t>các bộ ba</w:t>
+      </w:r>
+      <w:r>
+        <w:rPr>
+          <w:rFonts w:ascii="Times New Roman" w:hAnsi="Times New Roman" w:cs="Times New Roman"/>
+          <w:color w:val="FF0000"/>
+          <w:sz w:val="26"/>
+          <w:szCs w:val="26"/>
+          <w:lang w:val="vi-VN"/>
+        </w:rPr>
+        <w:t xml:space="preserve"> dựa vào các luật về từ loại (ví dụ: danh từ - động từ - danh từ).</w:t>
+      </w:r>
+      <w:r>
+        <w:rPr>
+          <w:rFonts w:ascii="Times New Roman" w:hAnsi="Times New Roman" w:cs="Times New Roman"/>
+          <w:color w:val="FF0000"/>
+          <w:sz w:val="26"/>
+          <w:szCs w:val="26"/>
+          <w:lang w:val="vi-VN"/>
+        </w:rPr>
+        <w:t xml:space="preserve"> </w:t>
+      </w:r>
+      <w:r>
+        <w:rPr>
+          <w:rFonts w:ascii="Times New Roman" w:hAnsi="Times New Roman" w:cs="Times New Roman"/>
+          <w:color w:val="FF0000"/>
+          <w:sz w:val="26"/>
+          <w:szCs w:val="26"/>
+          <w:lang w:val="vi-VN"/>
+        </w:rPr>
+        <w:t>Từ các bộ ba rút được, thành phần nhận diện các thực thể được thực thi và nhận biết các bộ ba.</w:t>
+      </w:r>
+      <w:r>
+        <w:rPr>
+          <w:rFonts w:ascii="Times New Roman" w:hAnsi="Times New Roman" w:cs="Times New Roman"/>
+          <w:color w:val="FF0000"/>
+          <w:sz w:val="26"/>
+          <w:szCs w:val="26"/>
+          <w:lang w:val="vi-VN"/>
+        </w:rPr>
+        <w:t xml:space="preserve"> Ở bước này, đề tài xây dựng một tập tin XML cấu hình ngữ nghĩa cho cơ sở dữ liệu. Tập tin này miêu tả các mối quan hệ giữa các bảng và thuộc tính với nhau. Trong tập tin còn chứa các từ thể hiện cho các mối quan hệ (Ví dụ: từ </w:t>
+      </w:r>
+      <w:r>
+        <w:rPr>
+          <w:rFonts w:ascii="Times New Roman" w:hAnsi="Times New Roman" w:cs="Times New Roman"/>
+          <w:i/>
+          <w:color w:val="FF0000"/>
+          <w:sz w:val="26"/>
+          <w:szCs w:val="26"/>
+          <w:lang w:val="vi-VN"/>
+        </w:rPr>
+        <w:t>“write”</w:t>
+      </w:r>
+      <w:r>
+        <w:rPr>
+          <w:rFonts w:ascii="Times New Roman" w:hAnsi="Times New Roman" w:cs="Times New Roman"/>
+          <w:color w:val="FF0000"/>
+          <w:sz w:val="26"/>
+          <w:szCs w:val="26"/>
+          <w:lang w:val="vi-VN"/>
+        </w:rPr>
+        <w:t>thể hiện cho mối quan hệ giữa bảng Publication và bảng Author</w:t>
+      </w:r>
+      <w:r>
+        <w:rPr>
+          <w:rFonts w:ascii="Times New Roman" w:hAnsi="Times New Roman" w:cs="Times New Roman"/>
+          <w:color w:val="FF0000"/>
+          <w:sz w:val="26"/>
+          <w:szCs w:val="26"/>
+          <w:lang w:val="vi-VN"/>
+        </w:rPr>
+        <w:t>)</w:t>
+      </w:r>
+      <w:r>
+        <w:rPr>
+          <w:rFonts w:ascii="Times New Roman" w:hAnsi="Times New Roman" w:cs="Times New Roman"/>
+          <w:color w:val="FF0000"/>
+          <w:sz w:val="26"/>
+          <w:szCs w:val="26"/>
+          <w:lang w:val="vi-VN"/>
+        </w:rPr>
+        <w:t>.</w:t>
+      </w:r>
+      <w:r>
+        <w:rPr>
+          <w:rFonts w:ascii="Times New Roman" w:hAnsi="Times New Roman" w:cs="Times New Roman"/>
+          <w:color w:val="FF0000"/>
+          <w:sz w:val="26"/>
+          <w:szCs w:val="26"/>
+          <w:lang w:val="vi-VN"/>
+        </w:rPr>
+        <w:t xml:space="preserve"> </w:t>
+      </w:r>
+      <w:r>
+        <w:rPr>
+          <w:rFonts w:ascii="Times New Roman" w:hAnsi="Times New Roman" w:cs="Times New Roman"/>
+          <w:color w:val="FF0000"/>
+          <w:sz w:val="26"/>
+          <w:szCs w:val="26"/>
+          <w:lang w:val="vi-VN"/>
+        </w:rPr>
+        <w:t>Việc nhận diện sẽ tiến hành bằng cách so khớp giữa từ quan hệ có trong bộ ba với các từ chỉ mối quan hệ lưu trữ trong tập tin XML.</w:t>
+      </w:r>
+      <w:r>
+        <w:rPr>
+          <w:rFonts w:ascii="Times New Roman" w:hAnsi="Times New Roman" w:cs="Times New Roman"/>
+          <w:color w:val="FF0000"/>
+          <w:sz w:val="26"/>
+          <w:szCs w:val="26"/>
+          <w:lang w:val="vi-VN"/>
+        </w:rPr>
+        <w:t xml:space="preserve"> Cuối cùng, Các bộ ba sau khi được nhận diện các thực thể (</w:t>
+      </w:r>
+      <w:r>
+        <w:rPr>
+          <w:rFonts w:ascii="Times New Roman" w:hAnsi="Times New Roman" w:cs="Times New Roman"/>
+          <w:color w:val="FF0000"/>
+          <w:sz w:val="26"/>
+          <w:szCs w:val="26"/>
+          <w:lang w:val="vi-VN"/>
+        </w:rPr>
+        <w:t xml:space="preserve">có thể </w:t>
+      </w:r>
+      <w:r>
+        <w:rPr>
+          <w:rFonts w:ascii="Times New Roman" w:hAnsi="Times New Roman" w:cs="Times New Roman"/>
+          <w:color w:val="FF0000"/>
+          <w:sz w:val="26"/>
+          <w:szCs w:val="26"/>
+          <w:lang w:val="vi-VN"/>
+        </w:rPr>
+        <w:t>đóng vai trò là thuộc tính hay là đại diện của một bảng trong cơ sở dữ liệu) sẽ được chuyển thành câu truy vấn SQL.</w:t>
+      </w:r>
+      <w:r>
+        <w:rPr>
+          <w:rFonts w:ascii="Times New Roman" w:hAnsi="Times New Roman" w:cs="Times New Roman"/>
+          <w:color w:val="FF0000"/>
+          <w:sz w:val="26"/>
+          <w:szCs w:val="26"/>
+          <w:lang w:val="vi-VN"/>
+        </w:rPr>
+        <w:t xml:space="preserve"> Việc hình thành câu truy vấn sẽ gồm 3 phần: tạo câu SELECT, FROM và WHERE.</w:t>
+      </w:r>
+    </w:p>
+    <w:p>
+      <w:pPr>
+        <w:tabs>
+          <w:tab w:val="left" w:pos="360"/>
+        </w:tabs>
+        <w:jc w:val="both"/>
+        <w:rPr>
+          <w:rFonts w:ascii="Times New Roman" w:hAnsi="Times New Roman" w:cs="Times New Roman"/>
+          <w:color w:val="FF0000"/>
+          <w:sz w:val="26"/>
+          <w:szCs w:val="26"/>
+          <w:lang w:val="vi-VN"/>
+        </w:rPr>
+      </w:pPr>
+      <w:r>
+        <w:rPr>
+          <w:rFonts w:ascii="Times New Roman" w:hAnsi="Times New Roman" w:cs="Times New Roman"/>
+          <w:color w:val="FF0000"/>
+          <w:sz w:val="26"/>
+          <w:szCs w:val="26"/>
+          <w:lang w:val="vi-VN"/>
+        </w:rPr>
+        <w:tab/>
+        <w:t>Các bước xử lý trên được minh họa ở hình sau:</w:t>
+      </w:r>
+    </w:p>
+    <w:p>
+      <w:pPr>
+        <w:jc w:val="center"/>
+        <w:rPr>
+          <w:rFonts w:ascii="Times New Roman" w:hAnsi="Times New Roman" w:cs="Times New Roman"/>
+          <w:color w:val="FF0000"/>
+          <w:sz w:val="26"/>
+          <w:szCs w:val="26"/>
+          <w:lang w:val="vi-VN"/>
+        </w:rPr>
+      </w:pPr>
+      <w:r>
+        <w:rPr>
+          <w:rFonts w:ascii="Times New Roman" w:hAnsi="Times New Roman" w:cs="Times New Roman"/>
           <w:b/>
-          <w:sz w:val="26"/>
-          <w:szCs w:val="26"/>
-          <w:lang w:val="vi-VN"/>
-        </w:rPr>
-      </w:pPr>
-      <w:r>
-        <w:rPr>
-          <w:rFonts w:ascii="Times New Roman" w:hAnsi="Times New Roman" w:cs="Times New Roman"/>
-          <w:sz w:val="26"/>
-          <w:szCs w:val="26"/>
-        </w:rPr>
-        <w:tab/>
-      </w:r>
-      <w:r>
-        <w:rPr>
-          <w:rFonts w:ascii="Times New Roman" w:hAnsi="Times New Roman" w:cs="Times New Roman"/>
-          <w:sz w:val="26"/>
-          <w:szCs w:val="26"/>
-          <w:lang w:val="vi-VN"/>
-        </w:rPr>
-        <w:t>Từ các nghiên cứu tham khảo, nhóm đề xuất một phương pháp xử lý ngôn ngữ tự nhiên dựa trên việc rút trích các bộ ba từ trong câu hỏi</w:t>
-      </w:r>
-      <w:r>
-        <w:rPr>
-          <w:rFonts w:ascii="Times New Roman" w:hAnsi="Times New Roman" w:cs="Times New Roman"/>
-          <w:sz w:val="26"/>
-          <w:szCs w:val="26"/>
-          <w:lang w:val="vi-VN"/>
-        </w:rPr>
-        <w:t xml:space="preserve"> và biến chúng thành câu truy vấn SQL xuống cơ sở dữ liệu</w:t>
-      </w:r>
-      <w:r>
-        <w:rPr>
-          <w:rFonts w:ascii="Times New Roman" w:hAnsi="Times New Roman" w:cs="Times New Roman"/>
-          <w:sz w:val="26"/>
-          <w:szCs w:val="26"/>
-          <w:lang w:val="vi-VN"/>
-        </w:rPr>
-        <w:t xml:space="preserve">. Phương pháp đề ra một số luật về từ loại để rút ra được bộ ba (ví dụ: NN – VB – NN). </w:t>
-      </w:r>
-      <w:r>
-        <w:rPr>
-          <w:rFonts w:ascii="Times New Roman" w:hAnsi="Times New Roman" w:cs="Times New Roman"/>
-          <w:sz w:val="26"/>
-          <w:szCs w:val="26"/>
-          <w:lang w:val="vi-VN"/>
-        </w:rPr>
-        <w:t>Do hệ thống của nhóm chỉ riêng về một lĩnh vực: các bài báo liên quan đến công nghệ thông tin, nên không thể áp dụng một số các từ điển như Wordnet, hoặc công cụ như Gate để nhận diện thực thể. Thay vào đó, nhóm tạo ra một tập tin cấu hình ngữ nghĩa cho cơ sở dữ liệu. Tập tin này sẽ định nghĩa các mối quan hệ giữa bảng (table) với các thuộc tính trong bảng (properties), hay giữa bảng với bảng. Thêm vào đó, tập tin còn liệt kê một số từ (cụm từ) cho từng mối quan hệ nêu trên.</w:t>
-      </w:r>
+          <w:noProof/>
+          <w:sz w:val="26"/>
+          <w:szCs w:val="26"/>
+        </w:rPr>
+        <w:lastRenderedPageBreak/>
+        <w:drawing>
+          <wp:inline distT="0" distB="0" distL="0" distR="0">
+            <wp:extent cx="5577840" cy="4183380"/>
+            <wp:effectExtent l="19050" t="0" r="3810" b="0"/>
+            <wp:docPr id="10" name="Picture 3" descr="C:\Users\Hoang\Desktop\filnalproject\De Cuong\cac buoc\process steps.jpg"/>
+            <wp:cNvGraphicFramePr>
+              <a:graphicFrameLocks xmlns:a="http://schemas.openxmlformats.org/drawingml/2006/main" noChangeAspect="1"/>
+            </wp:cNvGraphicFramePr>
+            <a:graphic xmlns:a="http://schemas.openxmlformats.org/drawingml/2006/main">
+              <a:graphicData uri="http://schemas.openxmlformats.org/drawingml/2006/picture">
+                <pic:pic xmlns:pic="http://schemas.openxmlformats.org/drawingml/2006/picture">
+                  <pic:nvPicPr>
+                    <pic:cNvPr id="0" name="Picture 3" descr="C:\Users\Hoang\Desktop\filnalproject\De Cuong\cac buoc\process steps.jpg"/>
+                    <pic:cNvPicPr>
+                      <a:picLocks noChangeAspect="1" noChangeArrowheads="1"/>
+                    </pic:cNvPicPr>
+                  </pic:nvPicPr>
+                  <pic:blipFill>
+                    <a:blip r:embed="rId18"/>
+                    <a:srcRect/>
+                    <a:stretch>
+                      <a:fillRect/>
+                    </a:stretch>
+                  </pic:blipFill>
+                  <pic:spPr bwMode="auto">
+                    <a:xfrm>
+                      <a:off x="0" y="0"/>
+                      <a:ext cx="5577840" cy="4183380"/>
+                    </a:xfrm>
+                    <a:prstGeom prst="rect">
+                      <a:avLst/>
+                    </a:prstGeom>
+                    <a:noFill/>
+                    <a:ln w="9525">
+                      <a:noFill/>
+                      <a:miter lim="800000"/>
+                      <a:headEnd/>
+                      <a:tailEnd/>
+                    </a:ln>
+                  </pic:spPr>
+                </pic:pic>
+              </a:graphicData>
+            </a:graphic>
+          </wp:inline>
+        </w:drawing>
+      </w:r>
+      <w:r>
+        <w:rPr>
+          <w:rFonts w:ascii="Times New Roman" w:hAnsi="Times New Roman" w:cs="Times New Roman"/>
+          <w:color w:val="FF0000"/>
+          <w:sz w:val="26"/>
+          <w:szCs w:val="26"/>
+          <w:lang w:val="vi-VN"/>
+        </w:rPr>
+        <w:t xml:space="preserve">Hình </w:t>
+      </w:r>
+      <w:r>
+        <w:rPr>
+          <w:rFonts w:ascii="Times New Roman" w:hAnsi="Times New Roman" w:cs="Times New Roman"/>
+          <w:sz w:val="26"/>
+          <w:szCs w:val="26"/>
+          <w:lang w:val="vi-VN"/>
+        </w:rPr>
+        <w:t xml:space="preserve">– </w:t>
+      </w:r>
+      <w:r>
+        <w:rPr>
+          <w:rFonts w:ascii="Times New Roman" w:hAnsi="Times New Roman" w:cs="Times New Roman"/>
+          <w:color w:val="FF0000"/>
+          <w:sz w:val="26"/>
+          <w:szCs w:val="26"/>
+          <w:lang w:val="vi-VN"/>
+        </w:rPr>
+        <w:t xml:space="preserve">Mô hình </w:t>
+      </w:r>
+      <w:r>
+        <w:rPr>
+          <w:rFonts w:ascii="Times New Roman" w:hAnsi="Times New Roman" w:cs="Times New Roman"/>
+          <w:color w:val="FF0000"/>
+          <w:sz w:val="26"/>
+          <w:szCs w:val="26"/>
+          <w:lang w:val="vi-VN"/>
+        </w:rPr>
+        <w:t>minh họa</w:t>
+      </w:r>
+      <w:r>
+        <w:rPr>
+          <w:rFonts w:ascii="Times New Roman" w:hAnsi="Times New Roman" w:cs="Times New Roman"/>
+          <w:color w:val="FF0000"/>
+          <w:sz w:val="26"/>
+          <w:szCs w:val="26"/>
+          <w:lang w:val="vi-VN"/>
+        </w:rPr>
+        <w:t xml:space="preserve"> </w:t>
+      </w:r>
+      <w:r>
+        <w:rPr>
+          <w:rFonts w:ascii="Times New Roman" w:hAnsi="Times New Roman" w:cs="Times New Roman"/>
+          <w:color w:val="FF0000"/>
+          <w:sz w:val="26"/>
+          <w:szCs w:val="26"/>
+          <w:lang w:val="vi-VN"/>
+        </w:rPr>
+        <w:t xml:space="preserve">các </w:t>
+      </w:r>
+      <w:r>
+        <w:rPr>
+          <w:rFonts w:ascii="Times New Roman" w:hAnsi="Times New Roman" w:cs="Times New Roman"/>
+          <w:color w:val="FF0000"/>
+          <w:sz w:val="26"/>
+          <w:szCs w:val="26"/>
+          <w:lang w:val="vi-VN"/>
+        </w:rPr>
+        <w:t>bước xử lý câu hỏi người dùng</w:t>
+      </w:r>
+    </w:p>
+    <w:p>
+      <w:pPr>
+        <w:jc w:val="center"/>
+        <w:rPr>
+          <w:rFonts w:ascii="Times New Roman" w:hAnsi="Times New Roman" w:cs="Times New Roman"/>
+          <w:color w:val="FF0000"/>
+          <w:sz w:val="26"/>
+          <w:szCs w:val="26"/>
+          <w:lang w:val="vi-VN"/>
+        </w:rPr>
+      </w:pPr>
+      <w:r>
+        <w:rPr>
+          <w:rFonts w:ascii="Times New Roman" w:hAnsi="Times New Roman" w:cs="Times New Roman"/>
+          <w:color w:val="FF0000"/>
+          <w:sz w:val="26"/>
+          <w:szCs w:val="26"/>
+          <w:lang w:val="vi-VN"/>
+        </w:rPr>
+        <w:t>thành câu truy vấn SQL</w:t>
+      </w:r>
+    </w:p>
+    <w:p>
+      <w:pPr>
+        <w:tabs>
+          <w:tab w:val="left" w:pos="360"/>
+        </w:tabs>
+        <w:jc w:val="both"/>
+        <w:rPr>
+          <w:rFonts w:ascii="Times New Roman" w:hAnsi="Times New Roman" w:cs="Times New Roman"/>
+          <w:color w:val="FF0000"/>
+          <w:sz w:val="26"/>
+          <w:szCs w:val="26"/>
+          <w:lang w:val="vi-VN"/>
+        </w:rPr>
+      </w:pPr>
     </w:p>
     <w:p>
       <w:pPr>
@@ -13873,16 +14332,6 @@
           <w:lang w:val="vi-VN"/>
         </w:rPr>
       </w:pPr>
-      <w:r>
-        <w:rPr>
-          <w:rFonts w:ascii="Times New Roman" w:hAnsi="Times New Roman" w:cs="Times New Roman"/>
-          <w:b/>
-          <w:sz w:val="26"/>
-          <w:szCs w:val="26"/>
-          <w:lang w:val="vi-VN"/>
-        </w:rPr>
-        <w:t xml:space="preserve"> </w:t>
-      </w:r>
       <w:bookmarkStart w:id="25" w:name="_Toc287439081"/>
       <w:r>
         <w:rPr>
@@ -14069,7 +14518,16 @@
           <w:sz w:val="26"/>
           <w:szCs w:val="26"/>
         </w:rPr>
-        <w:t xml:space="preserve">. Giả sử trong database, bảng chứa thông tin để trả lời câu hỏi vừa rồi có tên là dblp_pub_new. Đây là một tên được đặt bởi người tạo ra database, cho nên nó không mang một ngữ nghĩa nào hết. Vì thế, việc tận dụng các từ điển đồng nghĩa để xác định sự xuất hiện của tên bảng trong câu trở nên khó khăn. Nhưng nếu ta đặt tên bảng </w:t>
+        <w:t xml:space="preserve">. Giả sử trong database, bảng chứa thông tin để trả lời câu hỏi vừa rồi có tên là dblp_pub_new. </w:t>
+      </w:r>
+      <w:r>
+        <w:rPr>
+          <w:rFonts w:ascii="Times New Roman" w:hAnsi="Times New Roman" w:cs="Times New Roman"/>
+          <w:sz w:val="26"/>
+          <w:szCs w:val="26"/>
+        </w:rPr>
+        <w:lastRenderedPageBreak/>
+        <w:t xml:space="preserve">Đây là một tên được đặt bởi người tạo ra database, cho nên nó không mang một ngữ nghĩa nào hết. Vì thế, việc tận dụng các từ điển đồng nghĩa để xác định sự xuất hiện của tên bảng trong câu trở nên khó khăn. Nhưng nếu ta đặt tên bảng </w:t>
       </w:r>
       <w:r>
         <w:rPr>
@@ -14133,16 +14591,7 @@
           <w:sz w:val="26"/>
           <w:szCs w:val="26"/>
         </w:rPr>
-        <w:t xml:space="preserve">Đồng thời, cần có một thông tin để miêu tả các mối quan hệ giữa bảng và các thuộc tính trong bảng, ánh xạ giữa các bảng nếu các bảng đó có quan hệ với nhau. Điều này sẽ giúp ích nhiều trong việc phát sinh câu truy vấn SQL tự động. Từ một </w:t>
-      </w:r>
-      <w:r>
-        <w:rPr>
-          <w:rFonts w:ascii="Times New Roman" w:hAnsi="Times New Roman" w:cs="Times New Roman"/>
-          <w:sz w:val="26"/>
-          <w:szCs w:val="26"/>
-        </w:rPr>
-        <w:lastRenderedPageBreak/>
-        <w:t>câu hỏi được đưa ra, dựa vào các đối tượng trong câu hỏi đó và những mối quan hệ ánh xạ của các bảng với nhau trong database, hệ thống sẽ sinh ra câu truy vấn.</w:t>
+        <w:t>Đồng thời, cần có một thông tin để miêu tả các mối quan hệ giữa bảng và các thuộc tính trong bảng, ánh xạ giữa các bảng nếu các bảng đó có quan hệ với nhau. Điều này sẽ giúp ích nhiều trong việc phát sinh câu truy vấn SQL tự động. Từ một câu hỏi được đưa ra, dựa vào các đối tượng trong câu hỏi đó và những mối quan hệ ánh xạ của các bảng với nhau trong database, hệ thống sẽ sinh ra câu truy vấn.</w:t>
       </w:r>
     </w:p>
     <w:p>
@@ -14236,7 +14685,7 @@
                     </pic:cNvPicPr>
                   </pic:nvPicPr>
                   <pic:blipFill>
-                    <a:blip r:embed="rId18"/>
+                    <a:blip r:embed="rId19"/>
                     <a:srcRect/>
                     <a:stretch>
                       <a:fillRect/>
@@ -14361,6 +14810,7 @@
           <w:sz w:val="26"/>
           <w:szCs w:val="26"/>
         </w:rPr>
+        <w:lastRenderedPageBreak/>
         <w:t>Database[database-name]: tên của database.</w:t>
       </w:r>
     </w:p>
@@ -14529,7 +14979,6 @@
           <w:sz w:val="26"/>
           <w:szCs w:val="26"/>
         </w:rPr>
-        <w:lastRenderedPageBreak/>
         <w:t>table [primary-key]: Khóa chính của table.</w:t>
       </w:r>
     </w:p>
@@ -14936,6 +15385,7 @@
           <w:sz w:val="26"/>
           <w:szCs w:val="26"/>
         </w:rPr>
+        <w:lastRenderedPageBreak/>
         <w:t>&lt;</w:t>
       </w:r>
       <w:r>
@@ -15355,7 +15805,6 @@
           <w:sz w:val="26"/>
           <w:szCs w:val="26"/>
         </w:rPr>
-        <w:lastRenderedPageBreak/>
         <w:t xml:space="preserve">                &lt;</w:t>
       </w:r>
       <w:r>
@@ -16335,6 +16784,7 @@
           <w:sz w:val="26"/>
           <w:szCs w:val="26"/>
         </w:rPr>
+        <w:lastRenderedPageBreak/>
         <w:t xml:space="preserve">        &lt;</w:t>
       </w:r>
       <w:r>
@@ -16790,7 +17240,6 @@
           <w:sz w:val="26"/>
           <w:szCs w:val="26"/>
         </w:rPr>
-        <w:lastRenderedPageBreak/>
         <w:t xml:space="preserve">            </w:t>
       </w:r>
       <w:r>
@@ -17859,6 +18308,7 @@
           <w:sz w:val="26"/>
           <w:szCs w:val="26"/>
         </w:rPr>
+        <w:lastRenderedPageBreak/>
         <w:t>&lt; </w:t>
       </w:r>
       <w:r>
@@ -18260,7 +18710,6 @@
           <w:sz w:val="26"/>
           <w:szCs w:val="26"/>
         </w:rPr>
-        <w:lastRenderedPageBreak/>
         <w:t xml:space="preserve">          </w:t>
       </w:r>
       <w:r>
@@ -18534,7 +18983,7 @@
           <w:lang w:val="vi-VN"/>
         </w:rPr>
       </w:pPr>
-      <w:bookmarkStart w:id="27" w:name="_Toc287439083"/>
+      <w:bookmarkStart w:id="27" w:name="_Toc287439084"/>
       <w:r>
         <w:rPr>
           <w:rFonts w:ascii="Times New Roman" w:hAnsi="Times New Roman" w:cs="Times New Roman"/>
@@ -18543,195 +18992,9 @@
           <w:szCs w:val="26"/>
           <w:lang w:val="vi-VN"/>
         </w:rPr>
-        <w:t xml:space="preserve">Mô hình </w:t>
-      </w:r>
-      <w:r>
-        <w:rPr>
-          <w:rFonts w:ascii="Times New Roman" w:hAnsi="Times New Roman" w:cs="Times New Roman"/>
-          <w:b/>
-          <w:sz w:val="26"/>
-          <w:szCs w:val="26"/>
-          <w:lang w:val="vi-VN"/>
-        </w:rPr>
-        <w:t>c</w:t>
-      </w:r>
-      <w:r>
-        <w:rPr>
-          <w:rFonts w:ascii="Times New Roman" w:hAnsi="Times New Roman" w:cs="Times New Roman"/>
-          <w:b/>
-          <w:sz w:val="26"/>
-          <w:szCs w:val="26"/>
-          <w:lang w:val="vi-VN"/>
-        </w:rPr>
-        <w:t>ác bước xử lý</w:t>
+        <w:t>Tiền xử lý</w:t>
       </w:r>
       <w:bookmarkEnd w:id="27"/>
-    </w:p>
-    <w:p>
-      <w:pPr>
-        <w:jc w:val="center"/>
-        <w:rPr>
-          <w:rFonts w:ascii="Times New Roman" w:hAnsi="Times New Roman" w:cs="Times New Roman"/>
-          <w:sz w:val="26"/>
-          <w:szCs w:val="26"/>
-          <w:lang w:val="vi-VN"/>
-        </w:rPr>
-      </w:pPr>
-      <w:r>
-        <w:rPr>
-          <w:rFonts w:ascii="Times New Roman" w:hAnsi="Times New Roman" w:cs="Times New Roman"/>
-          <w:b/>
-          <w:noProof/>
-          <w:sz w:val="26"/>
-          <w:szCs w:val="26"/>
-        </w:rPr>
-        <w:drawing>
-          <wp:inline distT="0" distB="0" distL="0" distR="0">
-            <wp:extent cx="5733415" cy="4300061"/>
-            <wp:effectExtent l="19050" t="0" r="635" b="0"/>
-            <wp:docPr id="20" name="Picture 3" descr="C:\Users\Hoang\Desktop\filnalproject\De Cuong\cac buoc\process steps.jpg"/>
-            <wp:cNvGraphicFramePr>
-              <a:graphicFrameLocks xmlns:a="http://schemas.openxmlformats.org/drawingml/2006/main" noChangeAspect="1"/>
-            </wp:cNvGraphicFramePr>
-            <a:graphic xmlns:a="http://schemas.openxmlformats.org/drawingml/2006/main">
-              <a:graphicData uri="http://schemas.openxmlformats.org/drawingml/2006/picture">
-                <pic:pic xmlns:pic="http://schemas.openxmlformats.org/drawingml/2006/picture">
-                  <pic:nvPicPr>
-                    <pic:cNvPr id="0" name="Picture 3" descr="C:\Users\Hoang\Desktop\filnalproject\De Cuong\cac buoc\process steps.jpg"/>
-                    <pic:cNvPicPr>
-                      <a:picLocks noChangeAspect="1" noChangeArrowheads="1"/>
-                    </pic:cNvPicPr>
-                  </pic:nvPicPr>
-                  <pic:blipFill>
-                    <a:blip r:embed="rId19"/>
-                    <a:srcRect/>
-                    <a:stretch>
-                      <a:fillRect/>
-                    </a:stretch>
-                  </pic:blipFill>
-                  <pic:spPr bwMode="auto">
-                    <a:xfrm>
-                      <a:off x="0" y="0"/>
-                      <a:ext cx="5733415" cy="4300061"/>
-                    </a:xfrm>
-                    <a:prstGeom prst="rect">
-                      <a:avLst/>
-                    </a:prstGeom>
-                    <a:noFill/>
-                    <a:ln w="9525">
-                      <a:noFill/>
-                      <a:miter lim="800000"/>
-                      <a:headEnd/>
-                      <a:tailEnd/>
-                    </a:ln>
-                  </pic:spPr>
-                </pic:pic>
-              </a:graphicData>
-            </a:graphic>
-          </wp:inline>
-        </w:drawing>
-      </w:r>
-      <w:r>
-        <w:rPr>
-          <w:rFonts w:ascii="Times New Roman" w:hAnsi="Times New Roman" w:cs="Times New Roman"/>
-          <w:sz w:val="26"/>
-          <w:szCs w:val="26"/>
-          <w:lang w:val="vi-VN"/>
-        </w:rPr>
-        <w:t xml:space="preserve">Hình </w:t>
-      </w:r>
-      <w:r>
-        <w:rPr>
-          <w:rFonts w:ascii="Times New Roman" w:hAnsi="Times New Roman" w:cs="Times New Roman"/>
-          <w:sz w:val="26"/>
-          <w:szCs w:val="26"/>
-          <w:lang w:val="vi-VN"/>
-        </w:rPr>
-        <w:t>4</w:t>
-      </w:r>
-      <w:r>
-        <w:rPr>
-          <w:rFonts w:ascii="Times New Roman" w:hAnsi="Times New Roman" w:cs="Times New Roman"/>
-          <w:sz w:val="26"/>
-          <w:szCs w:val="26"/>
-          <w:lang w:val="vi-VN"/>
-        </w:rPr>
-        <w:t>– Mô hình đề xuất các bước xử lý câu hỏi người dùng</w:t>
-      </w:r>
-    </w:p>
-    <w:p>
-      <w:pPr>
-        <w:jc w:val="center"/>
-        <w:rPr>
-          <w:rFonts w:ascii="Times New Roman" w:hAnsi="Times New Roman" w:cs="Times New Roman"/>
-          <w:sz w:val="26"/>
-          <w:szCs w:val="26"/>
-          <w:lang w:val="vi-VN"/>
-        </w:rPr>
-      </w:pPr>
-      <w:r>
-        <w:rPr>
-          <w:rFonts w:ascii="Times New Roman" w:hAnsi="Times New Roman" w:cs="Times New Roman"/>
-          <w:sz w:val="26"/>
-          <w:szCs w:val="26"/>
-          <w:lang w:val="vi-VN"/>
-        </w:rPr>
-        <w:t>thành câu truy vấn SQL</w:t>
-      </w:r>
-    </w:p>
-    <w:p>
-      <w:pPr>
-        <w:jc w:val="center"/>
-        <w:rPr>
-          <w:rFonts w:ascii="Times New Roman" w:hAnsi="Times New Roman" w:cs="Times New Roman"/>
-          <w:sz w:val="26"/>
-          <w:szCs w:val="26"/>
-          <w:lang w:val="vi-VN"/>
-        </w:rPr>
-      </w:pPr>
-    </w:p>
-    <w:p>
-      <w:pPr>
-        <w:jc w:val="center"/>
-        <w:rPr>
-          <w:rFonts w:ascii="Times New Roman" w:hAnsi="Times New Roman" w:cs="Times New Roman"/>
-          <w:b/>
-          <w:sz w:val="26"/>
-          <w:szCs w:val="26"/>
-          <w:lang w:val="vi-VN"/>
-        </w:rPr>
-      </w:pPr>
-    </w:p>
-    <w:p>
-      <w:pPr>
-        <w:pStyle w:val="ListParagraph"/>
-        <w:numPr>
-          <w:ilvl w:val="1"/>
-          <w:numId w:val="19"/>
-        </w:numPr>
-        <w:spacing w:line="360" w:lineRule="auto"/>
-        <w:outlineLvl w:val="1"/>
-        <w:rPr>
-          <w:rFonts w:ascii="Times New Roman" w:hAnsi="Times New Roman" w:cs="Times New Roman"/>
-          <w:b/>
-          <w:sz w:val="26"/>
-          <w:szCs w:val="26"/>
-          <w:lang w:val="vi-VN"/>
-        </w:rPr>
-      </w:pPr>
-      <w:bookmarkStart w:id="28" w:name="_Toc287439084"/>
-      <w:r>
-        <w:rPr>
-          <w:rFonts w:ascii="Times New Roman" w:hAnsi="Times New Roman" w:cs="Times New Roman"/>
-          <w:b/>
-          <w:sz w:val="26"/>
-          <w:szCs w:val="26"/>
-          <w:lang w:val="vi-VN"/>
-        </w:rPr>
-        <w:lastRenderedPageBreak/>
-        <w:t>Tiền xử lý</w:t>
-      </w:r>
-      <w:bookmarkEnd w:id="28"/>
     </w:p>
     <w:p>
       <w:pPr>
@@ -18918,6 +19181,7 @@
           <w:sz w:val="26"/>
           <w:szCs w:val="26"/>
         </w:rPr>
+        <w:lastRenderedPageBreak/>
         <w:t>Ví dụ: “</w:t>
       </w:r>
       <w:r>
@@ -19107,7 +19371,6 @@
           <w:sz w:val="26"/>
           <w:szCs w:val="26"/>
         </w:rPr>
-        <w:lastRenderedPageBreak/>
         <w:tab/>
       </w:r>
       <w:r>
@@ -19228,6 +19491,7 @@
           <w:sz w:val="26"/>
           <w:szCs w:val="26"/>
         </w:rPr>
+        <w:lastRenderedPageBreak/>
         <w:drawing>
           <wp:inline distT="0" distB="0" distL="0" distR="0">
             <wp:extent cx="4028535" cy="2493033"/>
@@ -19594,7 +19858,6 @@
           <w:sz w:val="26"/>
           <w:szCs w:val="26"/>
         </w:rPr>
-        <w:lastRenderedPageBreak/>
         <w:t>IN: Giới từ.</w:t>
       </w:r>
     </w:p>
@@ -19646,6 +19909,7 @@
           <w:sz w:val="26"/>
           <w:szCs w:val="26"/>
         </w:rPr>
+        <w:lastRenderedPageBreak/>
         <w:drawing>
           <wp:inline distT="0" distB="0" distL="0" distR="0">
             <wp:extent cx="3240984" cy="2805333"/>
@@ -19942,7 +20206,6 @@
           <w:sz w:val="26"/>
           <w:szCs w:val="26"/>
         </w:rPr>
-        <w:lastRenderedPageBreak/>
         <w:t>Qua xử lý đặt “</w:t>
       </w:r>
       <w:r>
@@ -20028,6 +20291,7 @@
           <w:sz w:val="26"/>
           <w:szCs w:val="26"/>
         </w:rPr>
+        <w:lastRenderedPageBreak/>
         <w:t>Xây dựng danh sách Pos Tagger</w:t>
       </w:r>
     </w:p>
@@ -20494,7 +20758,6 @@
           <w:sz w:val="26"/>
           <w:szCs w:val="26"/>
         </w:rPr>
-        <w:lastRenderedPageBreak/>
         <w:t xml:space="preserve">VBP/VBZ (1) + VBN (2) + VBN (3) </w:t>
       </w:r>
       <w:r>
@@ -20647,6 +20910,7 @@
           <w:sz w:val="26"/>
           <w:szCs w:val="26"/>
         </w:rPr>
+        <w:lastRenderedPageBreak/>
         <w:t xml:space="preserve">VBP/VBZ(1) + VBG(2)  </w:t>
       </w:r>
       <w:r>
@@ -21530,7 +21794,6 @@
           <w:sz w:val="26"/>
           <w:szCs w:val="26"/>
         </w:rPr>
-        <w:lastRenderedPageBreak/>
         <w:tab/>
       </w:r>
       <w:r>
@@ -21599,7 +21862,7 @@
           <w:lang w:val="vi-VN"/>
         </w:rPr>
       </w:pPr>
-      <w:bookmarkStart w:id="29" w:name="_Toc287439085"/>
+      <w:bookmarkStart w:id="28" w:name="_Toc287439085"/>
       <w:r>
         <w:rPr>
           <w:rFonts w:ascii="Times New Roman" w:hAnsi="Times New Roman" w:cs="Times New Roman"/>
@@ -21610,7 +21873,7 @@
         </w:rPr>
         <w:t>Liệt kê các bộ ba quan hệ về từ</w:t>
       </w:r>
-      <w:bookmarkEnd w:id="29"/>
+      <w:bookmarkEnd w:id="28"/>
     </w:p>
     <w:p>
       <w:pPr>
@@ -21633,6 +21896,7 @@
           <w:szCs w:val="26"/>
           <w:lang w:val="vi-VN"/>
         </w:rPr>
+        <w:lastRenderedPageBreak/>
         <w:tab/>
       </w:r>
       <w:r>
@@ -22016,7 +22280,6 @@
           <w:szCs w:val="26"/>
           <w:lang w:val="vi-VN"/>
         </w:rPr>
-        <w:lastRenderedPageBreak/>
         <w:t>(NN|NNP)-1 VB-2 (NN)-3 NNP-4-NA VB-5 --&gt; NNP-4-NA,VB-4,(NN|NNP)-1 --&gt;DEL</w:t>
       </w:r>
     </w:p>
@@ -22071,6 +22334,7 @@
           <w:szCs w:val="26"/>
           <w:lang w:val="vi-VN"/>
         </w:rPr>
+        <w:lastRenderedPageBreak/>
         <w:t>(NN)-1 WDT-2 VB-3 VB-4 IN-5 (NN|NNP|CD)-6-NA --&gt; NN-1,VB-3 VB-4 IN-5,(NN|NNP|CD)-6 --&gt;DEL</w:t>
       </w:r>
     </w:p>
@@ -22535,7 +22799,6 @@
           <w:sz w:val="26"/>
           <w:szCs w:val="26"/>
         </w:rPr>
-        <w:lastRenderedPageBreak/>
         <w:t>Ví dụ: Which book was written by Philip K. Chan in 1990?</w:t>
       </w:r>
     </w:p>
@@ -22585,6 +22848,7 @@
           <w:sz w:val="26"/>
           <w:szCs w:val="26"/>
         </w:rPr>
+        <w:lastRenderedPageBreak/>
         <w:t>Which(WP) book(NN) be(VB) write(VB) by(IN) Philip K. Chan(NNP) in(IN) 1990(CD)</w:t>
       </w:r>
     </w:p>
@@ -22838,7 +23102,7 @@
           <w:lang w:val="vi-VN"/>
         </w:rPr>
       </w:pPr>
-      <w:bookmarkStart w:id="30" w:name="_Toc287439086"/>
+      <w:bookmarkStart w:id="29" w:name="_Toc287439086"/>
       <w:r>
         <w:rPr>
           <w:rFonts w:ascii="Times New Roman" w:hAnsi="Times New Roman" w:cs="Times New Roman"/>
@@ -22848,7 +23112,7 @@
         </w:rPr>
         <w:t>Nhận diện thực thể</w:t>
       </w:r>
-      <w:bookmarkEnd w:id="30"/>
+      <w:bookmarkEnd w:id="29"/>
     </w:p>
     <w:p>
       <w:pPr>
@@ -23165,28 +23429,36 @@
           <w:szCs w:val="26"/>
           <w:lang w:val="fr-FR"/>
         </w:rPr>
+        <w:t>+ Nếu từ quan hệ được tìm thấy ở mối quan hệ ngược thì thứ tự quan hệ trong tập tin cấu hình sẽ đảo ngựơc lại.</w:t>
+      </w:r>
+    </w:p>
+    <w:p>
+      <w:pPr>
+        <w:pStyle w:val="ListParagraph"/>
+        <w:spacing w:line="360" w:lineRule="auto"/>
+        <w:jc w:val="both"/>
+        <w:rPr>
+          <w:rFonts w:ascii="Times New Roman" w:hAnsi="Times New Roman" w:cs="Times New Roman"/>
+          <w:sz w:val="26"/>
+          <w:szCs w:val="26"/>
+        </w:rPr>
+      </w:pPr>
+      <w:r>
+        <w:rPr>
+          <w:rFonts w:ascii="Times New Roman" w:hAnsi="Times New Roman" w:cs="Times New Roman"/>
+          <w:sz w:val="26"/>
+          <w:szCs w:val="26"/>
+        </w:rPr>
+        <w:t xml:space="preserve">Ví dụ: Who published “Active Database Systems”. Từ quan hệ sau các bước trên sẽ là publish, bộ 3 liệt kê được là &lt;Who, publish, “Active Database </w:t>
+      </w:r>
+      <w:r>
+        <w:rPr>
+          <w:rFonts w:ascii="Times New Roman" w:hAnsi="Times New Roman" w:cs="Times New Roman"/>
+          <w:sz w:val="26"/>
+          <w:szCs w:val="26"/>
+        </w:rPr>
         <w:lastRenderedPageBreak/>
-        <w:t>+ Nếu từ quan hệ được tìm thấy ở mối quan hệ ngược thì thứ tự quan hệ trong tập tin cấu hình sẽ đảo ngựơc lại.</w:t>
-      </w:r>
-    </w:p>
-    <w:p>
-      <w:pPr>
-        <w:pStyle w:val="ListParagraph"/>
-        <w:spacing w:line="360" w:lineRule="auto"/>
-        <w:jc w:val="both"/>
-        <w:rPr>
-          <w:rFonts w:ascii="Times New Roman" w:hAnsi="Times New Roman" w:cs="Times New Roman"/>
-          <w:sz w:val="26"/>
-          <w:szCs w:val="26"/>
-        </w:rPr>
-      </w:pPr>
-      <w:r>
-        <w:rPr>
-          <w:rFonts w:ascii="Times New Roman" w:hAnsi="Times New Roman" w:cs="Times New Roman"/>
-          <w:sz w:val="26"/>
-          <w:szCs w:val="26"/>
-        </w:rPr>
-        <w:t xml:space="preserve">Ví dụ: Who published “Active Database Systems”. Từ quan hệ sau các bước trên sẽ là publish, bộ 3 liệt kê được là &lt;Who, publish, “Active Database Systems”&gt;. Khi ánh xạ vào </w:t>
+        <w:t xml:space="preserve">Systems”&gt;. Khi ánh xạ vào </w:t>
       </w:r>
       <w:r>
         <w:rPr>
@@ -23579,11 +23851,10 @@
           <w:sz w:val="26"/>
           <w:szCs w:val="26"/>
         </w:rPr>
-        <w:lastRenderedPageBreak/>
         <w:t>{</w:t>
       </w:r>
-      <w:bookmarkStart w:id="31" w:name="OLE_LINK1"/>
-      <w:bookmarkStart w:id="32" w:name="OLE_LINK2"/>
+      <w:bookmarkStart w:id="30" w:name="OLE_LINK1"/>
+      <w:bookmarkStart w:id="31" w:name="OLE_LINK2"/>
       <w:r>
         <w:rPr>
           <w:rFonts w:ascii="Times New Roman" w:hAnsi="Times New Roman" w:cs="Times New Roman"/>
@@ -23608,8 +23879,8 @@
         </w:rPr>
         <w:t>,in, publisher&gt;</w:t>
       </w:r>
+      <w:bookmarkEnd w:id="30"/>
       <w:bookmarkEnd w:id="31"/>
-      <w:bookmarkEnd w:id="32"/>
       <w:r>
         <w:rPr>
           <w:rFonts w:ascii="Times New Roman" w:hAnsi="Times New Roman" w:cs="Times New Roman"/>
@@ -23672,6 +23943,7 @@
           <w:sz w:val="26"/>
           <w:szCs w:val="26"/>
         </w:rPr>
+        <w:lastRenderedPageBreak/>
         <w:t>Nếu không tìm thấy bất kỳ trường hợp sao khớp nào, thì tập bộ ba quan hệ cần xét là tất cả các bộ ba trong file cấu hình rồi tiếp tục thực hiện như bước ở trên.</w:t>
       </w:r>
     </w:p>
@@ -24148,7 +24420,6 @@
           <w:szCs w:val="26"/>
           <w:lang w:val="vi-VN"/>
         </w:rPr>
-        <w:lastRenderedPageBreak/>
         <w:t xml:space="preserve">Nếu giá trị của thực thể có kiểu dữ liệu là chuỗi(String) thì chỉ tìm ở các thuộc tính có kiểu dữ liệu là chuỗi(String), nếu kiểu dữ liệu là số(Integer) thì sẽ tìm ở những thuộc tính có kiểu dữ liệu là số(Integer)... </w:t>
       </w:r>
     </w:p>
@@ -24173,6 +24444,7 @@
           <w:szCs w:val="26"/>
           <w:lang w:val="vi-VN"/>
         </w:rPr>
+        <w:lastRenderedPageBreak/>
         <w:tab/>
       </w:r>
       <w:r>
@@ -24553,17 +24825,7 @@
           <w:szCs w:val="26"/>
           <w:lang w:val="vi-VN"/>
         </w:rPr>
-        <w:t xml:space="preserve">Theo một thứ tự ưu tiên, đầu tiên sẽ dùng công cụ so sánh với các tên bảng trong cơ sở dữ liệu. Nếu kết </w:t>
-      </w:r>
-      <w:r>
-        <w:rPr>
-          <w:rFonts w:ascii="Times New Roman" w:hAnsi="Times New Roman" w:cs="Times New Roman"/>
-          <w:sz w:val="26"/>
-          <w:szCs w:val="26"/>
-          <w:lang w:val="vi-VN"/>
-        </w:rPr>
-        <w:lastRenderedPageBreak/>
-        <w:t>quả đều không thỏa, ta so sánh tiếp với các thuộc tính trong các bảng. Nếu kết quả vẫn tiếp tục không thỏa, ta chọn thuộc tính hay tên bảng có độ tương đồng cao nhất.</w:t>
+        <w:t>Theo một thứ tự ưu tiên, đầu tiên sẽ dùng công cụ so sánh với các tên bảng trong cơ sở dữ liệu. Nếu kết quả đều không thỏa, ta so sánh tiếp với các thuộc tính trong các bảng. Nếu kết quả vẫn tiếp tục không thỏa, ta chọn thuộc tính hay tên bảng có độ tương đồng cao nhất.</w:t>
       </w:r>
     </w:p>
     <w:p>
@@ -24631,6 +24893,7 @@
           <w:sz w:val="26"/>
           <w:szCs w:val="26"/>
         </w:rPr>
+        <w:lastRenderedPageBreak/>
         <w:tab/>
       </w:r>
       <w:r>
@@ -24820,7 +25083,7 @@
           <w:lang w:val="vi-VN"/>
         </w:rPr>
       </w:pPr>
-      <w:bookmarkStart w:id="33" w:name="_Toc287439087"/>
+      <w:bookmarkStart w:id="32" w:name="_Toc287439087"/>
       <w:r>
         <w:rPr>
           <w:rFonts w:ascii="Times New Roman" w:hAnsi="Times New Roman" w:cs="Times New Roman"/>
@@ -24831,7 +25094,7 @@
         </w:rPr>
         <w:t>Sinh câu truy vấn SQL</w:t>
       </w:r>
-      <w:bookmarkEnd w:id="33"/>
+      <w:bookmarkEnd w:id="32"/>
     </w:p>
     <w:p>
       <w:pPr>
@@ -25168,7 +25431,6 @@
           <w:sz w:val="26"/>
           <w:szCs w:val="26"/>
         </w:rPr>
-        <w:lastRenderedPageBreak/>
         <w:t>Đối tượng truy vấn</w:t>
       </w:r>
       <w:r>
@@ -25273,6 +25535,7 @@
           <w:sz w:val="26"/>
           <w:szCs w:val="26"/>
         </w:rPr>
+        <w:lastRenderedPageBreak/>
         <w:t xml:space="preserve">Ta có câu truy vấn: </w:t>
       </w:r>
       <w:r>
@@ -25945,7 +26208,6 @@
           <w:sz w:val="26"/>
           <w:szCs w:val="26"/>
         </w:rPr>
-        <w:lastRenderedPageBreak/>
         <w:tab/>
       </w:r>
       <w:r>
@@ -25982,6 +26244,7 @@
           <w:sz w:val="26"/>
           <w:szCs w:val="26"/>
         </w:rPr>
+        <w:lastRenderedPageBreak/>
         <w:t>`table[table-name]` `table[table-alias]`</w:t>
       </w:r>
     </w:p>
@@ -26783,7 +27046,6 @@
           <w:sz w:val="26"/>
           <w:szCs w:val="26"/>
         </w:rPr>
-        <w:lastRenderedPageBreak/>
         <w:tab/>
       </w:r>
       <w:r>
@@ -26901,6 +27163,7 @@
           <w:sz w:val="26"/>
           <w:szCs w:val="26"/>
         </w:rPr>
+        <w:lastRenderedPageBreak/>
         <w:tab/>
       </w:r>
       <w:r>
@@ -27453,7 +27716,6 @@
           <w:sz w:val="26"/>
           <w:szCs w:val="26"/>
         </w:rPr>
-        <w:lastRenderedPageBreak/>
         <w:t>INNER JOIN</w:t>
       </w:r>
     </w:p>
@@ -27516,6 +27778,7 @@
           <w:sz w:val="26"/>
           <w:szCs w:val="26"/>
         </w:rPr>
+        <w:lastRenderedPageBreak/>
         <w:t>FROM</w:t>
       </w:r>
       <w:r>
@@ -28120,7 +28383,6 @@
           <w:sz w:val="26"/>
           <w:szCs w:val="26"/>
         </w:rPr>
-        <w:lastRenderedPageBreak/>
         <w:t>Nếu một thuộc tính  chỉ có mỗi related_table (quan hệ n-1) , ta có điều kiện:</w:t>
       </w:r>
     </w:p>
@@ -28142,6 +28404,7 @@
           <w:sz w:val="26"/>
           <w:szCs w:val="26"/>
         </w:rPr>
+        <w:lastRenderedPageBreak/>
         <w:t>table[table-alias]</w:t>
       </w:r>
       <w:r>
@@ -28274,8 +28537,8 @@
         </w:rPr>
         <w:t>giá_trị</w:t>
       </w:r>
-      <w:bookmarkStart w:id="34" w:name="OLE_LINK3"/>
-      <w:bookmarkStart w:id="35" w:name="OLE_LINK4"/>
+      <w:bookmarkStart w:id="33" w:name="OLE_LINK3"/>
+      <w:bookmarkStart w:id="34" w:name="OLE_LINK4"/>
       <w:r>
         <w:rPr>
           <w:rFonts w:ascii="Times New Roman" w:hAnsi="Times New Roman" w:cs="Times New Roman"/>
@@ -28285,8 +28548,8 @@
         </w:rPr>
         <w:t>_thuộc_tính</w:t>
       </w:r>
+      <w:bookmarkEnd w:id="33"/>
       <w:bookmarkEnd w:id="34"/>
-      <w:bookmarkEnd w:id="35"/>
     </w:p>
     <w:p>
       <w:pPr>
@@ -28897,182 +29160,182 @@
           <w:sz w:val="26"/>
           <w:szCs w:val="26"/>
         </w:rPr>
+        <w:tab/>
+      </w:r>
+      <w:r>
+        <w:rPr>
+          <w:rFonts w:ascii="Times New Roman" w:hAnsi="Times New Roman" w:cs="Times New Roman"/>
+          <w:sz w:val="26"/>
+          <w:szCs w:val="26"/>
+        </w:rPr>
+        <w:t>Các bộ ba được tìm thấy &lt;“</w:t>
+      </w:r>
+      <w:r>
+        <w:rPr>
+          <w:rFonts w:ascii="Times New Roman" w:hAnsi="Times New Roman" w:cs="Times New Roman"/>
+          <w:color w:val="1F497D" w:themeColor="text2"/>
+          <w:sz w:val="26"/>
+          <w:szCs w:val="26"/>
+        </w:rPr>
+        <w:t>Active Database Systems</w:t>
+      </w:r>
+      <w:r>
+        <w:rPr>
+          <w:rFonts w:ascii="Times New Roman" w:hAnsi="Times New Roman" w:cs="Times New Roman"/>
+          <w:sz w:val="26"/>
+          <w:szCs w:val="26"/>
+        </w:rPr>
+        <w:t>”</w:t>
+      </w:r>
+      <w:r>
+        <w:rPr>
+          <w:rFonts w:ascii="Times New Roman" w:hAnsi="Times New Roman" w:cs="Times New Roman"/>
+          <w:sz w:val="26"/>
+          <w:szCs w:val="26"/>
+        </w:rPr>
+        <w:t xml:space="preserve"> : </w:t>
+      </w:r>
+      <w:r>
+        <w:rPr>
+          <w:rFonts w:ascii="Times New Roman" w:hAnsi="Times New Roman" w:cs="Times New Roman"/>
+          <w:i/>
+          <w:sz w:val="26"/>
+          <w:szCs w:val="26"/>
+        </w:rPr>
+        <w:t>Publication</w:t>
+      </w:r>
+      <w:r>
+        <w:rPr>
+          <w:rFonts w:ascii="Times New Roman" w:hAnsi="Times New Roman" w:cs="Times New Roman"/>
+          <w:sz w:val="26"/>
+          <w:szCs w:val="26"/>
+        </w:rPr>
+        <w:t>,</w:t>
+      </w:r>
+      <w:r>
+        <w:rPr>
+          <w:rFonts w:ascii="Times New Roman" w:hAnsi="Times New Roman" w:cs="Times New Roman"/>
+          <w:sz w:val="26"/>
+          <w:szCs w:val="26"/>
+        </w:rPr>
+        <w:t>publish</w:t>
+      </w:r>
+      <w:r>
+        <w:rPr>
+          <w:rFonts w:ascii="Times New Roman" w:hAnsi="Times New Roman" w:cs="Times New Roman"/>
+          <w:sz w:val="26"/>
+          <w:szCs w:val="26"/>
+        </w:rPr>
+        <w:t xml:space="preserve">, </w:t>
+      </w:r>
+      <w:r>
+        <w:rPr>
+          <w:rFonts w:ascii="Times New Roman" w:hAnsi="Times New Roman" w:cs="Times New Roman"/>
+          <w:sz w:val="26"/>
+          <w:szCs w:val="26"/>
+        </w:rPr>
+        <w:t xml:space="preserve">Who </w:t>
+      </w:r>
+      <w:r>
+        <w:rPr>
+          <w:rFonts w:ascii="Times New Roman" w:hAnsi="Times New Roman" w:cs="Times New Roman"/>
+          <w:sz w:val="26"/>
+          <w:szCs w:val="26"/>
+        </w:rPr>
+        <w:t>:</w:t>
+      </w:r>
+      <w:r>
+        <w:rPr>
+          <w:rFonts w:ascii="Times New Roman" w:hAnsi="Times New Roman" w:cs="Times New Roman"/>
+          <w:sz w:val="26"/>
+          <w:szCs w:val="26"/>
+        </w:rPr>
+        <w:t xml:space="preserve"> </w:t>
+      </w:r>
+      <w:r>
+        <w:rPr>
+          <w:rFonts w:ascii="Times New Roman" w:hAnsi="Times New Roman" w:cs="Times New Roman"/>
+          <w:i/>
+          <w:sz w:val="26"/>
+          <w:szCs w:val="26"/>
+        </w:rPr>
+        <w:t>Publication.publisher</w:t>
+      </w:r>
+      <w:r>
+        <w:rPr>
+          <w:rFonts w:ascii="Times New Roman" w:hAnsi="Times New Roman" w:cs="Times New Roman"/>
+          <w:sz w:val="26"/>
+          <w:szCs w:val="26"/>
+        </w:rPr>
+        <w:t xml:space="preserve">. </w:t>
+      </w:r>
+      <w:r>
+        <w:rPr>
+          <w:rFonts w:ascii="Times New Roman" w:hAnsi="Times New Roman" w:cs="Times New Roman"/>
+          <w:sz w:val="26"/>
+          <w:szCs w:val="26"/>
+        </w:rPr>
+        <w:t>Ta có câu truy vấn:</w:t>
+      </w:r>
+    </w:p>
+    <w:p>
+      <w:pPr>
+        <w:spacing w:line="360" w:lineRule="auto"/>
+        <w:jc w:val="both"/>
+        <w:rPr>
+          <w:rFonts w:ascii="Times New Roman" w:hAnsi="Times New Roman" w:cs="Times New Roman"/>
+          <w:color w:val="1F497D" w:themeColor="text2"/>
+          <w:sz w:val="26"/>
+          <w:szCs w:val="26"/>
+        </w:rPr>
+      </w:pPr>
+      <w:r>
+        <w:rPr>
+          <w:rFonts w:ascii="Times New Roman" w:hAnsi="Times New Roman" w:cs="Times New Roman"/>
+          <w:color w:val="1F497D" w:themeColor="text2"/>
+          <w:sz w:val="26"/>
+          <w:szCs w:val="26"/>
+        </w:rPr>
+        <w:t xml:space="preserve">SELECT </w:t>
+      </w:r>
+      <w:r>
+        <w:rPr>
+          <w:rFonts w:ascii="Times New Roman" w:hAnsi="Times New Roman" w:cs="Times New Roman"/>
+          <w:color w:val="000000" w:themeColor="text1"/>
+          <w:sz w:val="26"/>
+          <w:szCs w:val="26"/>
+        </w:rPr>
+        <w:t>Publication.publisher</w:t>
+      </w:r>
+      <w:r>
+        <w:rPr>
+          <w:rFonts w:ascii="Times New Roman" w:hAnsi="Times New Roman" w:cs="Times New Roman"/>
+          <w:color w:val="1F497D" w:themeColor="text2"/>
+          <w:sz w:val="26"/>
+          <w:szCs w:val="26"/>
+        </w:rPr>
+        <w:t xml:space="preserve"> </w:t>
+      </w:r>
+    </w:p>
+    <w:p>
+      <w:pPr>
+        <w:spacing w:line="360" w:lineRule="auto"/>
+        <w:jc w:val="both"/>
+        <w:rPr>
+          <w:rFonts w:ascii="Times New Roman" w:hAnsi="Times New Roman" w:cs="Times New Roman"/>
+          <w:color w:val="1F497D" w:themeColor="text2"/>
+          <w:sz w:val="26"/>
+          <w:szCs w:val="26"/>
+        </w:rPr>
+      </w:pPr>
+      <w:r>
+        <w:rPr>
+          <w:rFonts w:ascii="Times New Roman" w:hAnsi="Times New Roman" w:cs="Times New Roman"/>
+          <w:color w:val="1F497D" w:themeColor="text2"/>
+          <w:sz w:val="26"/>
+          <w:szCs w:val="26"/>
+        </w:rPr>
         <w:lastRenderedPageBreak/>
-        <w:tab/>
-      </w:r>
-      <w:r>
-        <w:rPr>
-          <w:rFonts w:ascii="Times New Roman" w:hAnsi="Times New Roman" w:cs="Times New Roman"/>
-          <w:sz w:val="26"/>
-          <w:szCs w:val="26"/>
-        </w:rPr>
-        <w:t>Các bộ ba được tìm thấy &lt;“</w:t>
-      </w:r>
-      <w:r>
-        <w:rPr>
-          <w:rFonts w:ascii="Times New Roman" w:hAnsi="Times New Roman" w:cs="Times New Roman"/>
-          <w:color w:val="1F497D" w:themeColor="text2"/>
-          <w:sz w:val="26"/>
-          <w:szCs w:val="26"/>
-        </w:rPr>
-        <w:t>Active Database Systems</w:t>
-      </w:r>
-      <w:r>
-        <w:rPr>
-          <w:rFonts w:ascii="Times New Roman" w:hAnsi="Times New Roman" w:cs="Times New Roman"/>
-          <w:sz w:val="26"/>
-          <w:szCs w:val="26"/>
-        </w:rPr>
-        <w:t>”</w:t>
-      </w:r>
-      <w:r>
-        <w:rPr>
-          <w:rFonts w:ascii="Times New Roman" w:hAnsi="Times New Roman" w:cs="Times New Roman"/>
-          <w:sz w:val="26"/>
-          <w:szCs w:val="26"/>
-        </w:rPr>
-        <w:t xml:space="preserve"> : </w:t>
-      </w:r>
-      <w:r>
-        <w:rPr>
-          <w:rFonts w:ascii="Times New Roman" w:hAnsi="Times New Roman" w:cs="Times New Roman"/>
-          <w:i/>
-          <w:sz w:val="26"/>
-          <w:szCs w:val="26"/>
-        </w:rPr>
-        <w:t>Publication</w:t>
-      </w:r>
-      <w:r>
-        <w:rPr>
-          <w:rFonts w:ascii="Times New Roman" w:hAnsi="Times New Roman" w:cs="Times New Roman"/>
-          <w:sz w:val="26"/>
-          <w:szCs w:val="26"/>
-        </w:rPr>
-        <w:t>,</w:t>
-      </w:r>
-      <w:r>
-        <w:rPr>
-          <w:rFonts w:ascii="Times New Roman" w:hAnsi="Times New Roman" w:cs="Times New Roman"/>
-          <w:sz w:val="26"/>
-          <w:szCs w:val="26"/>
-        </w:rPr>
-        <w:t>publish</w:t>
-      </w:r>
-      <w:r>
-        <w:rPr>
-          <w:rFonts w:ascii="Times New Roman" w:hAnsi="Times New Roman" w:cs="Times New Roman"/>
-          <w:sz w:val="26"/>
-          <w:szCs w:val="26"/>
-        </w:rPr>
-        <w:t xml:space="preserve">, </w:t>
-      </w:r>
-      <w:r>
-        <w:rPr>
-          <w:rFonts w:ascii="Times New Roman" w:hAnsi="Times New Roman" w:cs="Times New Roman"/>
-          <w:sz w:val="26"/>
-          <w:szCs w:val="26"/>
-        </w:rPr>
-        <w:t xml:space="preserve">Who </w:t>
-      </w:r>
-      <w:r>
-        <w:rPr>
-          <w:rFonts w:ascii="Times New Roman" w:hAnsi="Times New Roman" w:cs="Times New Roman"/>
-          <w:sz w:val="26"/>
-          <w:szCs w:val="26"/>
-        </w:rPr>
-        <w:t>:</w:t>
-      </w:r>
-      <w:r>
-        <w:rPr>
-          <w:rFonts w:ascii="Times New Roman" w:hAnsi="Times New Roman" w:cs="Times New Roman"/>
-          <w:sz w:val="26"/>
-          <w:szCs w:val="26"/>
-        </w:rPr>
-        <w:t xml:space="preserve"> </w:t>
-      </w:r>
-      <w:r>
-        <w:rPr>
-          <w:rFonts w:ascii="Times New Roman" w:hAnsi="Times New Roman" w:cs="Times New Roman"/>
-          <w:i/>
-          <w:sz w:val="26"/>
-          <w:szCs w:val="26"/>
-        </w:rPr>
-        <w:t>Publication.publisher</w:t>
-      </w:r>
-      <w:r>
-        <w:rPr>
-          <w:rFonts w:ascii="Times New Roman" w:hAnsi="Times New Roman" w:cs="Times New Roman"/>
-          <w:sz w:val="26"/>
-          <w:szCs w:val="26"/>
-        </w:rPr>
-        <w:t xml:space="preserve">. </w:t>
-      </w:r>
-      <w:r>
-        <w:rPr>
-          <w:rFonts w:ascii="Times New Roman" w:hAnsi="Times New Roman" w:cs="Times New Roman"/>
-          <w:sz w:val="26"/>
-          <w:szCs w:val="26"/>
-        </w:rPr>
-        <w:t>Ta có câu truy vấn:</w:t>
-      </w:r>
-    </w:p>
-    <w:p>
-      <w:pPr>
-        <w:spacing w:line="360" w:lineRule="auto"/>
-        <w:jc w:val="both"/>
-        <w:rPr>
-          <w:rFonts w:ascii="Times New Roman" w:hAnsi="Times New Roman" w:cs="Times New Roman"/>
-          <w:color w:val="1F497D" w:themeColor="text2"/>
-          <w:sz w:val="26"/>
-          <w:szCs w:val="26"/>
-        </w:rPr>
-      </w:pPr>
-      <w:r>
-        <w:rPr>
-          <w:rFonts w:ascii="Times New Roman" w:hAnsi="Times New Roman" w:cs="Times New Roman"/>
-          <w:color w:val="1F497D" w:themeColor="text2"/>
-          <w:sz w:val="26"/>
-          <w:szCs w:val="26"/>
-        </w:rPr>
-        <w:t xml:space="preserve">SELECT </w:t>
-      </w:r>
-      <w:r>
-        <w:rPr>
-          <w:rFonts w:ascii="Times New Roman" w:hAnsi="Times New Roman" w:cs="Times New Roman"/>
-          <w:color w:val="000000" w:themeColor="text1"/>
-          <w:sz w:val="26"/>
-          <w:szCs w:val="26"/>
-        </w:rPr>
-        <w:t>Publication.publisher</w:t>
-      </w:r>
-      <w:r>
-        <w:rPr>
-          <w:rFonts w:ascii="Times New Roman" w:hAnsi="Times New Roman" w:cs="Times New Roman"/>
-          <w:color w:val="1F497D" w:themeColor="text2"/>
-          <w:sz w:val="26"/>
-          <w:szCs w:val="26"/>
-        </w:rPr>
-        <w:t xml:space="preserve"> </w:t>
-      </w:r>
-    </w:p>
-    <w:p>
-      <w:pPr>
-        <w:spacing w:line="360" w:lineRule="auto"/>
-        <w:jc w:val="both"/>
-        <w:rPr>
-          <w:rFonts w:ascii="Times New Roman" w:hAnsi="Times New Roman" w:cs="Times New Roman"/>
-          <w:color w:val="1F497D" w:themeColor="text2"/>
-          <w:sz w:val="26"/>
-          <w:szCs w:val="26"/>
-        </w:rPr>
-      </w:pPr>
-      <w:r>
-        <w:rPr>
-          <w:rFonts w:ascii="Times New Roman" w:hAnsi="Times New Roman" w:cs="Times New Roman"/>
-          <w:color w:val="1F497D" w:themeColor="text2"/>
-          <w:sz w:val="26"/>
-          <w:szCs w:val="26"/>
-        </w:rPr>
         <w:t xml:space="preserve">FROM </w:t>
       </w:r>
     </w:p>
@@ -29224,7 +29487,7 @@
           <w:lang w:val="vi-VN"/>
         </w:rPr>
       </w:pPr>
-      <w:bookmarkStart w:id="36" w:name="_Toc287439088"/>
+      <w:bookmarkStart w:id="35" w:name="_Toc287439088"/>
       <w:r>
         <w:rPr>
           <w:rFonts w:ascii="Times New Roman" w:hAnsi="Times New Roman" w:cs="Times New Roman"/>
@@ -29235,7 +29498,7 @@
         </w:rPr>
         <w:t>Một số ví dụ</w:t>
       </w:r>
-      <w:bookmarkEnd w:id="36"/>
+      <w:bookmarkEnd w:id="35"/>
     </w:p>
     <w:p>
       <w:pPr>
@@ -29459,7 +29722,6 @@
           <w:sz w:val="26"/>
           <w:szCs w:val="26"/>
         </w:rPr>
-        <w:lastRenderedPageBreak/>
         <w:t>Đầu vào: “Who published NER001?</w:t>
       </w:r>
     </w:p>
@@ -29522,6 +29784,7 @@
           <w:sz w:val="26"/>
           <w:szCs w:val="26"/>
         </w:rPr>
+        <w:lastRenderedPageBreak/>
         <w:t>Bước 1.3: Tối ưu hóa Pos Taggers</w:t>
       </w:r>
     </w:p>
@@ -29894,7 +30157,6 @@
           <w:sz w:val="26"/>
           <w:szCs w:val="26"/>
         </w:rPr>
-        <w:lastRenderedPageBreak/>
         <w:t>Đối tượng truy vấn :</w:t>
       </w:r>
       <w:r>
@@ -29982,6 +30244,7 @@
           <w:sz w:val="26"/>
           <w:szCs w:val="26"/>
         </w:rPr>
+        <w:lastRenderedPageBreak/>
         <w:tab/>
       </w:r>
       <w:r>
@@ -30357,7 +30620,6 @@
           <w:sz w:val="26"/>
           <w:szCs w:val="26"/>
         </w:rPr>
-        <w:lastRenderedPageBreak/>
         <w:t>Kết quả: WP/Who VBZ/write NNS/“Active Database Systems”.</w:t>
       </w:r>
     </w:p>
@@ -30419,6 +30681,7 @@
           <w:sz w:val="26"/>
           <w:szCs w:val="26"/>
         </w:rPr>
+        <w:lastRenderedPageBreak/>
         <w:t>Đầu ra: Tập các bộ ba quan hệ về từ và từ loại tương ứng</w:t>
       </w:r>
     </w:p>
@@ -30803,7 +31066,6 @@
           <w:szCs w:val="26"/>
           <w:lang w:val="vi-VN"/>
         </w:rPr>
-        <w:lastRenderedPageBreak/>
         <w:t>a</w:t>
       </w:r>
       <w:r>
@@ -30882,6 +31144,7 @@
           <w:sz w:val="26"/>
           <w:szCs w:val="26"/>
         </w:rPr>
+        <w:lastRenderedPageBreak/>
         <w:t>From `dblp_pub_new` `Publication`, `dblp_author_pub_ref` `Author`</w:t>
       </w:r>
     </w:p>
@@ -31220,7 +31483,6 @@
           <w:sz w:val="26"/>
           <w:szCs w:val="26"/>
         </w:rPr>
-        <w:lastRenderedPageBreak/>
         <w:t>Kết quả: Which/WDT book/NN be/VB write/VB by/IN Jennifer Widom/NNP and/CC Eric N. Hanson/NNP in/IN 1995/CD</w:t>
       </w:r>
     </w:p>
@@ -31282,6 +31544,7 @@
           <w:sz w:val="26"/>
           <w:szCs w:val="26"/>
         </w:rPr>
+        <w:lastRenderedPageBreak/>
         <w:t>Đầu ra: Tập các bộ ba quan hệ về từ và từ loại tương ứng</w:t>
       </w:r>
     </w:p>
@@ -31618,16 +31881,92 @@
           <w:sz w:val="26"/>
           <w:szCs w:val="26"/>
         </w:rPr>
+        <w:t>Nguồn truy vấn</w:t>
+      </w:r>
+      <w:r>
+        <w:rPr>
+          <w:rFonts w:ascii="Times New Roman" w:hAnsi="Times New Roman" w:cs="Times New Roman"/>
+          <w:sz w:val="26"/>
+          <w:szCs w:val="26"/>
+        </w:rPr>
+        <w:t>:</w:t>
+      </w:r>
+    </w:p>
+    <w:p>
+      <w:pPr>
+        <w:spacing w:line="360" w:lineRule="auto"/>
+        <w:ind w:firstLine="720"/>
+        <w:rPr>
+          <w:rFonts w:ascii="Times New Roman" w:hAnsi="Times New Roman" w:cs="Times New Roman"/>
+          <w:sz w:val="26"/>
+          <w:szCs w:val="26"/>
+        </w:rPr>
+      </w:pPr>
+      <w:r>
+        <w:rPr>
+          <w:rFonts w:ascii="Times New Roman" w:hAnsi="Times New Roman" w:cs="Times New Roman"/>
+          <w:sz w:val="26"/>
+          <w:szCs w:val="26"/>
+        </w:rPr>
+        <w:t xml:space="preserve">From `dblp_pub_new` `Publication`, </w:t>
+      </w:r>
+    </w:p>
+    <w:p>
+      <w:pPr>
+        <w:spacing w:line="360" w:lineRule="auto"/>
+        <w:ind w:firstLine="720"/>
+        <w:rPr>
+          <w:rFonts w:ascii="Times New Roman" w:hAnsi="Times New Roman" w:cs="Times New Roman"/>
+          <w:sz w:val="26"/>
+          <w:szCs w:val="26"/>
+        </w:rPr>
+      </w:pPr>
+      <w:r>
+        <w:rPr>
+          <w:rFonts w:ascii="Times New Roman" w:hAnsi="Times New Roman" w:cs="Times New Roman"/>
+          <w:sz w:val="26"/>
+          <w:szCs w:val="26"/>
+        </w:rPr>
+        <w:t>(</w:t>
+      </w:r>
+    </w:p>
+    <w:p>
+      <w:pPr>
+        <w:spacing w:line="360" w:lineRule="auto"/>
+        <w:ind w:firstLine="720"/>
+        <w:rPr>
+          <w:rFonts w:ascii="Times New Roman" w:hAnsi="Times New Roman" w:cs="Times New Roman"/>
+          <w:sz w:val="26"/>
+          <w:szCs w:val="26"/>
+        </w:rPr>
+      </w:pPr>
+      <w:r>
+        <w:rPr>
+          <w:rFonts w:ascii="Times New Roman" w:hAnsi="Times New Roman" w:cs="Times New Roman"/>
+          <w:sz w:val="26"/>
+          <w:szCs w:val="26"/>
+        </w:rPr>
+        <w:t>SELECT ` Publication `.*</w:t>
+      </w:r>
+    </w:p>
+    <w:p>
+      <w:pPr>
+        <w:spacing w:line="360" w:lineRule="auto"/>
+        <w:ind w:firstLine="720"/>
+        <w:rPr>
+          <w:rFonts w:ascii="Times New Roman" w:hAnsi="Times New Roman" w:cs="Times New Roman"/>
+          <w:sz w:val="26"/>
+          <w:szCs w:val="26"/>
+        </w:rPr>
+      </w:pPr>
+      <w:r>
+        <w:rPr>
+          <w:rFonts w:ascii="Times New Roman" w:hAnsi="Times New Roman" w:cs="Times New Roman"/>
+          <w:sz w:val="26"/>
+          <w:szCs w:val="26"/>
+        </w:rPr>
         <w:lastRenderedPageBreak/>
-        <w:t>Nguồn truy vấn</w:t>
-      </w:r>
-      <w:r>
-        <w:rPr>
-          <w:rFonts w:ascii="Times New Roman" w:hAnsi="Times New Roman" w:cs="Times New Roman"/>
-          <w:sz w:val="26"/>
-          <w:szCs w:val="26"/>
-        </w:rPr>
-        <w:t>:</w:t>
+        <w:t>FROM `dblp_author_pub_ref` `Author`,`dblp_pub_new` `Publication`</w:t>
       </w:r>
     </w:p>
     <w:p>
@@ -31646,6 +31985,207 @@
           <w:sz w:val="26"/>
           <w:szCs w:val="26"/>
         </w:rPr>
+        <w:t>WHERE `Author`.author = “Jennifer Widom” and `Publication`.id = `Author`.pub_id) Publication</w:t>
+      </w:r>
+    </w:p>
+    <w:p>
+      <w:pPr>
+        <w:spacing w:line="360" w:lineRule="auto"/>
+        <w:ind w:firstLine="720"/>
+        <w:rPr>
+          <w:rFonts w:ascii="Times New Roman" w:hAnsi="Times New Roman" w:cs="Times New Roman"/>
+          <w:sz w:val="26"/>
+          <w:szCs w:val="26"/>
+        </w:rPr>
+      </w:pPr>
+      <w:r>
+        <w:rPr>
+          <w:rFonts w:ascii="Times New Roman" w:hAnsi="Times New Roman" w:cs="Times New Roman"/>
+          <w:sz w:val="26"/>
+          <w:szCs w:val="26"/>
+        </w:rPr>
+        <w:t>INNER JOIN</w:t>
+      </w:r>
+    </w:p>
+    <w:p>
+      <w:pPr>
+        <w:spacing w:line="360" w:lineRule="auto"/>
+        <w:ind w:firstLine="720"/>
+        <w:rPr>
+          <w:rFonts w:ascii="Times New Roman" w:hAnsi="Times New Roman" w:cs="Times New Roman"/>
+          <w:sz w:val="26"/>
+          <w:szCs w:val="26"/>
+        </w:rPr>
+      </w:pPr>
+      <w:r>
+        <w:rPr>
+          <w:rFonts w:ascii="Times New Roman" w:hAnsi="Times New Roman" w:cs="Times New Roman"/>
+          <w:sz w:val="26"/>
+          <w:szCs w:val="26"/>
+        </w:rPr>
+        <w:t>(SELECT ` Publication `.*</w:t>
+      </w:r>
+    </w:p>
+    <w:p>
+      <w:pPr>
+        <w:spacing w:line="360" w:lineRule="auto"/>
+        <w:ind w:firstLine="720"/>
+        <w:rPr>
+          <w:rFonts w:ascii="Times New Roman" w:hAnsi="Times New Roman" w:cs="Times New Roman"/>
+          <w:sz w:val="26"/>
+          <w:szCs w:val="26"/>
+        </w:rPr>
+      </w:pPr>
+      <w:r>
+        <w:rPr>
+          <w:rFonts w:ascii="Times New Roman" w:hAnsi="Times New Roman" w:cs="Times New Roman"/>
+          <w:sz w:val="26"/>
+          <w:szCs w:val="26"/>
+        </w:rPr>
+        <w:t>FROM `dblp_author_pub_ref` `Author`,`dblp_pub_new` `Publication`</w:t>
+      </w:r>
+    </w:p>
+    <w:p>
+      <w:pPr>
+        <w:spacing w:line="360" w:lineRule="auto"/>
+        <w:ind w:firstLine="720"/>
+        <w:rPr>
+          <w:rFonts w:ascii="Times New Roman" w:hAnsi="Times New Roman" w:cs="Times New Roman"/>
+          <w:sz w:val="26"/>
+          <w:szCs w:val="26"/>
+        </w:rPr>
+      </w:pPr>
+      <w:r>
+        <w:rPr>
+          <w:rFonts w:ascii="Times New Roman" w:hAnsi="Times New Roman" w:cs="Times New Roman"/>
+          <w:sz w:val="26"/>
+          <w:szCs w:val="26"/>
+        </w:rPr>
+        <w:t>WHERE `Author`.author = “Jennifer Widom” and `Publication`.id = `Author`.pub_id) Publication1</w:t>
+      </w:r>
+    </w:p>
+    <w:p>
+      <w:pPr>
+        <w:spacing w:line="360" w:lineRule="auto"/>
+        <w:ind w:firstLine="720"/>
+        <w:rPr>
+          <w:rFonts w:ascii="Times New Roman" w:hAnsi="Times New Roman" w:cs="Times New Roman"/>
+          <w:sz w:val="26"/>
+          <w:szCs w:val="26"/>
+        </w:rPr>
+      </w:pPr>
+      <w:r>
+        <w:rPr>
+          <w:rFonts w:ascii="Times New Roman" w:hAnsi="Times New Roman" w:cs="Times New Roman"/>
+          <w:sz w:val="26"/>
+          <w:szCs w:val="26"/>
+        </w:rPr>
+        <w:t>ON Publication.id  = Publication1.id</w:t>
+      </w:r>
+    </w:p>
+    <w:p>
+      <w:pPr>
+        <w:spacing w:line="360" w:lineRule="auto"/>
+        <w:ind w:firstLine="720"/>
+        <w:rPr>
+          <w:rFonts w:ascii="Times New Roman" w:hAnsi="Times New Roman" w:cs="Times New Roman"/>
+          <w:sz w:val="26"/>
+          <w:szCs w:val="26"/>
+        </w:rPr>
+      </w:pPr>
+      <w:r>
+        <w:rPr>
+          <w:rFonts w:ascii="Times New Roman" w:hAnsi="Times New Roman" w:cs="Times New Roman"/>
+          <w:sz w:val="26"/>
+          <w:szCs w:val="26"/>
+        </w:rPr>
+        <w:t>)</w:t>
+      </w:r>
+    </w:p>
+    <w:p>
+      <w:pPr>
+        <w:spacing w:line="360" w:lineRule="auto"/>
+        <w:ind w:firstLine="720"/>
+        <w:rPr>
+          <w:rFonts w:ascii="Times New Roman" w:hAnsi="Times New Roman" w:cs="Times New Roman"/>
+          <w:sz w:val="26"/>
+          <w:szCs w:val="26"/>
+        </w:rPr>
+      </w:pPr>
+      <w:r>
+        <w:rPr>
+          <w:rFonts w:ascii="Times New Roman" w:hAnsi="Times New Roman" w:cs="Times New Roman"/>
+          <w:i/>
+          <w:sz w:val="26"/>
+          <w:szCs w:val="26"/>
+        </w:rPr>
+        <w:t>Điều kiện</w:t>
+      </w:r>
+      <w:r>
+        <w:rPr>
+          <w:rFonts w:ascii="Times New Roman" w:hAnsi="Times New Roman" w:cs="Times New Roman"/>
+          <w:sz w:val="26"/>
+          <w:szCs w:val="26"/>
+        </w:rPr>
+        <w:t>: WHERE `Publication`.year = 1995</w:t>
+      </w:r>
+    </w:p>
+    <w:p>
+      <w:pPr>
+        <w:spacing w:line="360" w:lineRule="auto"/>
+        <w:ind w:firstLine="720"/>
+        <w:rPr>
+          <w:rFonts w:ascii="Times New Roman" w:hAnsi="Times New Roman" w:cs="Times New Roman"/>
+          <w:i/>
+          <w:sz w:val="26"/>
+          <w:szCs w:val="26"/>
+        </w:rPr>
+      </w:pPr>
+      <w:r>
+        <w:rPr>
+          <w:rFonts w:ascii="Times New Roman" w:hAnsi="Times New Roman" w:cs="Times New Roman"/>
+          <w:i/>
+          <w:sz w:val="26"/>
+          <w:szCs w:val="26"/>
+        </w:rPr>
+        <w:t>Câu truy vấn:</w:t>
+      </w:r>
+    </w:p>
+    <w:p>
+      <w:pPr>
+        <w:spacing w:line="360" w:lineRule="auto"/>
+        <w:ind w:firstLine="720"/>
+        <w:rPr>
+          <w:rFonts w:ascii="Times New Roman" w:hAnsi="Times New Roman" w:cs="Times New Roman"/>
+          <w:sz w:val="26"/>
+          <w:szCs w:val="26"/>
+        </w:rPr>
+      </w:pPr>
+      <w:r>
+        <w:rPr>
+          <w:rFonts w:ascii="Times New Roman" w:hAnsi="Times New Roman" w:cs="Times New Roman"/>
+          <w:sz w:val="26"/>
+          <w:szCs w:val="26"/>
+        </w:rPr>
+        <w:t>Select distinct `Publiaction`.*</w:t>
+      </w:r>
+    </w:p>
+    <w:p>
+      <w:pPr>
+        <w:spacing w:line="360" w:lineRule="auto"/>
+        <w:ind w:firstLine="720"/>
+        <w:rPr>
+          <w:rFonts w:ascii="Times New Roman" w:hAnsi="Times New Roman" w:cs="Times New Roman"/>
+          <w:sz w:val="26"/>
+          <w:szCs w:val="26"/>
+        </w:rPr>
+      </w:pPr>
+      <w:r>
+        <w:rPr>
+          <w:rFonts w:ascii="Times New Roman" w:hAnsi="Times New Roman" w:cs="Times New Roman"/>
+          <w:sz w:val="26"/>
+          <w:szCs w:val="26"/>
+        </w:rPr>
         <w:t xml:space="preserve">From `dblp_pub_new` `Publication`, </w:t>
       </w:r>
     </w:p>
@@ -31798,284 +32338,7 @@
           <w:sz w:val="26"/>
           <w:szCs w:val="26"/>
         </w:rPr>
-        <w:t>WHERE `Author`.author = “Jennifer Widom” and `Publication`.id = `Author`.pub_id) Publication1</w:t>
-      </w:r>
-    </w:p>
-    <w:p>
-      <w:pPr>
-        <w:spacing w:line="360" w:lineRule="auto"/>
-        <w:ind w:firstLine="720"/>
-        <w:rPr>
-          <w:rFonts w:ascii="Times New Roman" w:hAnsi="Times New Roman" w:cs="Times New Roman"/>
-          <w:sz w:val="26"/>
-          <w:szCs w:val="26"/>
-        </w:rPr>
-      </w:pPr>
-      <w:r>
-        <w:rPr>
-          <w:rFonts w:ascii="Times New Roman" w:hAnsi="Times New Roman" w:cs="Times New Roman"/>
-          <w:sz w:val="26"/>
-          <w:szCs w:val="26"/>
-        </w:rPr>
-        <w:t>ON Publication.id  = Publication1.id</w:t>
-      </w:r>
-    </w:p>
-    <w:p>
-      <w:pPr>
-        <w:spacing w:line="360" w:lineRule="auto"/>
-        <w:ind w:firstLine="720"/>
-        <w:rPr>
-          <w:rFonts w:ascii="Times New Roman" w:hAnsi="Times New Roman" w:cs="Times New Roman"/>
-          <w:sz w:val="26"/>
-          <w:szCs w:val="26"/>
-        </w:rPr>
-      </w:pPr>
-      <w:r>
-        <w:rPr>
-          <w:rFonts w:ascii="Times New Roman" w:hAnsi="Times New Roman" w:cs="Times New Roman"/>
-          <w:sz w:val="26"/>
-          <w:szCs w:val="26"/>
-        </w:rPr>
-        <w:t>)</w:t>
-      </w:r>
-    </w:p>
-    <w:p>
-      <w:pPr>
-        <w:spacing w:line="360" w:lineRule="auto"/>
-        <w:ind w:firstLine="720"/>
-        <w:rPr>
-          <w:rFonts w:ascii="Times New Roman" w:hAnsi="Times New Roman" w:cs="Times New Roman"/>
-          <w:sz w:val="26"/>
-          <w:szCs w:val="26"/>
-        </w:rPr>
-      </w:pPr>
-      <w:r>
-        <w:rPr>
-          <w:rFonts w:ascii="Times New Roman" w:hAnsi="Times New Roman" w:cs="Times New Roman"/>
-          <w:i/>
-          <w:sz w:val="26"/>
-          <w:szCs w:val="26"/>
-        </w:rPr>
-        <w:t>Điều kiện</w:t>
-      </w:r>
-      <w:r>
-        <w:rPr>
-          <w:rFonts w:ascii="Times New Roman" w:hAnsi="Times New Roman" w:cs="Times New Roman"/>
-          <w:sz w:val="26"/>
-          <w:szCs w:val="26"/>
-        </w:rPr>
-        <w:t>: WHERE `Publication`.year = 1995</w:t>
-      </w:r>
-    </w:p>
-    <w:p>
-      <w:pPr>
-        <w:spacing w:line="360" w:lineRule="auto"/>
-        <w:ind w:firstLine="720"/>
-        <w:rPr>
-          <w:rFonts w:ascii="Times New Roman" w:hAnsi="Times New Roman" w:cs="Times New Roman"/>
-          <w:i/>
-          <w:sz w:val="26"/>
-          <w:szCs w:val="26"/>
-        </w:rPr>
-      </w:pPr>
-      <w:r>
-        <w:rPr>
-          <w:rFonts w:ascii="Times New Roman" w:hAnsi="Times New Roman" w:cs="Times New Roman"/>
-          <w:i/>
-          <w:sz w:val="26"/>
-          <w:szCs w:val="26"/>
-        </w:rPr>
-        <w:t>Câu truy vấn:</w:t>
-      </w:r>
-    </w:p>
-    <w:p>
-      <w:pPr>
-        <w:spacing w:line="360" w:lineRule="auto"/>
-        <w:ind w:firstLine="720"/>
-        <w:rPr>
-          <w:rFonts w:ascii="Times New Roman" w:hAnsi="Times New Roman" w:cs="Times New Roman"/>
-          <w:sz w:val="26"/>
-          <w:szCs w:val="26"/>
-        </w:rPr>
-      </w:pPr>
-      <w:r>
-        <w:rPr>
-          <w:rFonts w:ascii="Times New Roman" w:hAnsi="Times New Roman" w:cs="Times New Roman"/>
-          <w:sz w:val="26"/>
-          <w:szCs w:val="26"/>
-        </w:rPr>
-        <w:t>Select distinct `Publiaction`.*</w:t>
-      </w:r>
-    </w:p>
-    <w:p>
-      <w:pPr>
-        <w:spacing w:line="360" w:lineRule="auto"/>
-        <w:ind w:firstLine="720"/>
-        <w:rPr>
-          <w:rFonts w:ascii="Times New Roman" w:hAnsi="Times New Roman" w:cs="Times New Roman"/>
-          <w:sz w:val="26"/>
-          <w:szCs w:val="26"/>
-        </w:rPr>
-      </w:pPr>
-      <w:r>
-        <w:rPr>
-          <w:rFonts w:ascii="Times New Roman" w:hAnsi="Times New Roman" w:cs="Times New Roman"/>
-          <w:sz w:val="26"/>
-          <w:szCs w:val="26"/>
-        </w:rPr>
-        <w:t xml:space="preserve">From `dblp_pub_new` `Publication`, </w:t>
-      </w:r>
-    </w:p>
-    <w:p>
-      <w:pPr>
-        <w:spacing w:line="360" w:lineRule="auto"/>
-        <w:ind w:firstLine="720"/>
-        <w:rPr>
-          <w:rFonts w:ascii="Times New Roman" w:hAnsi="Times New Roman" w:cs="Times New Roman"/>
-          <w:sz w:val="26"/>
-          <w:szCs w:val="26"/>
-        </w:rPr>
-      </w:pPr>
-      <w:r>
-        <w:rPr>
-          <w:rFonts w:ascii="Times New Roman" w:hAnsi="Times New Roman" w:cs="Times New Roman"/>
-          <w:sz w:val="26"/>
-          <w:szCs w:val="26"/>
-        </w:rPr>
-        <w:t>(</w:t>
-      </w:r>
-    </w:p>
-    <w:p>
-      <w:pPr>
-        <w:spacing w:line="360" w:lineRule="auto"/>
-        <w:ind w:firstLine="720"/>
-        <w:rPr>
-          <w:rFonts w:ascii="Times New Roman" w:hAnsi="Times New Roman" w:cs="Times New Roman"/>
-          <w:sz w:val="26"/>
-          <w:szCs w:val="26"/>
-        </w:rPr>
-      </w:pPr>
-      <w:r>
-        <w:rPr>
-          <w:rFonts w:ascii="Times New Roman" w:hAnsi="Times New Roman" w:cs="Times New Roman"/>
-          <w:sz w:val="26"/>
-          <w:szCs w:val="26"/>
-        </w:rPr>
-        <w:t>SELECT ` Publication `.*</w:t>
-      </w:r>
-    </w:p>
-    <w:p>
-      <w:pPr>
-        <w:spacing w:line="360" w:lineRule="auto"/>
-        <w:ind w:firstLine="720"/>
-        <w:rPr>
-          <w:rFonts w:ascii="Times New Roman" w:hAnsi="Times New Roman" w:cs="Times New Roman"/>
-          <w:sz w:val="26"/>
-          <w:szCs w:val="26"/>
-        </w:rPr>
-      </w:pPr>
-      <w:r>
-        <w:rPr>
-          <w:rFonts w:ascii="Times New Roman" w:hAnsi="Times New Roman" w:cs="Times New Roman"/>
-          <w:sz w:val="26"/>
-          <w:szCs w:val="26"/>
-        </w:rPr>
-        <w:t>FROM `dblp_author_pub_ref` `Author`,`dblp_pub_new` `Publication`</w:t>
-      </w:r>
-    </w:p>
-    <w:p>
-      <w:pPr>
-        <w:spacing w:line="360" w:lineRule="auto"/>
-        <w:ind w:firstLine="720"/>
-        <w:rPr>
-          <w:rFonts w:ascii="Times New Roman" w:hAnsi="Times New Roman" w:cs="Times New Roman"/>
-          <w:sz w:val="26"/>
-          <w:szCs w:val="26"/>
-        </w:rPr>
-      </w:pPr>
-      <w:r>
-        <w:rPr>
-          <w:rFonts w:ascii="Times New Roman" w:hAnsi="Times New Roman" w:cs="Times New Roman"/>
-          <w:sz w:val="26"/>
-          <w:szCs w:val="26"/>
-        </w:rPr>
         <w:lastRenderedPageBreak/>
-        <w:t>WHERE `Author`.author = “Jennifer Widom” and `Publication`.id = `Author`.pub_id) Publication</w:t>
-      </w:r>
-    </w:p>
-    <w:p>
-      <w:pPr>
-        <w:spacing w:line="360" w:lineRule="auto"/>
-        <w:ind w:firstLine="720"/>
-        <w:rPr>
-          <w:rFonts w:ascii="Times New Roman" w:hAnsi="Times New Roman" w:cs="Times New Roman"/>
-          <w:sz w:val="26"/>
-          <w:szCs w:val="26"/>
-        </w:rPr>
-      </w:pPr>
-      <w:r>
-        <w:rPr>
-          <w:rFonts w:ascii="Times New Roman" w:hAnsi="Times New Roman" w:cs="Times New Roman"/>
-          <w:sz w:val="26"/>
-          <w:szCs w:val="26"/>
-        </w:rPr>
-        <w:t>INNER JOIN</w:t>
-      </w:r>
-    </w:p>
-    <w:p>
-      <w:pPr>
-        <w:spacing w:line="360" w:lineRule="auto"/>
-        <w:ind w:firstLine="720"/>
-        <w:rPr>
-          <w:rFonts w:ascii="Times New Roman" w:hAnsi="Times New Roman" w:cs="Times New Roman"/>
-          <w:sz w:val="26"/>
-          <w:szCs w:val="26"/>
-        </w:rPr>
-      </w:pPr>
-      <w:r>
-        <w:rPr>
-          <w:rFonts w:ascii="Times New Roman" w:hAnsi="Times New Roman" w:cs="Times New Roman"/>
-          <w:sz w:val="26"/>
-          <w:szCs w:val="26"/>
-        </w:rPr>
-        <w:t>(SELECT ` Publication `.*</w:t>
-      </w:r>
-    </w:p>
-    <w:p>
-      <w:pPr>
-        <w:spacing w:line="360" w:lineRule="auto"/>
-        <w:ind w:firstLine="720"/>
-        <w:rPr>
-          <w:rFonts w:ascii="Times New Roman" w:hAnsi="Times New Roman" w:cs="Times New Roman"/>
-          <w:sz w:val="26"/>
-          <w:szCs w:val="26"/>
-        </w:rPr>
-      </w:pPr>
-      <w:r>
-        <w:rPr>
-          <w:rFonts w:ascii="Times New Roman" w:hAnsi="Times New Roman" w:cs="Times New Roman"/>
-          <w:sz w:val="26"/>
-          <w:szCs w:val="26"/>
-        </w:rPr>
-        <w:t>FROM `dblp_author_pub_ref` `Author`,`dblp_pub_new` `Publication`</w:t>
-      </w:r>
-    </w:p>
-    <w:p>
-      <w:pPr>
-        <w:spacing w:line="360" w:lineRule="auto"/>
-        <w:ind w:firstLine="720"/>
-        <w:rPr>
-          <w:rFonts w:ascii="Times New Roman" w:hAnsi="Times New Roman" w:cs="Times New Roman"/>
-          <w:sz w:val="26"/>
-          <w:szCs w:val="26"/>
-        </w:rPr>
-      </w:pPr>
-      <w:r>
-        <w:rPr>
-          <w:rFonts w:ascii="Times New Roman" w:hAnsi="Times New Roman" w:cs="Times New Roman"/>
-          <w:sz w:val="26"/>
-          <w:szCs w:val="26"/>
-        </w:rPr>
         <w:t>WHERE `Author`.author = “Jennifer Widom” and `Publication`.id = `Author`.pub_id) Publication1</w:t>
       </w:r>
     </w:p>
@@ -32222,7 +32485,7 @@
           <w:lang w:val="vi-VN"/>
         </w:rPr>
       </w:pPr>
-      <w:bookmarkStart w:id="37" w:name="_Toc287439089"/>
+      <w:bookmarkStart w:id="36" w:name="_Toc287439089"/>
       <w:r>
         <w:rPr>
           <w:rFonts w:ascii="Times New Roman" w:hAnsi="Times New Roman" w:cs="Times New Roman"/>
@@ -32231,7 +32494,6 @@
           <w:szCs w:val="26"/>
           <w:lang w:val="vi-VN"/>
         </w:rPr>
-        <w:lastRenderedPageBreak/>
         <w:t xml:space="preserve">CHƯƠNG </w:t>
       </w:r>
       <w:r>
@@ -32264,7 +32526,7 @@
         </w:rPr>
         <w:t>HIỆN THỰC HỆ THỐNG</w:t>
       </w:r>
-      <w:bookmarkEnd w:id="37"/>
+      <w:bookmarkEnd w:id="36"/>
     </w:p>
     <w:p>
       <w:pPr>
@@ -32293,7 +32555,7 @@
         </w:rPr>
         <w:t xml:space="preserve"> </w:t>
       </w:r>
-      <w:bookmarkStart w:id="38" w:name="_Toc287439090"/>
+      <w:bookmarkStart w:id="37" w:name="_Toc287439090"/>
       <w:r>
         <w:rPr>
           <w:rFonts w:ascii="Times New Roman" w:hAnsi="Times New Roman" w:cs="Times New Roman"/>
@@ -32304,7 +32566,7 @@
         </w:rPr>
         <w:t>Tổng quan về hệ thống</w:t>
       </w:r>
-      <w:bookmarkEnd w:id="38"/>
+      <w:bookmarkEnd w:id="37"/>
     </w:p>
     <w:p>
       <w:pPr>
@@ -32323,7 +32585,7 @@
           <w:lang w:val="de-DE"/>
         </w:rPr>
       </w:pPr>
-      <w:bookmarkStart w:id="39" w:name="_Toc287439091"/>
+      <w:bookmarkStart w:id="38" w:name="_Toc287439091"/>
       <w:r>
         <w:rPr>
           <w:rFonts w:ascii="Times New Roman" w:hAnsi="Times New Roman" w:cs="Times New Roman"/>
@@ -32334,7 +32596,7 @@
         </w:rPr>
         <w:t>Mô hình hệ thống:</w:t>
       </w:r>
-      <w:bookmarkEnd w:id="39"/>
+      <w:bookmarkEnd w:id="38"/>
     </w:p>
     <w:p>
       <w:pPr>
@@ -32350,7 +32612,7 @@
           <w:lang w:val="vi-VN"/>
         </w:rPr>
       </w:pPr>
-      <w:bookmarkStart w:id="40" w:name="_Toc283176744"/>
+      <w:bookmarkStart w:id="39" w:name="_Toc283176744"/>
       <w:r>
         <w:rPr>
           <w:rFonts w:ascii="Times New Roman" w:hAnsi="Times New Roman" w:cs="Times New Roman"/>
@@ -32369,7 +32631,7 @@
         </w:rPr>
         <w:t>Hệ thống được xây dựng gồm hai luồng chính: người dùng nhập vào từ khóa để tìm bài báo và người dùng nhập câu hỏi đễ tìm kiếm.</w:t>
       </w:r>
-      <w:bookmarkEnd w:id="40"/>
+      <w:bookmarkEnd w:id="39"/>
       <w:r>
         <w:rPr>
           <w:rFonts w:ascii="Times New Roman" w:hAnsi="Times New Roman" w:cs="Times New Roman"/>
@@ -32456,49 +32718,49 @@
           </wp:inline>
         </w:drawing>
       </w:r>
-      <w:bookmarkStart w:id="41" w:name="_Toc283176745"/>
+      <w:bookmarkStart w:id="40" w:name="_Toc283176745"/>
+      <w:bookmarkEnd w:id="40"/>
+    </w:p>
+    <w:p>
+      <w:pPr>
+        <w:spacing w:line="360" w:lineRule="auto"/>
+        <w:jc w:val="center"/>
+        <w:rPr>
+          <w:rFonts w:ascii="Times New Roman" w:hAnsi="Times New Roman" w:cs="Times New Roman"/>
+          <w:sz w:val="26"/>
+          <w:szCs w:val="26"/>
+          <w:lang w:val="vi-VN"/>
+        </w:rPr>
+      </w:pPr>
+      <w:bookmarkStart w:id="41" w:name="_Toc283176746"/>
+      <w:r>
+        <w:rPr>
+          <w:rFonts w:ascii="Times New Roman" w:hAnsi="Times New Roman" w:cs="Times New Roman"/>
+          <w:sz w:val="26"/>
+          <w:szCs w:val="26"/>
+          <w:lang w:val="vi-VN"/>
+        </w:rPr>
+        <w:t xml:space="preserve">Hình </w:t>
+      </w:r>
+      <w:r>
+        <w:rPr>
+          <w:rFonts w:ascii="Times New Roman" w:hAnsi="Times New Roman" w:cs="Times New Roman"/>
+          <w:sz w:val="26"/>
+          <w:szCs w:val="26"/>
+          <w:lang w:val="vi-VN"/>
+        </w:rPr>
+        <w:t>6</w:t>
+      </w:r>
+      <w:r>
+        <w:rPr>
+          <w:rFonts w:ascii="Times New Roman" w:hAnsi="Times New Roman" w:cs="Times New Roman"/>
+          <w:sz w:val="26"/>
+          <w:szCs w:val="26"/>
+          <w:lang w:val="vi-VN"/>
+        </w:rPr>
+        <w:t xml:space="preserve"> – Mô hình hệ thống tìm kiếm bài báo</w:t>
+      </w:r>
       <w:bookmarkEnd w:id="41"/>
-    </w:p>
-    <w:p>
-      <w:pPr>
-        <w:spacing w:line="360" w:lineRule="auto"/>
-        <w:jc w:val="center"/>
-        <w:rPr>
-          <w:rFonts w:ascii="Times New Roman" w:hAnsi="Times New Roman" w:cs="Times New Roman"/>
-          <w:sz w:val="26"/>
-          <w:szCs w:val="26"/>
-          <w:lang w:val="vi-VN"/>
-        </w:rPr>
-      </w:pPr>
-      <w:bookmarkStart w:id="42" w:name="_Toc283176746"/>
-      <w:r>
-        <w:rPr>
-          <w:rFonts w:ascii="Times New Roman" w:hAnsi="Times New Roman" w:cs="Times New Roman"/>
-          <w:sz w:val="26"/>
-          <w:szCs w:val="26"/>
-          <w:lang w:val="vi-VN"/>
-        </w:rPr>
-        <w:t xml:space="preserve">Hình </w:t>
-      </w:r>
-      <w:r>
-        <w:rPr>
-          <w:rFonts w:ascii="Times New Roman" w:hAnsi="Times New Roman" w:cs="Times New Roman"/>
-          <w:sz w:val="26"/>
-          <w:szCs w:val="26"/>
-          <w:lang w:val="vi-VN"/>
-        </w:rPr>
-        <w:t>6</w:t>
-      </w:r>
-      <w:r>
-        <w:rPr>
-          <w:rFonts w:ascii="Times New Roman" w:hAnsi="Times New Roman" w:cs="Times New Roman"/>
-          <w:sz w:val="26"/>
-          <w:szCs w:val="26"/>
-          <w:lang w:val="vi-VN"/>
-        </w:rPr>
-        <w:t xml:space="preserve"> – Mô hình hệ thống tìm kiếm bài báo</w:t>
-      </w:r>
-      <w:bookmarkEnd w:id="42"/>
     </w:p>
     <w:p>
       <w:pPr>
@@ -32542,7 +32804,6 @@
           <w:szCs w:val="26"/>
           <w:lang w:val="vi-VN"/>
         </w:rPr>
-        <w:lastRenderedPageBreak/>
         <w:tab/>
       </w:r>
       <w:r>
@@ -32567,7 +32828,7 @@
           <w:lang w:val="vi-VN"/>
         </w:rPr>
       </w:pPr>
-      <w:bookmarkStart w:id="43" w:name="_Toc283176747"/>
+      <w:bookmarkStart w:id="42" w:name="_Toc283176747"/>
       <w:r>
         <w:rPr>
           <w:rFonts w:ascii="Times New Roman" w:hAnsi="Times New Roman" w:cs="Times New Roman"/>
@@ -32586,7 +32847,7 @@
         </w:rPr>
         <w:t>Tìm kiếm theo từ khóa: Người dùng nhập vào các từ khóa để tìm kiếm. Từ khóa có thể là tên bài báo, tên nhà xuất bản và nguồn của bài báo. Kết quả trả về là các bài báo có thuộc tính chứa từ khóa mà người dùng đã nhập.</w:t>
       </w:r>
-      <w:bookmarkEnd w:id="43"/>
+      <w:bookmarkEnd w:id="42"/>
     </w:p>
     <w:p>
       <w:pPr>
@@ -32600,14 +32861,15 @@
           <w:lang w:val="vi-VN"/>
         </w:rPr>
       </w:pPr>
-      <w:bookmarkStart w:id="44" w:name="_Toc283176748"/>
-      <w:r>
-        <w:rPr>
-          <w:rFonts w:ascii="Times New Roman" w:hAnsi="Times New Roman" w:cs="Times New Roman"/>
-          <w:sz w:val="26"/>
-          <w:szCs w:val="26"/>
-          <w:lang w:val="vi-VN"/>
-        </w:rPr>
+      <w:bookmarkStart w:id="43" w:name="_Toc283176748"/>
+      <w:r>
+        <w:rPr>
+          <w:rFonts w:ascii="Times New Roman" w:hAnsi="Times New Roman" w:cs="Times New Roman"/>
+          <w:sz w:val="26"/>
+          <w:szCs w:val="26"/>
+          <w:lang w:val="vi-VN"/>
+        </w:rPr>
+        <w:lastRenderedPageBreak/>
         <w:t>-</w:t>
       </w:r>
       <w:r>
@@ -32619,7 +32881,7 @@
         </w:rPr>
         <w:t>Dùng câu hỏi để tìm kiếm: Thay vì nhập từ khóa. Hệ thống cho phép người dùng nhập vào một câu hỏi tự nhiên để tìm kiếm. Kết quả trả về sẽ là các bài báo phù hợp với các thông tin trong câu hỏi.</w:t>
       </w:r>
-      <w:bookmarkEnd w:id="44"/>
+      <w:bookmarkEnd w:id="43"/>
     </w:p>
     <w:p>
       <w:pPr>
@@ -32638,7 +32900,7 @@
           <w:lang w:val="de-DE"/>
         </w:rPr>
       </w:pPr>
-      <w:bookmarkStart w:id="45" w:name="_Toc287439092"/>
+      <w:bookmarkStart w:id="44" w:name="_Toc287439092"/>
       <w:r>
         <w:rPr>
           <w:rFonts w:ascii="Times New Roman" w:hAnsi="Times New Roman" w:cs="Times New Roman"/>
@@ -32649,7 +32911,7 @@
         </w:rPr>
         <w:t>Các chức năng trong hệ thống</w:t>
       </w:r>
-      <w:bookmarkEnd w:id="45"/>
+      <w:bookmarkEnd w:id="44"/>
     </w:p>
     <w:tbl>
       <w:tblPr>
@@ -33346,7 +33608,6 @@
           <w:sz w:val="26"/>
           <w:szCs w:val="26"/>
         </w:rPr>
-        <w:lastRenderedPageBreak/>
         <w:t>Chức năng tìm kiếm theo tên tác giả: Nhập vào tên tác giả, chươn</w:t>
       </w:r>
       <w:r>
@@ -33419,6 +33680,7 @@
           <w:sz w:val="26"/>
           <w:szCs w:val="26"/>
         </w:rPr>
+        <w:lastRenderedPageBreak/>
         <w:t>Đa ngôn ngữ: Hỗ trợ giao diện hiển thị đa ngôn ngữ</w:t>
       </w:r>
       <w:r>
@@ -34110,10 +34372,9 @@
           <w:szCs w:val="26"/>
           <w:lang w:val="de-DE"/>
         </w:rPr>
-        <w:lastRenderedPageBreak/>
         <w:t xml:space="preserve"> </w:t>
       </w:r>
-      <w:bookmarkStart w:id="46" w:name="_Toc287439093"/>
+      <w:bookmarkStart w:id="45" w:name="_Toc287439093"/>
       <w:r>
         <w:rPr>
           <w:rFonts w:ascii="Times New Roman" w:hAnsi="Times New Roman" w:cs="Times New Roman"/>
@@ -34124,7 +34385,7 @@
         </w:rPr>
         <w:t>Thiết kế cài đặt hệ thống</w:t>
       </w:r>
-      <w:bookmarkEnd w:id="46"/>
+      <w:bookmarkEnd w:id="45"/>
     </w:p>
     <w:p>
       <w:pPr>
@@ -34144,7 +34405,7 @@
           <w:lang w:val="de-DE"/>
         </w:rPr>
       </w:pPr>
-      <w:bookmarkStart w:id="47" w:name="_Toc287439094"/>
+      <w:bookmarkStart w:id="46" w:name="_Toc287439094"/>
       <w:r>
         <w:rPr>
           <w:rFonts w:ascii="Times New Roman" w:hAnsi="Times New Roman" w:cs="Times New Roman"/>
@@ -34155,7 +34416,7 @@
         </w:rPr>
         <w:t>Môi trường xây dựng hệ thống</w:t>
       </w:r>
-      <w:bookmarkEnd w:id="47"/>
+      <w:bookmarkEnd w:id="46"/>
       <w:r>
         <w:rPr>
           <w:rFonts w:ascii="Times New Roman" w:hAnsi="Times New Roman" w:cs="Times New Roman"/>
@@ -34297,6 +34558,7 @@
           <w:szCs w:val="26"/>
           <w:lang w:val="vi-VN"/>
         </w:rPr>
+        <w:lastRenderedPageBreak/>
         <w:t>Framework</w:t>
       </w:r>
       <w:r>
@@ -34427,7 +34689,7 @@
           <w:lang w:val="de-DE"/>
         </w:rPr>
       </w:pPr>
-      <w:bookmarkStart w:id="48" w:name="_Toc287439095"/>
+      <w:bookmarkStart w:id="47" w:name="_Toc287439095"/>
       <w:r>
         <w:rPr>
           <w:rFonts w:ascii="Times New Roman" w:hAnsi="Times New Roman" w:cs="Times New Roman"/>
@@ -34448,7 +34710,7 @@
         </w:rPr>
         <w:t>u trúc các lớp</w:t>
       </w:r>
-      <w:bookmarkEnd w:id="48"/>
+      <w:bookmarkEnd w:id="47"/>
     </w:p>
     <w:p>
       <w:pPr>
@@ -35020,7 +35282,7 @@
           <w:lang w:val="de-DE"/>
         </w:rPr>
       </w:pPr>
-      <w:bookmarkStart w:id="49" w:name="_Toc287439096"/>
+      <w:bookmarkStart w:id="48" w:name="_Toc287439096"/>
       <w:r>
         <w:rPr>
           <w:rFonts w:ascii="Times New Roman" w:hAnsi="Times New Roman" w:cs="Times New Roman"/>
@@ -35029,10 +35291,9 @@
           <w:szCs w:val="26"/>
           <w:lang w:val="vi-VN"/>
         </w:rPr>
-        <w:lastRenderedPageBreak/>
         <w:t>Cơ sở dữ liệu DBLP</w:t>
       </w:r>
-      <w:bookmarkEnd w:id="49"/>
+      <w:bookmarkEnd w:id="48"/>
     </w:p>
     <w:p>
       <w:pPr>
@@ -35086,6 +35347,7 @@
           <w:sz w:val="36"/>
           <w:szCs w:val="36"/>
         </w:rPr>
+        <w:lastRenderedPageBreak/>
         <w:drawing>
           <wp:inline distT="0" distB="0" distL="0" distR="0">
             <wp:extent cx="5770880" cy="5296535"/>
@@ -35478,7 +35740,6 @@
                 <w:sz w:val="26"/>
                 <w:szCs w:val="26"/>
               </w:rPr>
-              <w:lastRenderedPageBreak/>
               <w:t>title</w:t>
             </w:r>
           </w:p>
@@ -35734,6 +35995,7 @@
                 <w:sz w:val="26"/>
                 <w:szCs w:val="26"/>
               </w:rPr>
+              <w:lastRenderedPageBreak/>
               <w:t>series</w:t>
             </w:r>
           </w:p>
@@ -37594,7 +37856,6 @@
           <w:sz w:val="26"/>
           <w:szCs w:val="26"/>
         </w:rPr>
-        <w:lastRenderedPageBreak/>
         <w:t>Table Publication Reference (dblp_ref_new)</w:t>
       </w:r>
     </w:p>
@@ -37749,6 +38010,7 @@
                 <w:sz w:val="26"/>
                 <w:szCs w:val="26"/>
               </w:rPr>
+              <w:lastRenderedPageBreak/>
               <w:t>id</w:t>
             </w:r>
           </w:p>
@@ -37926,7 +38188,7 @@
           <w:lang w:val="de-DE"/>
         </w:rPr>
       </w:pPr>
-      <w:bookmarkStart w:id="50" w:name="_Toc287439097"/>
+      <w:bookmarkStart w:id="49" w:name="_Toc287439097"/>
       <w:r>
         <w:rPr>
           <w:rFonts w:ascii="Times New Roman" w:hAnsi="Times New Roman" w:cs="Times New Roman"/>
@@ -37937,7 +38199,7 @@
         </w:rPr>
         <w:t>Giao diện chương trình</w:t>
       </w:r>
-      <w:bookmarkEnd w:id="50"/>
+      <w:bookmarkEnd w:id="49"/>
     </w:p>
     <w:p>
       <w:pPr>
@@ -38144,7 +38406,6 @@
           <w:szCs w:val="26"/>
           <w:lang w:val="vi-VN"/>
         </w:rPr>
-        <w:lastRenderedPageBreak/>
         <w:t>Giao diện tìm kiếm theo từ khóa</w:t>
       </w:r>
     </w:p>
@@ -38168,6 +38429,7 @@
           <w:sz w:val="26"/>
           <w:szCs w:val="26"/>
         </w:rPr>
+        <w:lastRenderedPageBreak/>
         <w:drawing>
           <wp:inline distT="0" distB="0" distL="0" distR="0">
             <wp:extent cx="5720837" cy="3457575"/>
@@ -38704,7 +38966,7 @@
           <w:szCs w:val="26"/>
         </w:rPr>
       </w:pPr>
-      <w:bookmarkStart w:id="51" w:name="_Toc287439098"/>
+      <w:bookmarkStart w:id="50" w:name="_Toc287439098"/>
       <w:r>
         <w:rPr>
           <w:rFonts w:ascii="Times New Roman" w:hAnsi="Times New Roman" w:cs="Times New Roman"/>
@@ -38725,7 +38987,7 @@
         </w:rPr>
         <w:t>và nhận xét</w:t>
       </w:r>
-      <w:bookmarkEnd w:id="51"/>
+      <w:bookmarkEnd w:id="50"/>
     </w:p>
     <w:p>
       <w:pPr>
@@ -39583,7 +39845,7 @@
           <w:lang w:val="vi-VN"/>
         </w:rPr>
       </w:pPr>
-      <w:bookmarkStart w:id="52" w:name="_Toc287439099"/>
+      <w:bookmarkStart w:id="51" w:name="_Toc287439099"/>
       <w:r>
         <w:rPr>
           <w:rFonts w:ascii="Times New Roman" w:hAnsi="Times New Roman" w:cs="Times New Roman"/>
@@ -39625,7 +39887,7 @@
         </w:rPr>
         <w:t xml:space="preserve"> VÀ HƯỚNG PHÁT TRIỂN</w:t>
       </w:r>
-      <w:bookmarkEnd w:id="52"/>
+      <w:bookmarkEnd w:id="51"/>
     </w:p>
     <w:p>
       <w:pPr>
@@ -40005,7 +40267,7 @@
           <w:lang w:val="vi-VN"/>
         </w:rPr>
       </w:pPr>
-      <w:bookmarkStart w:id="53" w:name="_Toc287439100"/>
+      <w:bookmarkStart w:id="52" w:name="_Toc287439100"/>
       <w:r>
         <w:rPr>
           <w:rFonts w:ascii="Times New Roman" w:hAnsi="Times New Roman" w:cs="Times New Roman"/>
@@ -40015,7 +40277,7 @@
         <w:lastRenderedPageBreak/>
         <w:t>THAM KHẢO</w:t>
       </w:r>
-      <w:bookmarkEnd w:id="53"/>
+      <w:bookmarkEnd w:id="52"/>
     </w:p>
     <w:p>
       <w:pPr>
@@ -40027,7 +40289,7 @@
           <w:lang w:val="vi-VN"/>
         </w:rPr>
       </w:pPr>
-      <w:bookmarkStart w:id="54" w:name="_Toc287439101"/>
+      <w:bookmarkStart w:id="53" w:name="_Toc287439101"/>
       <w:r>
         <w:rPr>
           <w:rFonts w:ascii="Times New Roman" w:hAnsi="Times New Roman" w:cs="Times New Roman"/>
@@ -40036,7 +40298,7 @@
         </w:rPr>
         <w:t>Tiếng Việt</w:t>
       </w:r>
-      <w:bookmarkEnd w:id="54"/>
+      <w:bookmarkEnd w:id="53"/>
     </w:p>
     <w:p>
       <w:pPr>
@@ -40279,7 +40541,7 @@
           <w:color w:val="auto"/>
         </w:rPr>
       </w:pPr>
-      <w:bookmarkStart w:id="55" w:name="_Toc287439102"/>
+      <w:bookmarkStart w:id="54" w:name="_Toc287439102"/>
       <w:r>
         <w:rPr>
           <w:rFonts w:ascii="Times New Roman" w:hAnsi="Times New Roman" w:cs="Times New Roman"/>
@@ -40287,7 +40549,7 @@
         </w:rPr>
         <w:t>Tiếng Anh</w:t>
       </w:r>
-      <w:bookmarkEnd w:id="55"/>
+      <w:bookmarkEnd w:id="54"/>
     </w:p>
     <w:p>
       <w:pPr>
@@ -41007,7 +41269,7 @@
           <w:color w:val="auto"/>
         </w:rPr>
       </w:pPr>
-      <w:bookmarkStart w:id="56" w:name="_Toc287439103"/>
+      <w:bookmarkStart w:id="55" w:name="_Toc287439103"/>
       <w:r>
         <w:rPr>
           <w:rFonts w:ascii="Times New Roman" w:hAnsi="Times New Roman" w:cs="Times New Roman"/>
@@ -41015,7 +41277,7 @@
         </w:rPr>
         <w:t>Web</w:t>
       </w:r>
-      <w:bookmarkEnd w:id="56"/>
+      <w:bookmarkEnd w:id="55"/>
     </w:p>
     <w:p>
       <w:pPr>
@@ -41888,7 +42150,7 @@
           <w:lang w:val="vi-VN"/>
         </w:rPr>
       </w:pPr>
-      <w:bookmarkStart w:id="57" w:name="_Toc287439104"/>
+      <w:bookmarkStart w:id="56" w:name="_Toc287439104"/>
       <w:r>
         <w:rPr>
           <w:rFonts w:ascii="Times New Roman" w:hAnsi="Times New Roman" w:cs="Times New Roman"/>
@@ -41897,7 +42159,7 @@
         </w:rPr>
         <w:t>Phụ lục A : Tập 100 câu hỏi kiểm thử</w:t>
       </w:r>
-      <w:bookmarkEnd w:id="57"/>
+      <w:bookmarkEnd w:id="56"/>
     </w:p>
     <w:tbl>
       <w:tblPr>
@@ -44431,7 +44693,7 @@
           <w:lang w:val="vi-VN"/>
         </w:rPr>
       </w:pPr>
-      <w:bookmarkStart w:id="58" w:name="_Toc287439105"/>
+      <w:bookmarkStart w:id="57" w:name="_Toc287439105"/>
       <w:r>
         <w:rPr>
           <w:rFonts w:ascii="Times New Roman" w:hAnsi="Times New Roman" w:cs="Times New Roman"/>
@@ -44481,7 +44743,7 @@
         </w:rPr>
         <w:t>luật nhãn từ loạt dùng để liệt kê bộ ba</w:t>
       </w:r>
-      <w:bookmarkEnd w:id="58"/>
+      <w:bookmarkEnd w:id="57"/>
     </w:p>
     <w:tbl>
       <w:tblPr>
@@ -44978,7 +45240,7 @@
           <w:lang w:val="vi-VN"/>
         </w:rPr>
       </w:pPr>
-      <w:bookmarkStart w:id="59" w:name="_Toc287439106"/>
+      <w:bookmarkStart w:id="58" w:name="_Toc287439106"/>
       <w:r>
         <w:rPr>
           <w:rFonts w:ascii="Times New Roman" w:hAnsi="Times New Roman" w:cs="Times New Roman"/>
@@ -45012,7 +45274,7 @@
         </w:rPr>
         <w:t>Danh sách các nhãn từ loại Penn Treebank</w:t>
       </w:r>
-      <w:bookmarkEnd w:id="59"/>
+      <w:bookmarkEnd w:id="58"/>
     </w:p>
     <w:p>
       <w:pPr>
@@ -47963,7 +48225,7 @@
             <w:rPr>
               <w:noProof/>
             </w:rPr>
-            <w:t>1</w:t>
+            <w:t>17</w:t>
           </w:r>
         </w:fldSimple>
       </w:p>

</xml_diff>

<commit_message>
FINISH REPORT VERSION 2.0 (SAu khi nhận xét) - Fix Chương I (again) - Sort lại phần tài liệu tham khảo theo năm
</commit_message>
<xml_diff>
--- a/De Cuong/bao cao luan van/Bao cao luan van v0.5.docx
+++ b/De Cuong/bao cao luan van/Bao cao luan van v0.5.docx
@@ -3815,6 +3815,7 @@
           <w:rFonts w:ascii="Times New Roman" w:hAnsi="Times New Roman"/>
           <w:sz w:val="26"/>
           <w:szCs w:val="26"/>
+          <w:lang w:val="vi-VN"/>
         </w:rPr>
       </w:pPr>
       <w:r>
@@ -3823,111 +3824,7 @@
           <w:sz w:val="26"/>
           <w:szCs w:val="26"/>
         </w:rPr>
-        <w:t>Hiện nay, cùng với sự phát triển mạnh mẽ của công nghệ thông tin nói chung và</w:t>
-      </w:r>
-      <w:r>
-        <w:rPr>
-          <w:rFonts w:ascii="Times New Roman" w:hAnsi="Times New Roman"/>
-          <w:sz w:val="26"/>
-          <w:szCs w:val="26"/>
-        </w:rPr>
-        <w:t xml:space="preserve"> Internet nói riêng</w:t>
-      </w:r>
-      <w:r>
-        <w:rPr>
-          <w:rFonts w:ascii="Times New Roman" w:hAnsi="Times New Roman"/>
-          <w:sz w:val="26"/>
-          <w:szCs w:val="26"/>
-        </w:rPr>
-        <w:t xml:space="preserve"> </w:t>
-      </w:r>
-      <w:r>
-        <w:rPr>
-          <w:rFonts w:ascii="Times New Roman" w:hAnsi="Times New Roman"/>
-          <w:sz w:val="26"/>
-          <w:szCs w:val="26"/>
-        </w:rPr>
-        <w:t xml:space="preserve">đã và đang </w:t>
-      </w:r>
-      <w:r>
-        <w:rPr>
-          <w:rFonts w:ascii="Times New Roman" w:hAnsi="Times New Roman"/>
-          <w:sz w:val="26"/>
-          <w:szCs w:val="26"/>
-        </w:rPr>
-        <w:t>phục vụ rất nhiều lợi ích cho con người. Song song với sự phát triển đó</w:t>
-      </w:r>
-      <w:r>
-        <w:rPr>
-          <w:rFonts w:ascii="Times New Roman" w:hAnsi="Times New Roman"/>
-          <w:sz w:val="26"/>
-          <w:szCs w:val="26"/>
-        </w:rPr>
-        <w:t>,</w:t>
-      </w:r>
-      <w:r>
-        <w:rPr>
-          <w:rFonts w:ascii="Times New Roman" w:hAnsi="Times New Roman"/>
-          <w:sz w:val="26"/>
-          <w:szCs w:val="26"/>
-        </w:rPr>
-        <w:t xml:space="preserve"> là lượng thông tin ngày càng lớn dầ</w:t>
-      </w:r>
-      <w:r>
-        <w:rPr>
-          <w:rFonts w:ascii="Times New Roman" w:hAnsi="Times New Roman"/>
-          <w:sz w:val="26"/>
-          <w:szCs w:val="26"/>
-        </w:rPr>
-        <w:t xml:space="preserve">n </w:t>
-      </w:r>
-      <w:r>
-        <w:rPr>
-          <w:rFonts w:ascii="Times New Roman" w:hAnsi="Times New Roman"/>
-          <w:sz w:val="26"/>
-          <w:szCs w:val="26"/>
-        </w:rPr>
-        <w:t>từ đó</w:t>
-      </w:r>
-      <w:r>
-        <w:rPr>
-          <w:rFonts w:ascii="Times New Roman" w:hAnsi="Times New Roman"/>
-          <w:sz w:val="26"/>
-          <w:szCs w:val="26"/>
-        </w:rPr>
-        <w:t xml:space="preserve"> </w:t>
-      </w:r>
-      <w:r>
-        <w:rPr>
-          <w:rFonts w:ascii="Times New Roman" w:hAnsi="Times New Roman"/>
-          <w:sz w:val="26"/>
-          <w:szCs w:val="26"/>
-        </w:rPr>
-        <w:t>dẫn đến</w:t>
-      </w:r>
-      <w:r>
-        <w:rPr>
-          <w:rFonts w:ascii="Times New Roman" w:hAnsi="Times New Roman"/>
-          <w:sz w:val="26"/>
-          <w:szCs w:val="26"/>
-        </w:rPr>
-        <w:t xml:space="preserve"> </w:t>
-      </w:r>
-      <w:r>
-        <w:rPr>
-          <w:rFonts w:ascii="Times New Roman" w:hAnsi="Times New Roman"/>
-          <w:sz w:val="26"/>
-          <w:szCs w:val="26"/>
-        </w:rPr>
-        <w:t>nhu cầu tìm kiếm thông tin trên Internet ngày càng gia tăng. Để đáp ứng các nhu cầu ấy, hàng loạt các công cụ tìm kiếm đã được ra đờ</w:t>
-      </w:r>
-      <w:r>
-        <w:rPr>
-          <w:rFonts w:ascii="Times New Roman" w:hAnsi="Times New Roman"/>
-          <w:sz w:val="26"/>
-          <w:szCs w:val="26"/>
-        </w:rPr>
-        <w:t>i như Bing</w:t>
+        <w:t>Hiện nay, cùng với sự phát triển mạnh mẽ của công nghệ thông tin nói chung và Internet nói riêng đã và đang phục vụ rất nhiều lợi ích cho con người. Song song với sự phát triển đó, là lượng thông tin ngày càng lớn dần từ đó dẫn đến nhu cầu tìm kiếm thông tin trên Internet ngày càng gia tăng. Để đáp ứng các nhu cầu ấy, hàng loạt các công cụ tìm kiếm đã được ra đời như Bing</w:t>
       </w:r>
       <w:r>
         <w:rPr>
@@ -3944,15 +3841,7 @@
           <w:sz w:val="26"/>
           <w:szCs w:val="26"/>
         </w:rPr>
-        <w:t>, Yahoo</w:t>
-      </w:r>
-      <w:r>
-        <w:rPr>
-          <w:rFonts w:ascii="Times New Roman" w:hAnsi="Times New Roman"/>
-          <w:sz w:val="26"/>
-          <w:szCs w:val="26"/>
-        </w:rPr>
-        <w:t>!</w:t>
+        <w:t>, Yahoo!</w:t>
       </w:r>
       <w:r>
         <w:rPr>
@@ -3986,15 +3875,16 @@
           <w:sz w:val="26"/>
           <w:szCs w:val="26"/>
         </w:rPr>
-        <w:t>,</w:t>
+        <w:t xml:space="preserve">, … </w:t>
       </w:r>
       <w:r>
         <w:rPr>
           <w:rFonts w:ascii="Times New Roman" w:hAnsi="Times New Roman"/>
           <w:sz w:val="26"/>
           <w:szCs w:val="26"/>
-        </w:rPr>
-        <w:t xml:space="preserve"> </w:t>
+          <w:lang w:val="vi-VN"/>
+        </w:rPr>
+        <w:t>C</w:t>
       </w:r>
       <w:r>
         <w:rPr>
@@ -4002,7 +3892,7 @@
           <w:sz w:val="26"/>
           <w:szCs w:val="26"/>
         </w:rPr>
-        <w:t xml:space="preserve">… </w:t>
+        <w:t xml:space="preserve">ác công cụ </w:t>
       </w:r>
       <w:r>
         <w:rPr>
@@ -4011,7 +3901,7 @@
           <w:szCs w:val="26"/>
           <w:lang w:val="vi-VN"/>
         </w:rPr>
-        <w:t>C</w:t>
+        <w:t>này</w:t>
       </w:r>
       <w:r>
         <w:rPr>
@@ -4019,7 +3909,7 @@
           <w:sz w:val="26"/>
           <w:szCs w:val="26"/>
         </w:rPr>
-        <w:t xml:space="preserve">ác công cụ </w:t>
+        <w:t xml:space="preserve"> hầu hết </w:t>
       </w:r>
       <w:r>
         <w:rPr>
@@ -4028,7 +3918,7 @@
           <w:szCs w:val="26"/>
           <w:lang w:val="vi-VN"/>
         </w:rPr>
-        <w:t>này</w:t>
+        <w:t xml:space="preserve">đều </w:t>
       </w:r>
       <w:r>
         <w:rPr>
@@ -4036,7 +3926,7 @@
           <w:sz w:val="26"/>
           <w:szCs w:val="26"/>
         </w:rPr>
-        <w:t xml:space="preserve"> hầu hết </w:t>
+        <w:t xml:space="preserve">thực hiện việc tìm kiếm dựa trên </w:t>
       </w:r>
       <w:r>
         <w:rPr>
@@ -4045,7 +3935,7 @@
           <w:szCs w:val="26"/>
           <w:lang w:val="vi-VN"/>
         </w:rPr>
-        <w:t xml:space="preserve">đều </w:t>
+        <w:t xml:space="preserve">các </w:t>
       </w:r>
       <w:r>
         <w:rPr>
@@ -4053,23 +3943,25 @@
           <w:sz w:val="26"/>
           <w:szCs w:val="26"/>
         </w:rPr>
-        <w:t xml:space="preserve">thực hiện </w:t>
+        <w:t>từ hay cụm từ khóa. Kết quả trả về của các công cụ thường là các trang liên kết (hoặc văn bản) có nội dung liên quan tới từ khóa tìm kiếm. Đây là cách tìm kiếm khá quen thuộc đối với đa số người dùng</w:t>
       </w:r>
       <w:r>
         <w:rPr>
           <w:rFonts w:ascii="Times New Roman" w:hAnsi="Times New Roman"/>
           <w:sz w:val="26"/>
           <w:szCs w:val="26"/>
-        </w:rPr>
-        <w:t xml:space="preserve">việc tìm kiếm </w:t>
+          <w:lang w:val="vi-VN"/>
+        </w:rPr>
+        <w:t>.</w:t>
       </w:r>
       <w:r>
         <w:rPr>
           <w:rFonts w:ascii="Times New Roman" w:hAnsi="Times New Roman"/>
           <w:sz w:val="26"/>
           <w:szCs w:val="26"/>
-        </w:rPr>
-        <w:t xml:space="preserve">dựa trên </w:t>
+          <w:lang w:val="vi-VN"/>
+        </w:rPr>
+        <w:tab/>
       </w:r>
       <w:r>
         <w:rPr>
@@ -4078,231 +3970,7 @@
           <w:szCs w:val="26"/>
           <w:lang w:val="vi-VN"/>
         </w:rPr>
-        <w:t xml:space="preserve">các </w:t>
-      </w:r>
-      <w:r>
-        <w:rPr>
-          <w:rFonts w:ascii="Times New Roman" w:hAnsi="Times New Roman"/>
-          <w:sz w:val="26"/>
-          <w:szCs w:val="26"/>
-        </w:rPr>
-        <w:t xml:space="preserve">từ hay cụm từ khóa. </w:t>
-      </w:r>
-      <w:r>
-        <w:rPr>
-          <w:rFonts w:ascii="Times New Roman" w:hAnsi="Times New Roman"/>
-          <w:sz w:val="26"/>
-          <w:szCs w:val="26"/>
-        </w:rPr>
-        <w:t xml:space="preserve">Đây là cách tìm kiếm </w:t>
-      </w:r>
-      <w:r>
-        <w:rPr>
-          <w:rFonts w:ascii="Times New Roman" w:hAnsi="Times New Roman"/>
-          <w:sz w:val="26"/>
-          <w:szCs w:val="26"/>
-        </w:rPr>
-        <w:t xml:space="preserve">khá </w:t>
-      </w:r>
-      <w:r>
-        <w:rPr>
-          <w:rFonts w:ascii="Times New Roman" w:hAnsi="Times New Roman"/>
-          <w:sz w:val="26"/>
-          <w:szCs w:val="26"/>
-        </w:rPr>
-        <w:t xml:space="preserve">quen thuộc đối với </w:t>
-      </w:r>
-      <w:r>
-        <w:rPr>
-          <w:rFonts w:ascii="Times New Roman" w:hAnsi="Times New Roman"/>
-          <w:sz w:val="26"/>
-          <w:szCs w:val="26"/>
-        </w:rPr>
-        <w:t xml:space="preserve">đa số </w:t>
-      </w:r>
-      <w:r>
-        <w:rPr>
-          <w:rFonts w:ascii="Times New Roman" w:hAnsi="Times New Roman"/>
-          <w:sz w:val="26"/>
-          <w:szCs w:val="26"/>
-        </w:rPr>
-        <w:t>người dùng.</w:t>
-      </w:r>
-      <w:r>
-        <w:rPr>
-          <w:rFonts w:ascii="Times New Roman" w:hAnsi="Times New Roman"/>
-          <w:sz w:val="26"/>
-          <w:szCs w:val="26"/>
-        </w:rPr>
-        <w:t xml:space="preserve"> </w:t>
-      </w:r>
-      <w:r>
-        <w:rPr>
-          <w:rFonts w:ascii="Times New Roman" w:hAnsi="Times New Roman"/>
-          <w:sz w:val="26"/>
-          <w:szCs w:val="26"/>
-        </w:rPr>
-        <w:t>K</w:t>
-      </w:r>
-      <w:r>
-        <w:rPr>
-          <w:rFonts w:ascii="Times New Roman" w:hAnsi="Times New Roman"/>
-          <w:sz w:val="26"/>
-          <w:szCs w:val="26"/>
-        </w:rPr>
-        <w:t>ết quả trả</w:t>
-      </w:r>
-      <w:r>
-        <w:rPr>
-          <w:rFonts w:ascii="Times New Roman" w:hAnsi="Times New Roman"/>
-          <w:sz w:val="26"/>
-          <w:szCs w:val="26"/>
-        </w:rPr>
-        <w:t xml:space="preserve"> </w:t>
-      </w:r>
-      <w:r>
-        <w:rPr>
-          <w:rFonts w:ascii="Times New Roman" w:hAnsi="Times New Roman"/>
-          <w:sz w:val="26"/>
-          <w:szCs w:val="26"/>
-        </w:rPr>
-        <w:t>về</w:t>
-      </w:r>
-      <w:r>
-        <w:rPr>
-          <w:rFonts w:ascii="Times New Roman" w:hAnsi="Times New Roman"/>
-          <w:sz w:val="26"/>
-          <w:szCs w:val="26"/>
-        </w:rPr>
-        <w:t xml:space="preserve"> của các công cụ </w:t>
-      </w:r>
-      <w:r>
-        <w:rPr>
-          <w:rFonts w:ascii="Times New Roman" w:hAnsi="Times New Roman"/>
-          <w:sz w:val="26"/>
-          <w:szCs w:val="26"/>
-        </w:rPr>
-        <w:t xml:space="preserve">thường </w:t>
-      </w:r>
-      <w:r>
-        <w:rPr>
-          <w:rFonts w:ascii="Times New Roman" w:hAnsi="Times New Roman"/>
-          <w:sz w:val="26"/>
-          <w:szCs w:val="26"/>
-        </w:rPr>
-        <w:t xml:space="preserve">là </w:t>
-      </w:r>
-      <w:r>
-        <w:rPr>
-          <w:rFonts w:ascii="Times New Roman" w:hAnsi="Times New Roman"/>
-          <w:sz w:val="26"/>
-          <w:szCs w:val="26"/>
-        </w:rPr>
-        <w:t xml:space="preserve">các trang liên kết </w:t>
-      </w:r>
-      <w:r>
-        <w:rPr>
-          <w:rFonts w:ascii="Times New Roman" w:hAnsi="Times New Roman"/>
-          <w:sz w:val="26"/>
-          <w:szCs w:val="26"/>
-        </w:rPr>
-        <w:t>(</w:t>
-      </w:r>
-      <w:r>
-        <w:rPr>
-          <w:rFonts w:ascii="Times New Roman" w:hAnsi="Times New Roman"/>
-          <w:sz w:val="26"/>
-          <w:szCs w:val="26"/>
-        </w:rPr>
-        <w:t>hoặ</w:t>
-      </w:r>
-      <w:r>
-        <w:rPr>
-          <w:rFonts w:ascii="Times New Roman" w:hAnsi="Times New Roman"/>
-          <w:sz w:val="26"/>
-          <w:szCs w:val="26"/>
-        </w:rPr>
-        <w:t xml:space="preserve">c </w:t>
-      </w:r>
-      <w:r>
-        <w:rPr>
-          <w:rFonts w:ascii="Times New Roman" w:hAnsi="Times New Roman"/>
-          <w:sz w:val="26"/>
-          <w:szCs w:val="26"/>
-        </w:rPr>
-        <w:t>văn bản</w:t>
-      </w:r>
-      <w:r>
-        <w:rPr>
-          <w:rFonts w:ascii="Times New Roman" w:hAnsi="Times New Roman"/>
-          <w:sz w:val="26"/>
-          <w:szCs w:val="26"/>
-        </w:rPr>
-        <w:t>)</w:t>
-      </w:r>
-      <w:r>
-        <w:rPr>
-          <w:rFonts w:ascii="Times New Roman" w:hAnsi="Times New Roman"/>
-          <w:sz w:val="26"/>
-          <w:szCs w:val="26"/>
-        </w:rPr>
-        <w:t xml:space="preserve"> có </w:t>
-      </w:r>
-      <w:r>
-        <w:rPr>
-          <w:rFonts w:ascii="Times New Roman" w:hAnsi="Times New Roman"/>
-          <w:sz w:val="26"/>
-          <w:szCs w:val="26"/>
-        </w:rPr>
-        <w:t xml:space="preserve">nội dung </w:t>
-      </w:r>
-      <w:r>
-        <w:rPr>
-          <w:rFonts w:ascii="Times New Roman" w:hAnsi="Times New Roman"/>
-          <w:sz w:val="26"/>
-          <w:szCs w:val="26"/>
-        </w:rPr>
-        <w:t xml:space="preserve">liên quan </w:t>
-      </w:r>
-      <w:r>
-        <w:rPr>
-          <w:rFonts w:ascii="Times New Roman" w:hAnsi="Times New Roman"/>
-          <w:sz w:val="26"/>
-          <w:szCs w:val="26"/>
-        </w:rPr>
-        <w:t>tới</w:t>
-      </w:r>
-      <w:r>
-        <w:rPr>
-          <w:rFonts w:ascii="Times New Roman" w:hAnsi="Times New Roman"/>
-          <w:sz w:val="26"/>
-          <w:szCs w:val="26"/>
-        </w:rPr>
-        <w:t xml:space="preserve"> từ</w:t>
-      </w:r>
-      <w:r>
-        <w:rPr>
-          <w:rFonts w:ascii="Times New Roman" w:hAnsi="Times New Roman"/>
-          <w:sz w:val="26"/>
-          <w:szCs w:val="26"/>
-        </w:rPr>
-        <w:t xml:space="preserve"> khóa</w:t>
-      </w:r>
-      <w:r>
-        <w:rPr>
-          <w:rFonts w:ascii="Times New Roman" w:hAnsi="Times New Roman"/>
-          <w:sz w:val="26"/>
-          <w:szCs w:val="26"/>
-        </w:rPr>
-        <w:t xml:space="preserve"> tìm kiếm</w:t>
-      </w:r>
-      <w:r>
-        <w:rPr>
-          <w:rFonts w:ascii="Times New Roman" w:hAnsi="Times New Roman"/>
-          <w:sz w:val="26"/>
-          <w:szCs w:val="26"/>
-        </w:rPr>
-        <w:t xml:space="preserve">. </w:t>
+        <w:tab/>
       </w:r>
     </w:p>
     <w:p>
@@ -4322,13 +3990,14 @@
           <w:sz w:val="26"/>
           <w:szCs w:val="26"/>
         </w:rPr>
-        <w:t>Vì hầu hết các công cụ</w:t>
+        <w:t>Vì hầu hết các công cụ tìm kiếm chủ yếu dựa  trên từ khóa hay cụm từ nên khi thực hiện việc tìm kiếm sẽ cho ra rất nhiều trang web chứa từ khóa hay cụm từ đó. Để có</w:t>
       </w:r>
       <w:r>
         <w:rPr>
           <w:rFonts w:ascii="Times New Roman" w:hAnsi="Times New Roman"/>
           <w:sz w:val="26"/>
           <w:szCs w:val="26"/>
+          <w:lang w:val="vi-VN"/>
         </w:rPr>
         <w:t xml:space="preserve"> </w:t>
       </w:r>
@@ -4338,15 +4007,16 @@
           <w:sz w:val="26"/>
           <w:szCs w:val="26"/>
         </w:rPr>
-        <w:t>tìm kiếm chủ yếu dự</w:t>
+        <w:t>được</w:t>
       </w:r>
       <w:r>
         <w:rPr>
           <w:rFonts w:ascii="Times New Roman" w:hAnsi="Times New Roman"/>
           <w:sz w:val="26"/>
           <w:szCs w:val="26"/>
-        </w:rPr>
-        <w:t xml:space="preserve">a  trên </w:t>
+          <w:lang w:val="vi-VN"/>
+        </w:rPr>
+        <w:t xml:space="preserve"> </w:t>
       </w:r>
       <w:r>
         <w:rPr>
@@ -4354,15 +4024,16 @@
           <w:sz w:val="26"/>
           <w:szCs w:val="26"/>
         </w:rPr>
-        <w:t>từ khóa hay cụ</w:t>
+        <w:t>thông</w:t>
       </w:r>
       <w:r>
         <w:rPr>
           <w:rFonts w:ascii="Times New Roman" w:hAnsi="Times New Roman"/>
           <w:sz w:val="26"/>
           <w:szCs w:val="26"/>
-        </w:rPr>
-        <w:t xml:space="preserve">m </w:t>
+          <w:lang w:val="vi-VN"/>
+        </w:rPr>
+        <w:t xml:space="preserve"> </w:t>
       </w:r>
       <w:r>
         <w:rPr>
@@ -4370,154 +4041,7 @@
           <w:sz w:val="26"/>
           <w:szCs w:val="26"/>
         </w:rPr>
-        <w:t xml:space="preserve">từ nên khi thực hiện việc tìm kiếm sẽ cho ra rất nhiều trang web chứa từ khóa hay cụm từ đó. </w:t>
-      </w:r>
-      <w:r>
-        <w:rPr>
-          <w:rFonts w:ascii="Times New Roman" w:hAnsi="Times New Roman"/>
-          <w:sz w:val="26"/>
-          <w:szCs w:val="26"/>
-        </w:rPr>
-        <w:t>Đ</w:t>
-      </w:r>
-      <w:r>
-        <w:rPr>
-          <w:rFonts w:ascii="Times New Roman" w:hAnsi="Times New Roman"/>
-          <w:sz w:val="26"/>
-          <w:szCs w:val="26"/>
-        </w:rPr>
-        <w:t>ể</w:t>
-      </w:r>
-      <w:r>
-        <w:rPr>
-          <w:rFonts w:ascii="Times New Roman" w:hAnsi="Times New Roman"/>
-          <w:sz w:val="26"/>
-          <w:szCs w:val="26"/>
-        </w:rPr>
-        <w:t xml:space="preserve"> có</w:t>
-      </w:r>
-      <w:r>
-        <w:rPr>
-          <w:rFonts w:ascii="Times New Roman" w:hAnsi="Times New Roman"/>
-          <w:sz w:val="26"/>
-          <w:szCs w:val="26"/>
-          <w:lang w:val="vi-VN"/>
-        </w:rPr>
-        <w:t xml:space="preserve"> </w:t>
-      </w:r>
-      <w:r>
-        <w:rPr>
-          <w:rFonts w:ascii="Times New Roman" w:hAnsi="Times New Roman"/>
-          <w:sz w:val="26"/>
-          <w:szCs w:val="26"/>
-        </w:rPr>
-        <w:t>đượ</w:t>
-      </w:r>
-      <w:r>
-        <w:rPr>
-          <w:rFonts w:ascii="Times New Roman" w:hAnsi="Times New Roman"/>
-          <w:sz w:val="26"/>
-          <w:szCs w:val="26"/>
-        </w:rPr>
-        <w:t>c</w:t>
-      </w:r>
-      <w:r>
-        <w:rPr>
-          <w:rFonts w:ascii="Times New Roman" w:hAnsi="Times New Roman"/>
-          <w:sz w:val="26"/>
-          <w:szCs w:val="26"/>
-          <w:lang w:val="vi-VN"/>
-        </w:rPr>
-        <w:t xml:space="preserve"> </w:t>
-      </w:r>
-      <w:r>
-        <w:rPr>
-          <w:rFonts w:ascii="Times New Roman" w:hAnsi="Times New Roman"/>
-          <w:sz w:val="26"/>
-          <w:szCs w:val="26"/>
-        </w:rPr>
-        <w:t>thông</w:t>
-      </w:r>
-      <w:r>
-        <w:rPr>
-          <w:rFonts w:ascii="Times New Roman" w:hAnsi="Times New Roman"/>
-          <w:sz w:val="26"/>
-          <w:szCs w:val="26"/>
-          <w:lang w:val="vi-VN"/>
-        </w:rPr>
-        <w:t xml:space="preserve"> </w:t>
-      </w:r>
-      <w:r>
-        <w:rPr>
-          <w:rFonts w:ascii="Times New Roman" w:hAnsi="Times New Roman"/>
-          <w:sz w:val="26"/>
-          <w:szCs w:val="26"/>
-        </w:rPr>
-        <w:t>tin chính xác</w:t>
-      </w:r>
-      <w:r>
-        <w:rPr>
-          <w:rFonts w:ascii="Times New Roman" w:hAnsi="Times New Roman"/>
-          <w:sz w:val="26"/>
-          <w:szCs w:val="26"/>
-        </w:rPr>
-        <w:t>,</w:t>
-      </w:r>
-      <w:r>
-        <w:rPr>
-          <w:rFonts w:ascii="Times New Roman" w:hAnsi="Times New Roman"/>
-          <w:sz w:val="26"/>
-          <w:szCs w:val="26"/>
-        </w:rPr>
-        <w:t xml:space="preserve"> người  </w:t>
-      </w:r>
-      <w:r>
-        <w:rPr>
-          <w:rFonts w:ascii="Times New Roman" w:hAnsi="Times New Roman"/>
-          <w:sz w:val="26"/>
-          <w:szCs w:val="26"/>
-        </w:rPr>
-        <w:t>dùng</w:t>
-      </w:r>
-      <w:r>
-        <w:rPr>
-          <w:rFonts w:ascii="Times New Roman" w:hAnsi="Times New Roman"/>
-          <w:sz w:val="26"/>
-          <w:szCs w:val="26"/>
-        </w:rPr>
-        <w:t xml:space="preserve"> cầ</w:t>
-      </w:r>
-      <w:r>
-        <w:rPr>
-          <w:rFonts w:ascii="Times New Roman" w:hAnsi="Times New Roman"/>
-          <w:sz w:val="26"/>
-          <w:szCs w:val="26"/>
-        </w:rPr>
-        <w:t xml:space="preserve">n </w:t>
-      </w:r>
-      <w:r>
-        <w:rPr>
-          <w:rFonts w:ascii="Times New Roman" w:hAnsi="Times New Roman"/>
-          <w:sz w:val="26"/>
-          <w:szCs w:val="26"/>
-        </w:rPr>
-        <w:t xml:space="preserve">tốn thời gian để duyệt rất nhiều </w:t>
-      </w:r>
-      <w:r>
-        <w:rPr>
-          <w:rFonts w:ascii="Times New Roman" w:hAnsi="Times New Roman"/>
-          <w:sz w:val="26"/>
-          <w:szCs w:val="26"/>
-        </w:rPr>
-        <w:t>các kết quả trả về từ công cụ tìm kiếm.</w:t>
-      </w:r>
-      <w:r>
-        <w:rPr>
-          <w:rFonts w:ascii="Times New Roman" w:hAnsi="Times New Roman"/>
-          <w:sz w:val="26"/>
-          <w:szCs w:val="26"/>
-        </w:rPr>
-        <w:t xml:space="preserve"> </w:t>
+        <w:t xml:space="preserve">tin chính xác, người  dùng cần tốn thời gian để duyệt rất nhiều các kết quả trả về từ công cụ tìm kiếm. </w:t>
       </w:r>
     </w:p>
     <w:p>
@@ -4539,7 +4063,7 @@
           <w:szCs w:val="26"/>
           <w:lang w:val="vi-VN"/>
         </w:rPr>
-        <w:t>M</w:t>
+        <w:t>Do đó, m</w:t>
       </w:r>
       <w:r>
         <w:rPr>
@@ -4581,13 +4105,56 @@
           <w:sz w:val="26"/>
           <w:szCs w:val="26"/>
         </w:rPr>
-        <w:t>sẽ phục vụ tốt hơn trong vấn đề tìm kiếm thông tin.</w:t>
+        <w:t xml:space="preserve">sẽ phục vụ tốt hơn trong vấn đề tìm kiếm thông tin. </w:t>
       </w:r>
       <w:r>
         <w:rPr>
           <w:rFonts w:ascii="Times New Roman" w:hAnsi="Times New Roman"/>
           <w:sz w:val="26"/>
           <w:szCs w:val="26"/>
+          <w:lang w:val="vi-VN"/>
+        </w:rPr>
+        <w:t>Nếu hệ thống có thể hiểu đúng được ngữ nghĩa trong câu hỏi mà người dùng đưa vào, thì nó có thể tìm kiếm và đưa ra câu trả lời đầy đủ và chính xác</w:t>
+      </w:r>
+      <w:r>
+        <w:rPr>
+          <w:rFonts w:ascii="Times New Roman" w:hAnsi="Times New Roman"/>
+          <w:sz w:val="26"/>
+          <w:szCs w:val="26"/>
+        </w:rPr>
+        <w:t xml:space="preserve"> nhất</w:t>
+      </w:r>
+      <w:r>
+        <w:rPr>
+          <w:rFonts w:ascii="Times New Roman" w:hAnsi="Times New Roman"/>
+          <w:sz w:val="26"/>
+          <w:szCs w:val="26"/>
+          <w:lang w:val="vi-VN"/>
+        </w:rPr>
+        <w:t xml:space="preserve">, thỏa mãn được </w:t>
+      </w:r>
+      <w:r>
+        <w:rPr>
+          <w:rFonts w:ascii="Times New Roman" w:hAnsi="Times New Roman"/>
+          <w:sz w:val="26"/>
+          <w:szCs w:val="26"/>
+        </w:rPr>
+        <w:t>nhu</w:t>
+      </w:r>
+      <w:r>
+        <w:rPr>
+          <w:rFonts w:ascii="Times New Roman" w:hAnsi="Times New Roman"/>
+          <w:sz w:val="26"/>
+          <w:szCs w:val="26"/>
+          <w:lang w:val="vi-VN"/>
+        </w:rPr>
+        <w:t xml:space="preserve"> cầu người dùng.</w:t>
+      </w:r>
+      <w:r>
+        <w:rPr>
+          <w:rFonts w:ascii="Times New Roman" w:hAnsi="Times New Roman"/>
+          <w:sz w:val="26"/>
+          <w:szCs w:val="26"/>
         </w:rPr>
         <w:t xml:space="preserve"> </w:t>
       </w:r>
@@ -4598,337 +4165,7 @@
           <w:szCs w:val="26"/>
           <w:lang w:val="vi-VN"/>
         </w:rPr>
-        <w:t>Nếu</w:t>
-      </w:r>
-      <w:r>
-        <w:rPr>
-          <w:rFonts w:ascii="Times New Roman" w:hAnsi="Times New Roman"/>
-          <w:sz w:val="26"/>
-          <w:szCs w:val="26"/>
-          <w:lang w:val="vi-VN"/>
-        </w:rPr>
-        <w:t xml:space="preserve"> hệ thống có thể hiểu </w:t>
-      </w:r>
-      <w:r>
-        <w:rPr>
-          <w:rFonts w:ascii="Times New Roman" w:hAnsi="Times New Roman"/>
-          <w:sz w:val="26"/>
-          <w:szCs w:val="26"/>
-          <w:lang w:val="vi-VN"/>
-        </w:rPr>
-        <w:t>đúng đượ</w:t>
-      </w:r>
-      <w:r>
-        <w:rPr>
-          <w:rFonts w:ascii="Times New Roman" w:hAnsi="Times New Roman"/>
-          <w:sz w:val="26"/>
-          <w:szCs w:val="26"/>
-          <w:lang w:val="vi-VN"/>
-        </w:rPr>
-        <w:t>c</w:t>
-      </w:r>
-      <w:r>
-        <w:rPr>
-          <w:rFonts w:ascii="Times New Roman" w:hAnsi="Times New Roman"/>
-          <w:sz w:val="26"/>
-          <w:szCs w:val="26"/>
-          <w:lang w:val="vi-VN"/>
-        </w:rPr>
-        <w:t xml:space="preserve"> </w:t>
-      </w:r>
-      <w:r>
-        <w:rPr>
-          <w:rFonts w:ascii="Times New Roman" w:hAnsi="Times New Roman"/>
-          <w:sz w:val="26"/>
-          <w:szCs w:val="26"/>
-          <w:lang w:val="vi-VN"/>
-        </w:rPr>
-        <w:t xml:space="preserve">ngữ nghĩa </w:t>
-      </w:r>
-      <w:r>
-        <w:rPr>
-          <w:rFonts w:ascii="Times New Roman" w:hAnsi="Times New Roman"/>
-          <w:sz w:val="26"/>
-          <w:szCs w:val="26"/>
-          <w:lang w:val="vi-VN"/>
-        </w:rPr>
-        <w:t>trong</w:t>
-      </w:r>
-      <w:r>
-        <w:rPr>
-          <w:rFonts w:ascii="Times New Roman" w:hAnsi="Times New Roman"/>
-          <w:sz w:val="26"/>
-          <w:szCs w:val="26"/>
-          <w:lang w:val="vi-VN"/>
-        </w:rPr>
-        <w:t xml:space="preserve"> câu hỏi mà người dùng đưa vào, </w:t>
-      </w:r>
-      <w:r>
-        <w:rPr>
-          <w:rFonts w:ascii="Times New Roman" w:hAnsi="Times New Roman"/>
-          <w:sz w:val="26"/>
-          <w:szCs w:val="26"/>
-          <w:lang w:val="vi-VN"/>
-        </w:rPr>
-        <w:t>thì n</w:t>
-      </w:r>
-      <w:r>
-        <w:rPr>
-          <w:rFonts w:ascii="Times New Roman" w:hAnsi="Times New Roman"/>
-          <w:sz w:val="26"/>
-          <w:szCs w:val="26"/>
-          <w:lang w:val="vi-VN"/>
-        </w:rPr>
-        <w:t xml:space="preserve">ó có thể tìm kiếm </w:t>
-      </w:r>
-      <w:r>
-        <w:rPr>
-          <w:rFonts w:ascii="Times New Roman" w:hAnsi="Times New Roman"/>
-          <w:sz w:val="26"/>
-          <w:szCs w:val="26"/>
-          <w:lang w:val="vi-VN"/>
-        </w:rPr>
-        <w:t xml:space="preserve">và đưa ra </w:t>
-      </w:r>
-      <w:r>
-        <w:rPr>
-          <w:rFonts w:ascii="Times New Roman" w:hAnsi="Times New Roman"/>
-          <w:sz w:val="26"/>
-          <w:szCs w:val="26"/>
-          <w:lang w:val="vi-VN"/>
-        </w:rPr>
-        <w:t>câu trả lời</w:t>
-      </w:r>
-      <w:r>
-        <w:rPr>
-          <w:rFonts w:ascii="Times New Roman" w:hAnsi="Times New Roman"/>
-          <w:sz w:val="26"/>
-          <w:szCs w:val="26"/>
-          <w:lang w:val="vi-VN"/>
-        </w:rPr>
-        <w:t xml:space="preserve"> </w:t>
-      </w:r>
-      <w:r>
-        <w:rPr>
-          <w:rFonts w:ascii="Times New Roman" w:hAnsi="Times New Roman"/>
-          <w:sz w:val="26"/>
-          <w:szCs w:val="26"/>
-          <w:lang w:val="vi-VN"/>
-        </w:rPr>
-        <w:t xml:space="preserve">đầy đủ và </w:t>
-      </w:r>
-      <w:r>
-        <w:rPr>
-          <w:rFonts w:ascii="Times New Roman" w:hAnsi="Times New Roman"/>
-          <w:sz w:val="26"/>
-          <w:szCs w:val="26"/>
-          <w:lang w:val="vi-VN"/>
-        </w:rPr>
-        <w:t>chính xác</w:t>
-      </w:r>
-      <w:r>
-        <w:rPr>
-          <w:rFonts w:ascii="Times New Roman" w:hAnsi="Times New Roman"/>
-          <w:sz w:val="26"/>
-          <w:szCs w:val="26"/>
-        </w:rPr>
-        <w:t xml:space="preserve"> nhất</w:t>
-      </w:r>
-      <w:r>
-        <w:rPr>
-          <w:rFonts w:ascii="Times New Roman" w:hAnsi="Times New Roman"/>
-          <w:sz w:val="26"/>
-          <w:szCs w:val="26"/>
-          <w:lang w:val="vi-VN"/>
-        </w:rPr>
-        <w:t>,</w:t>
-      </w:r>
-      <w:r>
-        <w:rPr>
-          <w:rFonts w:ascii="Times New Roman" w:hAnsi="Times New Roman"/>
-          <w:sz w:val="26"/>
-          <w:szCs w:val="26"/>
-          <w:lang w:val="vi-VN"/>
-        </w:rPr>
-        <w:t xml:space="preserve"> </w:t>
-      </w:r>
-      <w:r>
-        <w:rPr>
-          <w:rFonts w:ascii="Times New Roman" w:hAnsi="Times New Roman"/>
-          <w:sz w:val="26"/>
-          <w:szCs w:val="26"/>
-          <w:lang w:val="vi-VN"/>
-        </w:rPr>
-        <w:t xml:space="preserve">thỏa mãn </w:t>
-      </w:r>
-      <w:r>
-        <w:rPr>
-          <w:rFonts w:ascii="Times New Roman" w:hAnsi="Times New Roman"/>
-          <w:sz w:val="26"/>
-          <w:szCs w:val="26"/>
-          <w:lang w:val="vi-VN"/>
-        </w:rPr>
-        <w:t xml:space="preserve">được </w:t>
-      </w:r>
-      <w:r>
-        <w:rPr>
-          <w:rFonts w:ascii="Times New Roman" w:hAnsi="Times New Roman"/>
-          <w:sz w:val="26"/>
-          <w:szCs w:val="26"/>
-        </w:rPr>
-        <w:t>nhu</w:t>
-      </w:r>
-      <w:r>
-        <w:rPr>
-          <w:rFonts w:ascii="Times New Roman" w:hAnsi="Times New Roman"/>
-          <w:sz w:val="26"/>
-          <w:szCs w:val="26"/>
-          <w:lang w:val="vi-VN"/>
-        </w:rPr>
-        <w:t xml:space="preserve"> cầu ngườ</w:t>
-      </w:r>
-      <w:r>
-        <w:rPr>
-          <w:rFonts w:ascii="Times New Roman" w:hAnsi="Times New Roman"/>
-          <w:sz w:val="26"/>
-          <w:szCs w:val="26"/>
-          <w:lang w:val="vi-VN"/>
-        </w:rPr>
-        <w:t>i dùng</w:t>
-      </w:r>
-      <w:r>
-        <w:rPr>
-          <w:rFonts w:ascii="Times New Roman" w:hAnsi="Times New Roman"/>
-          <w:sz w:val="26"/>
-          <w:szCs w:val="26"/>
-          <w:lang w:val="vi-VN"/>
-        </w:rPr>
-        <w:t>.</w:t>
-      </w:r>
-      <w:r>
-        <w:rPr>
-          <w:rFonts w:ascii="Times New Roman" w:hAnsi="Times New Roman"/>
-          <w:sz w:val="26"/>
-          <w:szCs w:val="26"/>
-        </w:rPr>
-        <w:t xml:space="preserve"> </w:t>
-      </w:r>
-      <w:r>
-        <w:rPr>
-          <w:rFonts w:ascii="Times New Roman" w:hAnsi="Times New Roman"/>
-          <w:sz w:val="26"/>
-          <w:szCs w:val="26"/>
-          <w:lang w:val="vi-VN"/>
-        </w:rPr>
-        <w:t xml:space="preserve">Hơn thế nữa, </w:t>
-      </w:r>
-      <w:r>
-        <w:rPr>
-          <w:rFonts w:ascii="Times New Roman" w:hAnsi="Times New Roman"/>
-          <w:sz w:val="26"/>
-          <w:szCs w:val="26"/>
-          <w:lang w:val="vi-VN"/>
-        </w:rPr>
-        <w:t>cách thức hỏi đáp</w:t>
-      </w:r>
-      <w:r>
-        <w:rPr>
-          <w:rFonts w:ascii="Times New Roman" w:hAnsi="Times New Roman"/>
-          <w:sz w:val="26"/>
-          <w:szCs w:val="26"/>
-          <w:lang w:val="vi-VN"/>
-        </w:rPr>
-        <w:t xml:space="preserve"> </w:t>
-      </w:r>
-      <w:r>
-        <w:rPr>
-          <w:rFonts w:ascii="Times New Roman" w:hAnsi="Times New Roman"/>
-          <w:sz w:val="26"/>
-          <w:szCs w:val="26"/>
-          <w:lang w:val="vi-VN"/>
-        </w:rPr>
-        <w:t>sẽ</w:t>
-      </w:r>
-      <w:r>
-        <w:rPr>
-          <w:rFonts w:ascii="Times New Roman" w:hAnsi="Times New Roman"/>
-          <w:sz w:val="26"/>
-          <w:szCs w:val="26"/>
-          <w:lang w:val="vi-VN"/>
-        </w:rPr>
-        <w:t xml:space="preserve"> làm máy tính </w:t>
-      </w:r>
-      <w:r>
-        <w:rPr>
-          <w:rFonts w:ascii="Times New Roman" w:hAnsi="Times New Roman"/>
-          <w:sz w:val="26"/>
-          <w:szCs w:val="26"/>
-          <w:lang w:val="vi-VN"/>
-        </w:rPr>
-        <w:t xml:space="preserve">trở nên </w:t>
-      </w:r>
-      <w:r>
-        <w:rPr>
-          <w:rFonts w:ascii="Times New Roman" w:hAnsi="Times New Roman"/>
-          <w:sz w:val="26"/>
-          <w:szCs w:val="26"/>
-          <w:lang w:val="vi-VN"/>
-        </w:rPr>
-        <w:t>“thông minh” hơn</w:t>
-      </w:r>
-      <w:r>
-        <w:rPr>
-          <w:rFonts w:ascii="Times New Roman" w:hAnsi="Times New Roman"/>
-          <w:sz w:val="26"/>
-          <w:szCs w:val="26"/>
-          <w:lang w:val="vi-VN"/>
-        </w:rPr>
-        <w:t xml:space="preserve">, tạo </w:t>
-      </w:r>
-      <w:r>
-        <w:rPr>
-          <w:rFonts w:ascii="Times New Roman" w:hAnsi="Times New Roman"/>
-          <w:sz w:val="26"/>
-          <w:szCs w:val="26"/>
-          <w:lang w:val="vi-VN"/>
-        </w:rPr>
-        <w:t xml:space="preserve">ra </w:t>
-      </w:r>
-      <w:r>
-        <w:rPr>
-          <w:rFonts w:ascii="Times New Roman" w:hAnsi="Times New Roman"/>
-          <w:sz w:val="26"/>
-          <w:szCs w:val="26"/>
-          <w:lang w:val="vi-VN"/>
-        </w:rPr>
-        <w:t>một hướng giao tiếp th</w:t>
-      </w:r>
-      <w:r>
-        <w:rPr>
-          <w:rFonts w:ascii="Times New Roman" w:hAnsi="Times New Roman"/>
-          <w:sz w:val="26"/>
-          <w:szCs w:val="26"/>
-          <w:lang w:val="vi-VN"/>
-        </w:rPr>
-        <w:t>â</w:t>
-      </w:r>
-      <w:r>
-        <w:rPr>
-          <w:rFonts w:ascii="Times New Roman" w:hAnsi="Times New Roman"/>
-          <w:sz w:val="26"/>
-          <w:szCs w:val="26"/>
-          <w:lang w:val="vi-VN"/>
-        </w:rPr>
-        <w:t>n thiện giữa người và máy</w:t>
-      </w:r>
-      <w:r>
-        <w:rPr>
-          <w:rFonts w:ascii="Times New Roman" w:hAnsi="Times New Roman"/>
-          <w:sz w:val="26"/>
-          <w:szCs w:val="26"/>
-          <w:lang w:val="vi-VN"/>
-        </w:rPr>
-        <w:t>.</w:t>
+        <w:t>Hơn thế nữa, cách thức hỏi đáp sẽ làm máy tính trở nên “thông minh” hơn, tạo ra một hướng giao tiếp thân thiện giữa người và máy.</w:t>
       </w:r>
     </w:p>
     <w:p>
@@ -4950,97 +4187,7 @@
           <w:szCs w:val="26"/>
           <w:lang w:val="vi-VN"/>
         </w:rPr>
-        <w:t>Trong lĩnh vực khoa học, nhu cầu tìm kiếm thông tin bài báo phục vụ cho các nghiên cứu và tham khảo là rất cần thiết. Một vài c</w:t>
-      </w:r>
-      <w:r>
-        <w:rPr>
-          <w:rFonts w:ascii="Times New Roman" w:hAnsi="Times New Roman"/>
-          <w:sz w:val="26"/>
-          <w:szCs w:val="26"/>
-          <w:lang w:val="vi-VN"/>
-        </w:rPr>
-        <w:t>ác</w:t>
-      </w:r>
-      <w:r>
-        <w:rPr>
-          <w:rFonts w:ascii="Times New Roman" w:hAnsi="Times New Roman"/>
-          <w:sz w:val="26"/>
-          <w:szCs w:val="26"/>
-          <w:lang w:val="vi-VN"/>
-        </w:rPr>
-        <w:t xml:space="preserve"> </w:t>
-      </w:r>
-      <w:r>
-        <w:rPr>
-          <w:rFonts w:ascii="Times New Roman" w:hAnsi="Times New Roman"/>
-          <w:sz w:val="26"/>
-          <w:szCs w:val="26"/>
-          <w:lang w:val="vi-VN"/>
-        </w:rPr>
-        <w:t>thư viện số</w:t>
-      </w:r>
-      <w:r>
-        <w:rPr>
-          <w:rFonts w:ascii="Times New Roman" w:hAnsi="Times New Roman"/>
-          <w:sz w:val="26"/>
-          <w:szCs w:val="26"/>
-          <w:lang w:val="vi-VN"/>
-        </w:rPr>
-        <w:t xml:space="preserve"> và</w:t>
-      </w:r>
-      <w:r>
-        <w:rPr>
-          <w:rFonts w:ascii="Times New Roman" w:hAnsi="Times New Roman"/>
-          <w:sz w:val="26"/>
-          <w:szCs w:val="26"/>
-          <w:lang w:val="vi-VN"/>
-        </w:rPr>
-        <w:t xml:space="preserve"> </w:t>
-      </w:r>
-      <w:r>
-        <w:rPr>
-          <w:rFonts w:ascii="Times New Roman" w:hAnsi="Times New Roman"/>
-          <w:sz w:val="26"/>
-          <w:szCs w:val="26"/>
-          <w:lang w:val="vi-VN"/>
-        </w:rPr>
-        <w:t>công</w:t>
-      </w:r>
-      <w:r>
-        <w:rPr>
-          <w:rFonts w:ascii="Times New Roman" w:hAnsi="Times New Roman"/>
-          <w:sz w:val="26"/>
-          <w:szCs w:val="26"/>
-          <w:lang w:val="vi-VN"/>
-        </w:rPr>
-        <w:t xml:space="preserve"> </w:t>
-      </w:r>
-      <w:r>
-        <w:rPr>
-          <w:rFonts w:ascii="Times New Roman" w:hAnsi="Times New Roman"/>
-          <w:sz w:val="26"/>
-          <w:szCs w:val="26"/>
-          <w:lang w:val="vi-VN"/>
-        </w:rPr>
-        <w:t xml:space="preserve">cụ </w:t>
-      </w:r>
-      <w:r>
-        <w:rPr>
-          <w:rFonts w:ascii="Times New Roman" w:hAnsi="Times New Roman"/>
-          <w:sz w:val="26"/>
-          <w:szCs w:val="26"/>
-          <w:lang w:val="vi-VN"/>
-        </w:rPr>
-        <w:t>như</w:t>
-      </w:r>
-      <w:r>
-        <w:rPr>
-          <w:rFonts w:ascii="Times New Roman" w:hAnsi="Times New Roman"/>
-          <w:sz w:val="26"/>
-          <w:szCs w:val="26"/>
-          <w:lang w:val="vi-VN"/>
-        </w:rPr>
-        <w:t xml:space="preserve">: </w:t>
+        <w:t xml:space="preserve">Trong lĩnh vực khoa học, nhu cầu tìm kiếm thông tin bài báo phục vụ cho các nghiên cứu và tham khảo là rất cần thiết. Một vài các thư viện số và công cụ như: </w:t>
       </w:r>
       <w:r>
         <w:rPr>
@@ -5049,34 +4196,7 @@
           <w:szCs w:val="26"/>
           <w:lang w:val="vi-VN"/>
         </w:rPr>
-        <w:t>Cite</w:t>
-      </w:r>
-      <w:r>
-        <w:rPr>
-          <w:rFonts w:ascii="Times New Roman" w:eastAsia="Times New Roman" w:hAnsi="Times New Roman" w:cs="Times New Roman"/>
-          <w:sz w:val="26"/>
-          <w:szCs w:val="26"/>
-          <w:lang w:val="vi-VN"/>
-        </w:rPr>
-        <w:t>S</w:t>
-      </w:r>
-      <w:r>
-        <w:rPr>
-          <w:rFonts w:ascii="Times New Roman" w:eastAsia="Times New Roman" w:hAnsi="Times New Roman" w:cs="Times New Roman"/>
-          <w:sz w:val="26"/>
-          <w:szCs w:val="26"/>
-          <w:lang w:val="vi-VN"/>
-        </w:rPr>
-        <w:t>eer</w:t>
-      </w:r>
-      <w:r>
-        <w:rPr>
-          <w:rFonts w:ascii="Times New Roman" w:eastAsia="Times New Roman" w:hAnsi="Times New Roman" w:cs="Times New Roman"/>
-          <w:sz w:val="26"/>
-          <w:szCs w:val="26"/>
-          <w:lang w:val="vi-VN"/>
-        </w:rPr>
-        <w:t>X</w:t>
+        <w:t>CiteSeerX</w:t>
       </w:r>
       <w:r>
         <w:rPr>
@@ -5219,7 +4339,16 @@
           <w:lang w:val="vi-VN"/>
         </w:rPr>
         <w:lastRenderedPageBreak/>
-        <w:t>...</w:t>
+        <w:t>... đã và đang phục vụ rất tốt cho người dùng trong vấn đề này. Thông tin các bài báo trong những thư viện đều rất phong phú và đa dạng</w:t>
+      </w:r>
+      <w:r>
+        <w:rPr>
+          <w:rFonts w:ascii="Times New Roman" w:hAnsi="Times New Roman"/>
+          <w:sz w:val="26"/>
+          <w:szCs w:val="26"/>
+          <w:lang w:val="vi-VN"/>
+        </w:rPr>
+        <w:t xml:space="preserve">. Cho nên, các thư viện hay công cụ luôn cung cấp nhiều chức năng tìm kiếm như: tìm kiếm theo tiêu đề bài báo, theo tác giả, theo nhà xuất bản </w:t>
       </w:r>
       <w:r>
         <w:rPr>
@@ -5228,7 +4357,16 @@
           <w:szCs w:val="26"/>
           <w:lang w:val="vi-VN"/>
         </w:rPr>
-        <w:t xml:space="preserve"> </w:t>
+        <w:t xml:space="preserve"> … </w:t>
+      </w:r>
+      <w:r>
+        <w:rPr>
+          <w:rFonts w:ascii="Times New Roman" w:hAnsi="Times New Roman"/>
+          <w:sz w:val="26"/>
+          <w:szCs w:val="26"/>
+          <w:lang w:val="vi-VN"/>
+        </w:rPr>
+        <w:t xml:space="preserve">nhằm đem lại </w:t>
       </w:r>
       <w:r>
         <w:rPr>
@@ -5237,7 +4375,7 @@
           <w:szCs w:val="26"/>
           <w:lang w:val="vi-VN"/>
         </w:rPr>
-        <w:t>đã và đang phụ</w:t>
+        <w:t xml:space="preserve">hiệu quả và tiện dụng cho vấn đề tìm kiếm. Một số trang như PaperCube có khả năng hiển thị bài báo theo dạng mô hình đồ thị. Điều này giúp người dùng dễ dàng định hướng được trong việc tìm kiếm. Tuy nhiên, các thư viện này vẫn còn tìm kiếm chủ yếu dựa trên từ khóa do người dùng nhập vào. Việc duyệt tìm để có được </w:t>
       </w:r>
       <w:r>
         <w:rPr>
@@ -5246,7 +4384,7 @@
           <w:szCs w:val="26"/>
           <w:lang w:val="vi-VN"/>
         </w:rPr>
-        <w:t>c</w:t>
+        <w:t>đúng</w:t>
       </w:r>
       <w:r>
         <w:rPr>
@@ -5255,412 +4393,7 @@
           <w:szCs w:val="26"/>
           <w:lang w:val="vi-VN"/>
         </w:rPr>
-        <w:t xml:space="preserve"> vụ rất tốt cho người dùng</w:t>
-      </w:r>
-      <w:r>
-        <w:rPr>
-          <w:rFonts w:ascii="Times New Roman" w:eastAsia="Times New Roman" w:hAnsi="Times New Roman" w:cs="Times New Roman"/>
-          <w:sz w:val="26"/>
-          <w:szCs w:val="26"/>
-          <w:lang w:val="vi-VN"/>
-        </w:rPr>
-        <w:t xml:space="preserve"> trong vấn đề </w:t>
-      </w:r>
-      <w:r>
-        <w:rPr>
-          <w:rFonts w:ascii="Times New Roman" w:eastAsia="Times New Roman" w:hAnsi="Times New Roman" w:cs="Times New Roman"/>
-          <w:sz w:val="26"/>
-          <w:szCs w:val="26"/>
-          <w:lang w:val="vi-VN"/>
-        </w:rPr>
-        <w:t>này</w:t>
-      </w:r>
-      <w:r>
-        <w:rPr>
-          <w:rFonts w:ascii="Times New Roman" w:eastAsia="Times New Roman" w:hAnsi="Times New Roman" w:cs="Times New Roman"/>
-          <w:sz w:val="26"/>
-          <w:szCs w:val="26"/>
-          <w:lang w:val="vi-VN"/>
-        </w:rPr>
-        <w:t>.</w:t>
-      </w:r>
-      <w:r>
-        <w:rPr>
-          <w:rFonts w:ascii="Times New Roman" w:eastAsia="Times New Roman" w:hAnsi="Times New Roman" w:cs="Times New Roman"/>
-          <w:sz w:val="26"/>
-          <w:szCs w:val="26"/>
-          <w:lang w:val="vi-VN"/>
-        </w:rPr>
-        <w:t xml:space="preserve"> </w:t>
-      </w:r>
-      <w:r>
-        <w:rPr>
-          <w:rFonts w:ascii="Times New Roman" w:eastAsia="Times New Roman" w:hAnsi="Times New Roman" w:cs="Times New Roman"/>
-          <w:sz w:val="26"/>
-          <w:szCs w:val="26"/>
-          <w:lang w:val="vi-VN"/>
-        </w:rPr>
-        <w:t>T</w:t>
-      </w:r>
-      <w:r>
-        <w:rPr>
-          <w:rFonts w:ascii="Times New Roman" w:eastAsia="Times New Roman" w:hAnsi="Times New Roman" w:cs="Times New Roman"/>
-          <w:sz w:val="26"/>
-          <w:szCs w:val="26"/>
-          <w:lang w:val="vi-VN"/>
-        </w:rPr>
-        <w:t xml:space="preserve">hông tin các bài báo trong </w:t>
-      </w:r>
-      <w:r>
-        <w:rPr>
-          <w:rFonts w:ascii="Times New Roman" w:eastAsia="Times New Roman" w:hAnsi="Times New Roman" w:cs="Times New Roman"/>
-          <w:sz w:val="26"/>
-          <w:szCs w:val="26"/>
-          <w:lang w:val="vi-VN"/>
-        </w:rPr>
-        <w:t>những</w:t>
-      </w:r>
-      <w:r>
-        <w:rPr>
-          <w:rFonts w:ascii="Times New Roman" w:eastAsia="Times New Roman" w:hAnsi="Times New Roman" w:cs="Times New Roman"/>
-          <w:sz w:val="26"/>
-          <w:szCs w:val="26"/>
-          <w:lang w:val="vi-VN"/>
-        </w:rPr>
-        <w:t xml:space="preserve"> thư viện đều</w:t>
-      </w:r>
-      <w:r>
-        <w:rPr>
-          <w:rFonts w:ascii="Times New Roman" w:eastAsia="Times New Roman" w:hAnsi="Times New Roman" w:cs="Times New Roman"/>
-          <w:sz w:val="26"/>
-          <w:szCs w:val="26"/>
-          <w:lang w:val="vi-VN"/>
-        </w:rPr>
-        <w:t xml:space="preserve"> rất</w:t>
-      </w:r>
-      <w:r>
-        <w:rPr>
-          <w:rFonts w:ascii="Times New Roman" w:eastAsia="Times New Roman" w:hAnsi="Times New Roman" w:cs="Times New Roman"/>
-          <w:sz w:val="26"/>
-          <w:szCs w:val="26"/>
-          <w:lang w:val="vi-VN"/>
-        </w:rPr>
-        <w:t xml:space="preserve"> phong phú và đa dạng</w:t>
-      </w:r>
-      <w:r>
-        <w:rPr>
-          <w:rFonts w:ascii="Times New Roman" w:hAnsi="Times New Roman"/>
-          <w:sz w:val="26"/>
-          <w:szCs w:val="26"/>
-          <w:lang w:val="vi-VN"/>
-        </w:rPr>
-        <w:t xml:space="preserve">. </w:t>
-      </w:r>
-      <w:r>
-        <w:rPr>
-          <w:rFonts w:ascii="Times New Roman" w:hAnsi="Times New Roman"/>
-          <w:sz w:val="26"/>
-          <w:szCs w:val="26"/>
-          <w:lang w:val="vi-VN"/>
-        </w:rPr>
-        <w:t xml:space="preserve">Cho nên, các thư viện hay công cụ luôn cung cấp nhiều chức năng tìm kiếm như: tìm kiếm theo tiêu đề bài báo, theo tác giả, theo nhà xuất bản </w:t>
-      </w:r>
-      <w:r>
-        <w:rPr>
-          <w:rFonts w:ascii="Times New Roman" w:eastAsia="Times New Roman" w:hAnsi="Times New Roman" w:cs="Times New Roman"/>
-          <w:sz w:val="26"/>
-          <w:szCs w:val="26"/>
-          <w:lang w:val="vi-VN"/>
-        </w:rPr>
-        <w:t xml:space="preserve"> … </w:t>
-      </w:r>
-      <w:r>
-        <w:rPr>
-          <w:rFonts w:ascii="Times New Roman" w:hAnsi="Times New Roman"/>
-          <w:sz w:val="26"/>
-          <w:szCs w:val="26"/>
-          <w:lang w:val="vi-VN"/>
-        </w:rPr>
-        <w:t xml:space="preserve">nhằm đem lại </w:t>
-      </w:r>
-      <w:r>
-        <w:rPr>
-          <w:rFonts w:ascii="Times New Roman" w:eastAsia="Times New Roman" w:hAnsi="Times New Roman" w:cs="Times New Roman"/>
-          <w:sz w:val="26"/>
-          <w:szCs w:val="26"/>
-          <w:lang w:val="vi-VN"/>
-        </w:rPr>
-        <w:t>hiệu quả và</w:t>
-      </w:r>
-      <w:r>
-        <w:rPr>
-          <w:rFonts w:ascii="Times New Roman" w:eastAsia="Times New Roman" w:hAnsi="Times New Roman" w:cs="Times New Roman"/>
-          <w:sz w:val="26"/>
-          <w:szCs w:val="26"/>
-          <w:lang w:val="vi-VN"/>
-        </w:rPr>
-        <w:t xml:space="preserve"> tiện dụng</w:t>
-      </w:r>
-      <w:r>
-        <w:rPr>
-          <w:rFonts w:ascii="Times New Roman" w:eastAsia="Times New Roman" w:hAnsi="Times New Roman" w:cs="Times New Roman"/>
-          <w:sz w:val="26"/>
-          <w:szCs w:val="26"/>
-          <w:lang w:val="vi-VN"/>
-        </w:rPr>
-        <w:t xml:space="preserve"> cho người sử dụng</w:t>
-      </w:r>
-      <w:r>
-        <w:rPr>
-          <w:rFonts w:ascii="Times New Roman" w:eastAsia="Times New Roman" w:hAnsi="Times New Roman" w:cs="Times New Roman"/>
-          <w:sz w:val="26"/>
-          <w:szCs w:val="26"/>
-          <w:lang w:val="vi-VN"/>
-        </w:rPr>
-        <w:t>. Một số trang như</w:t>
-      </w:r>
-      <w:r>
-        <w:rPr>
-          <w:rFonts w:ascii="Times New Roman" w:eastAsia="Times New Roman" w:hAnsi="Times New Roman" w:cs="Times New Roman"/>
-          <w:sz w:val="26"/>
-          <w:szCs w:val="26"/>
-          <w:lang w:val="vi-VN"/>
-        </w:rPr>
-        <w:t xml:space="preserve"> PaperCube có khả năng hiển thị bài báo theo dạng mô hình đồ thị. Điều này giúp người dùng dễ dàng định hướng được trong việc tìm kiếm.</w:t>
-      </w:r>
-      <w:r>
-        <w:rPr>
-          <w:rFonts w:ascii="Times New Roman" w:eastAsia="Times New Roman" w:hAnsi="Times New Roman" w:cs="Times New Roman"/>
-          <w:sz w:val="26"/>
-          <w:szCs w:val="26"/>
-          <w:lang w:val="vi-VN"/>
-        </w:rPr>
-        <w:t xml:space="preserve"> Tuy nhiên, các </w:t>
-      </w:r>
-      <w:r>
-        <w:rPr>
-          <w:rFonts w:ascii="Times New Roman" w:eastAsia="Times New Roman" w:hAnsi="Times New Roman" w:cs="Times New Roman"/>
-          <w:sz w:val="26"/>
-          <w:szCs w:val="26"/>
-          <w:lang w:val="vi-VN"/>
-        </w:rPr>
-        <w:t xml:space="preserve">thư viện </w:t>
-      </w:r>
-      <w:r>
-        <w:rPr>
-          <w:rFonts w:ascii="Times New Roman" w:eastAsia="Times New Roman" w:hAnsi="Times New Roman" w:cs="Times New Roman"/>
-          <w:sz w:val="26"/>
-          <w:szCs w:val="26"/>
-          <w:lang w:val="vi-VN"/>
-        </w:rPr>
-        <w:t xml:space="preserve">này chủ yếu </w:t>
-      </w:r>
-      <w:r>
-        <w:rPr>
-          <w:rFonts w:ascii="Times New Roman" w:eastAsia="Times New Roman" w:hAnsi="Times New Roman" w:cs="Times New Roman"/>
-          <w:sz w:val="26"/>
-          <w:szCs w:val="26"/>
-          <w:lang w:val="vi-VN"/>
-        </w:rPr>
-        <w:t xml:space="preserve">vẫn </w:t>
-      </w:r>
-      <w:r>
-        <w:rPr>
-          <w:rFonts w:ascii="Times New Roman" w:eastAsia="Times New Roman" w:hAnsi="Times New Roman" w:cs="Times New Roman"/>
-          <w:sz w:val="26"/>
-          <w:szCs w:val="26"/>
-          <w:lang w:val="vi-VN"/>
-        </w:rPr>
-        <w:t>c</w:t>
-      </w:r>
-      <w:r>
-        <w:rPr>
-          <w:rFonts w:ascii="Times New Roman" w:eastAsia="Times New Roman" w:hAnsi="Times New Roman" w:cs="Times New Roman"/>
-          <w:sz w:val="26"/>
-          <w:szCs w:val="26"/>
-          <w:lang w:val="vi-VN"/>
-        </w:rPr>
-        <w:t>ò</w:t>
-      </w:r>
-      <w:r>
-        <w:rPr>
-          <w:rFonts w:ascii="Times New Roman" w:eastAsia="Times New Roman" w:hAnsi="Times New Roman" w:cs="Times New Roman"/>
-          <w:sz w:val="26"/>
-          <w:szCs w:val="26"/>
-          <w:lang w:val="vi-VN"/>
-        </w:rPr>
-        <w:t>n tìm kiếm dựa trên từ khóa</w:t>
-      </w:r>
-      <w:r>
-        <w:rPr>
-          <w:rFonts w:ascii="Times New Roman" w:eastAsia="Times New Roman" w:hAnsi="Times New Roman" w:cs="Times New Roman"/>
-          <w:sz w:val="26"/>
-          <w:szCs w:val="26"/>
-          <w:lang w:val="vi-VN"/>
-        </w:rPr>
-        <w:t xml:space="preserve"> của</w:t>
-      </w:r>
-      <w:r>
-        <w:rPr>
-          <w:rFonts w:ascii="Times New Roman" w:eastAsia="Times New Roman" w:hAnsi="Times New Roman" w:cs="Times New Roman"/>
-          <w:sz w:val="26"/>
-          <w:szCs w:val="26"/>
-          <w:lang w:val="vi-VN"/>
-        </w:rPr>
-        <w:t xml:space="preserve"> người dùng nhập vào</w:t>
-      </w:r>
-      <w:r>
-        <w:rPr>
-          <w:rFonts w:ascii="Times New Roman" w:eastAsia="Times New Roman" w:hAnsi="Times New Roman" w:cs="Times New Roman"/>
-          <w:sz w:val="26"/>
-          <w:szCs w:val="26"/>
-          <w:lang w:val="vi-VN"/>
-        </w:rPr>
-        <w:t>.</w:t>
-      </w:r>
-      <w:r>
-        <w:rPr>
-          <w:rFonts w:ascii="Times New Roman" w:eastAsia="Times New Roman" w:hAnsi="Times New Roman" w:cs="Times New Roman"/>
-          <w:sz w:val="26"/>
-          <w:szCs w:val="26"/>
-          <w:lang w:val="vi-VN"/>
-        </w:rPr>
-        <w:t xml:space="preserve"> N</w:t>
-      </w:r>
-      <w:r>
-        <w:rPr>
-          <w:rFonts w:ascii="Times New Roman" w:eastAsia="Times New Roman" w:hAnsi="Times New Roman" w:cs="Times New Roman"/>
-          <w:sz w:val="26"/>
-          <w:szCs w:val="26"/>
-          <w:lang w:val="vi-VN"/>
-        </w:rPr>
-        <w:t>ếu áp dụng hình thức hỏi đáp</w:t>
-      </w:r>
-      <w:r>
-        <w:rPr>
-          <w:rFonts w:ascii="Times New Roman" w:eastAsia="Times New Roman" w:hAnsi="Times New Roman" w:cs="Times New Roman"/>
-          <w:sz w:val="26"/>
-          <w:szCs w:val="26"/>
-          <w:lang w:val="vi-VN"/>
-        </w:rPr>
-        <w:t xml:space="preserve"> trong vi</w:t>
-      </w:r>
-      <w:r>
-        <w:rPr>
-          <w:rFonts w:ascii="Times New Roman" w:eastAsia="Times New Roman" w:hAnsi="Times New Roman" w:cs="Times New Roman"/>
-          <w:sz w:val="26"/>
-          <w:szCs w:val="26"/>
-          <w:lang w:val="vi-VN"/>
-        </w:rPr>
-        <w:t xml:space="preserve">ệc tìm kiếm các bài báo, thì </w:t>
-      </w:r>
-      <w:r>
-        <w:rPr>
-          <w:rFonts w:ascii="Times New Roman" w:eastAsia="Times New Roman" w:hAnsi="Times New Roman" w:cs="Times New Roman"/>
-          <w:sz w:val="26"/>
-          <w:szCs w:val="26"/>
-          <w:lang w:val="vi-VN"/>
-        </w:rPr>
-        <w:t xml:space="preserve">có khả năng </w:t>
-      </w:r>
-      <w:r>
-        <w:rPr>
-          <w:rFonts w:ascii="Times New Roman" w:eastAsia="Times New Roman" w:hAnsi="Times New Roman" w:cs="Times New Roman"/>
-          <w:sz w:val="26"/>
-          <w:szCs w:val="26"/>
-          <w:lang w:val="vi-VN"/>
-        </w:rPr>
-        <w:t xml:space="preserve">hệ thống sẽ </w:t>
-      </w:r>
-      <w:r>
-        <w:rPr>
-          <w:rFonts w:ascii="Times New Roman" w:eastAsia="Times New Roman" w:hAnsi="Times New Roman" w:cs="Times New Roman"/>
-          <w:sz w:val="26"/>
-          <w:szCs w:val="26"/>
-          <w:lang w:val="vi-VN"/>
-        </w:rPr>
-        <w:t>hỗ trợ</w:t>
-      </w:r>
-      <w:r>
-        <w:rPr>
-          <w:rFonts w:ascii="Times New Roman" w:eastAsia="Times New Roman" w:hAnsi="Times New Roman" w:cs="Times New Roman"/>
-          <w:sz w:val="26"/>
-          <w:szCs w:val="26"/>
-          <w:lang w:val="vi-VN"/>
-        </w:rPr>
-        <w:t xml:space="preserve"> </w:t>
-      </w:r>
-      <w:r>
-        <w:rPr>
-          <w:rFonts w:ascii="Times New Roman" w:eastAsia="Times New Roman" w:hAnsi="Times New Roman" w:cs="Times New Roman"/>
-          <w:sz w:val="26"/>
-          <w:szCs w:val="26"/>
-          <w:lang w:val="vi-VN"/>
-        </w:rPr>
-        <w:t xml:space="preserve">tốt hơn </w:t>
-      </w:r>
-      <w:r>
-        <w:rPr>
-          <w:rFonts w:ascii="Times New Roman" w:eastAsia="Times New Roman" w:hAnsi="Times New Roman" w:cs="Times New Roman"/>
-          <w:sz w:val="26"/>
-          <w:szCs w:val="26"/>
-          <w:lang w:val="vi-VN"/>
-        </w:rPr>
-        <w:t xml:space="preserve">cho người dùng </w:t>
-      </w:r>
-      <w:r>
-        <w:rPr>
-          <w:rFonts w:ascii="Times New Roman" w:eastAsia="Times New Roman" w:hAnsi="Times New Roman" w:cs="Times New Roman"/>
-          <w:sz w:val="26"/>
-          <w:szCs w:val="26"/>
-          <w:lang w:val="vi-VN"/>
-        </w:rPr>
-        <w:t xml:space="preserve">trong việc </w:t>
-      </w:r>
-      <w:r>
-        <w:rPr>
-          <w:rFonts w:ascii="Times New Roman" w:eastAsia="Times New Roman" w:hAnsi="Times New Roman" w:cs="Times New Roman"/>
-          <w:sz w:val="26"/>
-          <w:szCs w:val="26"/>
-          <w:lang w:val="vi-VN"/>
-        </w:rPr>
-        <w:t xml:space="preserve">tìm kiếm </w:t>
-      </w:r>
-      <w:r>
-        <w:rPr>
-          <w:rFonts w:ascii="Times New Roman" w:eastAsia="Times New Roman" w:hAnsi="Times New Roman" w:cs="Times New Roman"/>
-          <w:sz w:val="26"/>
-          <w:szCs w:val="26"/>
-          <w:lang w:val="vi-VN"/>
-        </w:rPr>
-        <w:t xml:space="preserve">và tạo ra môi trường thân thiện </w:t>
-      </w:r>
-      <w:r>
-        <w:rPr>
-          <w:rFonts w:ascii="Times New Roman" w:eastAsia="Times New Roman" w:hAnsi="Times New Roman" w:cs="Times New Roman"/>
-          <w:sz w:val="26"/>
-          <w:szCs w:val="26"/>
-          <w:lang w:val="vi-VN"/>
-        </w:rPr>
-        <w:t xml:space="preserve">hơn </w:t>
-      </w:r>
-      <w:r>
-        <w:rPr>
-          <w:rFonts w:ascii="Times New Roman" w:eastAsia="Times New Roman" w:hAnsi="Times New Roman" w:cs="Times New Roman"/>
-          <w:sz w:val="26"/>
-          <w:szCs w:val="26"/>
-          <w:lang w:val="vi-VN"/>
-        </w:rPr>
-        <w:t>khi sử dụng ngôn ngữ tự nghiên giao tiếp với máy</w:t>
-      </w:r>
-      <w:r>
-        <w:rPr>
-          <w:rFonts w:ascii="Times New Roman" w:eastAsia="Times New Roman" w:hAnsi="Times New Roman" w:cs="Times New Roman"/>
-          <w:sz w:val="26"/>
-          <w:szCs w:val="26"/>
-          <w:lang w:val="vi-VN"/>
-        </w:rPr>
-        <w:t>.</w:t>
+        <w:t xml:space="preserve"> bài báo mong muốn trong rất nhiều kết quả trả về vẫn sẽ phải hao tốn một khoảng thời gian, tương tự như trường hợp các công cụ tìm kiếm thông tin ở trên. Nếu áp dụng hình thức hỏi đáp trong việc tìm kiếm các bài báo, thì có khả năng hệ thống sẽ hỗ trợ tốt và chính xác hơn khi tìm kiếm  các bài báo trong thư viện. </w:t>
       </w:r>
     </w:p>
     <w:p>
@@ -5681,265 +4414,15 @@
           <w:szCs w:val="26"/>
           <w:lang w:val="vi-VN"/>
         </w:rPr>
-        <w:t xml:space="preserve">Với nhận định </w:t>
+        <w:t xml:space="preserve">Với nhận định như thế, </w:t>
       </w:r>
       <w:r>
         <w:rPr>
           <w:rFonts w:ascii="Times New Roman" w:hAnsi="Times New Roman"/>
           <w:sz w:val="26"/>
-          <w:szCs w:val="26"/>
-          <w:lang w:val="vi-VN"/>
-        </w:rPr>
-        <w:t>như thế</w:t>
-      </w:r>
-      <w:r>
-        <w:rPr>
-          <w:rFonts w:ascii="Times New Roman" w:hAnsi="Times New Roman"/>
-          <w:sz w:val="26"/>
-          <w:szCs w:val="26"/>
-          <w:lang w:val="vi-VN"/>
-        </w:rPr>
-        <w:t xml:space="preserve">, </w:t>
-      </w:r>
-      <w:r>
-        <w:rPr>
-          <w:rFonts w:ascii="Times New Roman" w:hAnsi="Times New Roman"/>
-          <w:sz w:val="26"/>
-          <w:lang w:val="vi-VN"/>
-        </w:rPr>
-        <w:t>đ</w:t>
-      </w:r>
-      <w:r>
-        <w:rPr>
-          <w:rFonts w:ascii="Times New Roman" w:hAnsi="Times New Roman"/>
-          <w:sz w:val="26"/>
-          <w:lang w:val="vi-VN"/>
-        </w:rPr>
-        <w:t xml:space="preserve">ề tài hướng tới xây dựng một </w:t>
-      </w:r>
-      <w:r>
-        <w:rPr>
-          <w:rFonts w:ascii="Times New Roman" w:hAnsi="Times New Roman"/>
-          <w:sz w:val="26"/>
-          <w:lang w:val="vi-VN"/>
-        </w:rPr>
-        <w:t>hệ thống</w:t>
-      </w:r>
-      <w:r>
-        <w:rPr>
-          <w:rFonts w:ascii="Times New Roman" w:hAnsi="Times New Roman"/>
-          <w:sz w:val="26"/>
-          <w:lang w:val="vi-VN"/>
-        </w:rPr>
-        <w:t xml:space="preserve"> hỏi đáp phục vụ cho nhu cầu tìm kiếm các bài báo khoa học. </w:t>
-      </w:r>
-      <w:r>
-        <w:rPr>
-          <w:rFonts w:ascii="Times New Roman" w:hAnsi="Times New Roman"/>
-          <w:sz w:val="26"/>
-          <w:lang w:val="vi-VN"/>
-        </w:rPr>
-        <w:t>Nó sẽ cung cấp cho n</w:t>
-      </w:r>
-      <w:r>
-        <w:rPr>
-          <w:rFonts w:ascii="Times New Roman" w:hAnsi="Times New Roman"/>
-          <w:sz w:val="26"/>
-          <w:lang w:val="vi-VN"/>
-        </w:rPr>
-        <w:t xml:space="preserve">gười dùng một </w:t>
-      </w:r>
-      <w:r>
-        <w:rPr>
-          <w:rFonts w:ascii="Times New Roman" w:hAnsi="Times New Roman"/>
-          <w:sz w:val="26"/>
-          <w:lang w:val="vi-VN"/>
-        </w:rPr>
-        <w:t>giao diện hỏi đáp</w:t>
-      </w:r>
-      <w:r>
-        <w:rPr>
-          <w:rFonts w:ascii="Times New Roman" w:hAnsi="Times New Roman"/>
-          <w:sz w:val="26"/>
-          <w:lang w:val="vi-VN"/>
-        </w:rPr>
-        <w:t xml:space="preserve"> để tìm kiếm bài báo. </w:t>
-      </w:r>
-      <w:r>
-        <w:rPr>
-          <w:rFonts w:ascii="Times New Roman" w:hAnsi="Times New Roman"/>
-          <w:sz w:val="26"/>
-          <w:lang w:val="vi-VN"/>
-        </w:rPr>
-        <w:t>Người dùng sẽ</w:t>
-      </w:r>
-      <w:r>
-        <w:rPr>
-          <w:rFonts w:ascii="Times New Roman" w:hAnsi="Times New Roman"/>
-          <w:sz w:val="26"/>
-          <w:lang w:val="vi-VN"/>
-        </w:rPr>
-        <w:t xml:space="preserve"> nhập vào một câu hỏi dưới dạng ngôn ngữ tự nhiên thay cho từ khóa. Kết quả trả về là các thông tin </w:t>
-      </w:r>
-      <w:r>
-        <w:rPr>
-          <w:rFonts w:ascii="Times New Roman" w:hAnsi="Times New Roman"/>
-          <w:sz w:val="26"/>
-          <w:lang w:val="vi-VN"/>
-        </w:rPr>
-        <w:t>hoặc</w:t>
-      </w:r>
-      <w:r>
-        <w:rPr>
-          <w:rFonts w:ascii="Times New Roman" w:hAnsi="Times New Roman"/>
-          <w:sz w:val="26"/>
-          <w:lang w:val="vi-VN"/>
-        </w:rPr>
-        <w:t xml:space="preserve"> bài báo tương ứng với nội dung của câu hỏ</w:t>
-      </w:r>
-      <w:r>
-        <w:rPr>
-          <w:rFonts w:ascii="Times New Roman" w:hAnsi="Times New Roman"/>
-          <w:sz w:val="26"/>
-          <w:lang w:val="vi-VN"/>
-        </w:rPr>
-        <w:t>i</w:t>
-      </w:r>
-      <w:r>
-        <w:rPr>
-          <w:rFonts w:ascii="Times New Roman" w:hAnsi="Times New Roman"/>
-          <w:sz w:val="26"/>
-          <w:lang w:val="vi-VN"/>
-        </w:rPr>
-        <w:t>.</w:t>
-      </w:r>
-      <w:r>
-        <w:rPr>
-          <w:rFonts w:ascii="Times New Roman" w:hAnsi="Times New Roman"/>
-          <w:sz w:val="26"/>
-          <w:lang w:val="vi-VN"/>
-        </w:rPr>
-        <w:t xml:space="preserve"> </w:t>
-      </w:r>
-      <w:r>
-        <w:rPr>
-          <w:rFonts w:ascii="Times New Roman" w:hAnsi="Times New Roman"/>
-          <w:sz w:val="26"/>
-          <w:lang w:val="vi-VN"/>
-        </w:rPr>
-        <w:t xml:space="preserve">Cuối cùng, các </w:t>
-      </w:r>
-      <w:r>
-        <w:rPr>
-          <w:rFonts w:ascii="Times New Roman" w:hAnsi="Times New Roman"/>
-          <w:sz w:val="26"/>
-          <w:lang w:val="vi-VN"/>
-        </w:rPr>
-        <w:t xml:space="preserve">đánh giá </w:t>
-      </w:r>
-      <w:r>
-        <w:rPr>
-          <w:rFonts w:ascii="Times New Roman" w:hAnsi="Times New Roman"/>
-          <w:sz w:val="26"/>
-          <w:lang w:val="vi-VN"/>
-        </w:rPr>
-        <w:t xml:space="preserve">về đề tài </w:t>
-      </w:r>
-      <w:r>
-        <w:rPr>
-          <w:rFonts w:ascii="Times New Roman" w:hAnsi="Times New Roman"/>
-          <w:sz w:val="26"/>
-          <w:lang w:val="vi-VN"/>
-        </w:rPr>
-        <w:t>s</w:t>
-      </w:r>
-      <w:r>
-        <w:rPr>
-          <w:rFonts w:ascii="Times New Roman" w:hAnsi="Times New Roman"/>
-          <w:sz w:val="26"/>
-          <w:lang w:val="vi-VN"/>
-        </w:rPr>
-        <w:t>ẽ</w:t>
-      </w:r>
-      <w:r>
-        <w:rPr>
-          <w:rFonts w:ascii="Times New Roman" w:hAnsi="Times New Roman"/>
-          <w:sz w:val="26"/>
-          <w:lang w:val="vi-VN"/>
-        </w:rPr>
-        <w:t xml:space="preserve"> </w:t>
-      </w:r>
-      <w:r>
-        <w:rPr>
-          <w:rFonts w:ascii="Times New Roman" w:hAnsi="Times New Roman"/>
-          <w:sz w:val="26"/>
-          <w:lang w:val="vi-VN"/>
-        </w:rPr>
-        <w:t xml:space="preserve">dựa trên </w:t>
-      </w:r>
-      <w:r>
-        <w:rPr>
-          <w:rFonts w:ascii="Times New Roman" w:hAnsi="Times New Roman"/>
-          <w:sz w:val="26"/>
-          <w:lang w:val="vi-VN"/>
-        </w:rPr>
-        <w:t>thuật toán</w:t>
-      </w:r>
-      <w:r>
-        <w:rPr>
-          <w:rFonts w:ascii="Times New Roman" w:hAnsi="Times New Roman"/>
-          <w:sz w:val="26"/>
-          <w:lang w:val="vi-VN"/>
-        </w:rPr>
-        <w:t xml:space="preserve"> </w:t>
-      </w:r>
-      <w:r>
-        <w:rPr>
-          <w:rFonts w:ascii="Times New Roman" w:hAnsi="Times New Roman"/>
-          <w:sz w:val="26"/>
-          <w:lang w:val="vi-VN"/>
-        </w:rPr>
-        <w:t xml:space="preserve">xử lý </w:t>
-      </w:r>
-      <w:r>
-        <w:rPr>
-          <w:rFonts w:ascii="Times New Roman" w:hAnsi="Times New Roman"/>
-          <w:sz w:val="26"/>
-          <w:lang w:val="vi-VN"/>
-        </w:rPr>
-        <w:t xml:space="preserve">để hiểu được </w:t>
-      </w:r>
-      <w:r>
-        <w:rPr>
-          <w:rFonts w:ascii="Times New Roman" w:hAnsi="Times New Roman"/>
-          <w:sz w:val="26"/>
-          <w:lang w:val="vi-VN"/>
-        </w:rPr>
-        <w:t xml:space="preserve">câu hỏi </w:t>
-      </w:r>
-      <w:r>
-        <w:rPr>
-          <w:rFonts w:ascii="Times New Roman" w:hAnsi="Times New Roman"/>
-          <w:sz w:val="26"/>
-          <w:lang w:val="vi-VN"/>
-        </w:rPr>
-        <w:t xml:space="preserve">tự nhiên của </w:t>
-      </w:r>
-      <w:r>
-        <w:rPr>
-          <w:rFonts w:ascii="Times New Roman" w:hAnsi="Times New Roman"/>
-          <w:sz w:val="26"/>
-          <w:lang w:val="vi-VN"/>
-        </w:rPr>
-        <w:t>ngườ</w:t>
-      </w:r>
-      <w:r>
-        <w:rPr>
-          <w:rFonts w:ascii="Times New Roman" w:hAnsi="Times New Roman"/>
-          <w:sz w:val="26"/>
-          <w:lang w:val="vi-VN"/>
-        </w:rPr>
-        <w:t>i dùng.</w:t>
+          <w:lang w:val="vi-VN"/>
+        </w:rPr>
+        <w:t>đề tài hướng tới xây dựng một hệ thống hỏi đáp phục vụ cho nhu cầu tìm kiếm các bài báo khoa học. Nó sẽ cung cấp cho người dùng một giao diện hỏi đáp để tìm kiếm bài báo. Người dùng sẽ nhập vào một câu hỏi dưới dạng ngôn ngữ tự nhiên thay cho từ khóa. Kết quả trả về là các thông tin hoặc bài báo tương ứng với nội dung của câu hỏi, thõa mãn đúng theo câu hỏi người dùng đặt ra. Cuối cùng, các đánh giá về đề tài sẽ dựa trên thuật toán xử lý để hiểu được câu hỏi tự nhiên của người dùng.</w:t>
       </w:r>
     </w:p>
     <w:p>
@@ -5969,7 +4452,6 @@
     <w:p>
       <w:pPr>
         <w:spacing w:line="360" w:lineRule="auto"/>
-        <w:ind w:firstLine="360"/>
         <w:jc w:val="both"/>
         <w:rPr>
           <w:rFonts w:ascii="Times New Roman" w:hAnsi="Times New Roman"/>
@@ -5981,35 +4463,11 @@
     <w:p>
       <w:pPr>
         <w:spacing w:line="360" w:lineRule="auto"/>
-        <w:ind w:firstLine="360"/>
         <w:jc w:val="both"/>
         <w:rPr>
           <w:rFonts w:ascii="Times New Roman" w:hAnsi="Times New Roman"/>
           <w:sz w:val="26"/>
           <w:lang w:val="vi-VN"/>
-        </w:rPr>
-      </w:pPr>
-    </w:p>
-    <w:p>
-      <w:pPr>
-        <w:spacing w:line="360" w:lineRule="auto"/>
-        <w:ind w:firstLine="360"/>
-        <w:jc w:val="both"/>
-        <w:rPr>
-          <w:rFonts w:ascii="Times New Roman" w:hAnsi="Times New Roman"/>
-          <w:sz w:val="26"/>
-          <w:lang w:val="vi-VN"/>
-        </w:rPr>
-      </w:pPr>
-    </w:p>
-    <w:p>
-      <w:pPr>
-        <w:spacing w:line="360" w:lineRule="auto"/>
-        <w:ind w:firstLine="360"/>
-        <w:jc w:val="both"/>
-        <w:rPr>
-          <w:rFonts w:ascii="Times New Roman" w:hAnsi="Times New Roman"/>
-          <w:sz w:val="26"/>
         </w:rPr>
       </w:pPr>
     </w:p>
@@ -8066,6 +6524,7 @@
           <w:numId w:val="29"/>
         </w:numPr>
         <w:spacing w:line="360" w:lineRule="auto"/>
+        <w:ind w:left="990" w:hanging="630"/>
         <w:outlineLvl w:val="1"/>
         <w:rPr>
           <w:rFonts w:ascii="Times New Roman" w:hAnsi="Times New Roman" w:cs="Times New Roman"/>
@@ -8497,7 +6956,11 @@
           <w:ilvl w:val="2"/>
           <w:numId w:val="29"/>
         </w:numPr>
-        <w:spacing w:line="360" w:lineRule="auto"/>
+        <w:tabs>
+          <w:tab w:val="left" w:pos="990"/>
+        </w:tabs>
+        <w:spacing w:line="360" w:lineRule="auto"/>
+        <w:ind w:left="990" w:hanging="630"/>
         <w:outlineLvl w:val="1"/>
         <w:rPr>
           <w:rFonts w:ascii="Times New Roman" w:hAnsi="Times New Roman" w:cs="Times New Roman"/>
@@ -12844,10 +11307,10 @@
             <v:path o:extrusionok="f" gradientshapeok="t" o:connecttype="rect"/>
             <o:lock v:ext="edit" aspectratio="t"/>
           </v:shapetype>
-          <v:shape id="_x0000_i1025" type="#_x0000_t75" style="width:10.1pt;height:10.1pt" o:ole="">
+          <v:shape id="_x0000_i1025" type="#_x0000_t75" style="width:9.9pt;height:9.9pt" o:ole="">
             <v:imagedata r:id="rId15" o:title=""/>
           </v:shape>
-          <o:OLEObject Type="Embed" ProgID="Equation.3" ShapeID="_x0000_i1025" DrawAspect="Content" ObjectID="_1361280128" r:id="rId16"/>
+          <o:OLEObject Type="Embed" ProgID="Equation.3" ShapeID="_x0000_i1025" DrawAspect="Content" ObjectID="_1361305485" r:id="rId16"/>
         </w:object>
       </w:r>
       <w:r>
@@ -12866,10 +11329,10 @@
           <w:szCs w:val="26"/>
         </w:rPr>
         <w:object w:dxaOrig="200" w:dyaOrig="200">
-          <v:shape id="_x0000_i1026" type="#_x0000_t75" style="width:10.1pt;height:10.1pt" o:ole="">
+          <v:shape id="_x0000_i1026" type="#_x0000_t75" style="width:9.9pt;height:9.9pt" o:ole="">
             <v:imagedata r:id="rId15" o:title=""/>
           </v:shape>
-          <o:OLEObject Type="Embed" ProgID="Equation.3" ShapeID="_x0000_i1026" DrawAspect="Content" ObjectID="_1361280129" r:id="rId17"/>
+          <o:OLEObject Type="Embed" ProgID="Equation.3" ShapeID="_x0000_i1026" DrawAspect="Content" ObjectID="_1361305486" r:id="rId17"/>
         </w:object>
       </w:r>
       <w:r>
@@ -13754,7 +12217,79 @@
           <w:szCs w:val="26"/>
           <w:lang w:val="vi-VN"/>
         </w:rPr>
-        <w:t xml:space="preserve">Đầu tiên, câu hỏi sẽ qua thành phần tiền xử lý để thực hiện thao tác tách từ, giữ lại một số cụm từ và gán nhãn từ loại cho các từ, cụm từ đã tách được.Kết quả của thao tác tiền xử lý sẽ là một danh sách các từ, cụm từ được gán nhãn. Sau đó, danh sách sẽ được xử lý để rút ra các bộ ba dựa vào các luật về từ loại (ví dụ: danh từ </w:t>
+        <w:t>Đầu tiên, câu hỏi sẽ qua thành phần tiền xử lý để thực hiện thao tác gán nhãn từ loạ</w:t>
+      </w:r>
+      <w:r>
+        <w:rPr>
+          <w:rFonts w:ascii="Times New Roman" w:hAnsi="Times New Roman" w:cs="Times New Roman"/>
+          <w:sz w:val="26"/>
+          <w:szCs w:val="26"/>
+          <w:lang w:val="vi-VN"/>
+        </w:rPr>
+        <w:t xml:space="preserve">i và một số đơn giản hóa động từ (ví dụ: đưa động từ </w:t>
+      </w:r>
+      <w:r>
+        <w:rPr>
+          <w:rFonts w:ascii="Times New Roman" w:hAnsi="Times New Roman" w:cs="Times New Roman"/>
+          <w:sz w:val="26"/>
+          <w:szCs w:val="26"/>
+          <w:lang w:val="vi-VN"/>
+        </w:rPr>
+        <w:t xml:space="preserve">trong tiếng Anh </w:t>
+      </w:r>
+      <w:r>
+        <w:rPr>
+          <w:rFonts w:ascii="Times New Roman" w:hAnsi="Times New Roman" w:cs="Times New Roman"/>
+          <w:sz w:val="26"/>
+          <w:szCs w:val="26"/>
+          <w:lang w:val="vi-VN"/>
+        </w:rPr>
+        <w:t xml:space="preserve">về </w:t>
+      </w:r>
+      <w:r>
+        <w:rPr>
+          <w:rFonts w:ascii="Times New Roman" w:hAnsi="Times New Roman" w:cs="Times New Roman"/>
+          <w:sz w:val="26"/>
+          <w:szCs w:val="26"/>
+          <w:lang w:val="vi-VN"/>
+        </w:rPr>
+        <w:t xml:space="preserve">dạng </w:t>
+      </w:r>
+      <w:r>
+        <w:rPr>
+          <w:rFonts w:ascii="Times New Roman" w:hAnsi="Times New Roman" w:cs="Times New Roman"/>
+          <w:sz w:val="26"/>
+          <w:szCs w:val="26"/>
+          <w:lang w:val="vi-VN"/>
+        </w:rPr>
+        <w:t>nguyên mẫu)</w:t>
+      </w:r>
+      <w:r>
+        <w:rPr>
+          <w:rFonts w:ascii="Times New Roman" w:hAnsi="Times New Roman" w:cs="Times New Roman"/>
+          <w:sz w:val="26"/>
+          <w:szCs w:val="26"/>
+          <w:lang w:val="vi-VN"/>
+        </w:rPr>
+        <w:t>.</w:t>
+      </w:r>
+      <w:r>
+        <w:rPr>
+          <w:rFonts w:ascii="Times New Roman" w:hAnsi="Times New Roman" w:cs="Times New Roman"/>
+          <w:sz w:val="26"/>
+          <w:szCs w:val="26"/>
+          <w:lang w:val="vi-VN"/>
+        </w:rPr>
+        <w:t xml:space="preserve"> </w:t>
+      </w:r>
+      <w:r>
+        <w:rPr>
+          <w:rFonts w:ascii="Times New Roman" w:hAnsi="Times New Roman" w:cs="Times New Roman"/>
+          <w:sz w:val="26"/>
+          <w:szCs w:val="26"/>
+          <w:lang w:val="vi-VN"/>
+        </w:rPr>
+        <w:t xml:space="preserve">Kết quả của thao tác tiền xử lý sẽ là một danh sách các từ, cụm từ được gán nhãn. Sau đó, danh sách sẽ được xử lý để rút ra các bộ ba dựa vào các luật về từ loại (ví dụ: danh từ </w:t>
       </w:r>
       <w:r>
         <w:rPr>
@@ -13826,7 +12361,7 @@
           <w:szCs w:val="26"/>
           <w:lang w:val="vi-VN"/>
         </w:rPr>
-        <w:t xml:space="preserve"> bộ ba. Ở bước này, đề tài xây dựng một tập tin XML cấu hình ngữ nghĩa cho cơ sở dữ liệu. Tập tin này miêu tả các mối quan hệ giữa các bảng và thuộc tính với nhau. Trong tập tin còn chứa các </w:t>
+        <w:t xml:space="preserve"> bộ ba. Ở bước này, đề tài xây dựng một tập tin XML cấu hình ngữ nghĩa cho cơ sở dữ liệu. Tập tin này miêu tả các mối quan hệ giữa các bảng và thuộc tính với </w:t>
       </w:r>
       <w:r>
         <w:rPr>
@@ -13836,7 +12371,7 @@
           <w:lang w:val="vi-VN"/>
         </w:rPr>
         <w:lastRenderedPageBreak/>
-        <w:t xml:space="preserve">từ thể hiện cho các mối quan hệ (Ví dụ: từ </w:t>
+        <w:t xml:space="preserve">nhau. Trong tập tin còn chứa các từ thể hiện cho các mối quan hệ (Ví dụ: từ </w:t>
       </w:r>
       <w:r>
         <w:rPr>
@@ -38084,7 +36619,7 @@
           <w:szCs w:val="26"/>
           <w:lang w:val="vi-VN"/>
         </w:rPr>
-        <w:t xml:space="preserve">Đỗ Thị Thanh Tuyền (2008), </w:t>
+        <w:t>Lương Quý Tịnh Hà (2009</w:t>
       </w:r>
       <w:r>
         <w:rPr>
@@ -38095,7 +36630,7 @@
           <w:szCs w:val="26"/>
           <w:lang w:val="vi-VN"/>
         </w:rPr>
-        <w:t>XÂY DỰNG HỆ THỐNG TRA CỨU THƯ VIỆN ĐIỆN TỬ BẰNG NGÔN NGỮ TỰ NHIÊN</w:t>
+        <w:t>), Xây dựng công cụ tìm kiếm tài liệu học tập bằng các truy vấn ngôn ngữ tự nhiên  trên kho học liệu mở tiếng Việt</w:t>
       </w:r>
       <w:r>
         <w:rPr>
@@ -38105,7 +36640,28 @@
           <w:szCs w:val="26"/>
           <w:lang w:val="vi-VN"/>
         </w:rPr>
-        <w:t>, luận văn Thạc Sĩ Công Nghệ Thông Tin, Tp. HCM.</w:t>
+        <w:t>,</w:t>
+      </w:r>
+      <w:r>
+        <w:rPr>
+          <w:rFonts w:ascii="Times New Roman" w:hAnsi="Times New Roman" w:cs="Times New Roman"/>
+          <w:b/>
+          <w:i/>
+          <w:sz w:val="26"/>
+          <w:szCs w:val="26"/>
+          <w:lang w:val="vi-VN"/>
+        </w:rPr>
+        <w:t xml:space="preserve"> </w:t>
+      </w:r>
+      <w:r>
+        <w:rPr>
+          <w:rFonts w:ascii="Times New Roman" w:hAnsi="Times New Roman" w:cs="Times New Roman"/>
+          <w:i/>
+          <w:sz w:val="26"/>
+          <w:szCs w:val="26"/>
+          <w:lang w:val="vi-VN"/>
+        </w:rPr>
+        <w:t>luận văn Thạc Sĩ, Tp. HCM.</w:t>
       </w:r>
     </w:p>
     <w:p>
@@ -38132,7 +36688,7 @@
           <w:szCs w:val="26"/>
           <w:lang w:val="vi-VN"/>
         </w:rPr>
-        <w:t>Lương Quý Tịnh Hà (2009</w:t>
+        <w:t xml:space="preserve">Cao Duy Trường (2008),  </w:t>
       </w:r>
       <w:r>
         <w:rPr>
@@ -38143,7 +36699,17 @@
           <w:szCs w:val="26"/>
           <w:lang w:val="vi-VN"/>
         </w:rPr>
-        <w:t xml:space="preserve">), </w:t>
+        <w:t>Dịch câu truy vấn có cấu trúc sang đồ thị ý niệm: cách tiếp cận ít phụ thuộc vào cú pháp</w:t>
+      </w:r>
+      <w:r>
+        <w:rPr>
+          <w:rFonts w:ascii="Times New Roman" w:hAnsi="Times New Roman" w:cs="Times New Roman"/>
+          <w:i/>
+          <w:sz w:val="26"/>
+          <w:szCs w:val="26"/>
+          <w:lang w:val="vi-VN"/>
+        </w:rPr>
+        <w:t>,</w:t>
       </w:r>
       <w:r>
         <w:rPr>
@@ -38154,7 +36720,17 @@
           <w:szCs w:val="26"/>
           <w:lang w:val="vi-VN"/>
         </w:rPr>
-        <w:t>Xây dựng công cụ tìm kiếm tài liệu học tập bằng các truy vấn ngôn ngữ tự nhiên  trên kho học liệu mở tiếng Việ</w:t>
+        <w:t xml:space="preserve"> </w:t>
+      </w:r>
+      <w:r>
+        <w:rPr>
+          <w:rFonts w:ascii="Times New Roman" w:hAnsi="Times New Roman" w:cs="Times New Roman"/>
+          <w:i/>
+          <w:sz w:val="26"/>
+          <w:szCs w:val="26"/>
+          <w:lang w:val="vi-VN"/>
+        </w:rPr>
+        <w:t>Tp.HCM</w:t>
       </w:r>
       <w:r>
         <w:rPr>
@@ -38165,151 +36741,8 @@
           <w:szCs w:val="26"/>
           <w:lang w:val="vi-VN"/>
         </w:rPr>
-        <w:t>t</w:t>
-      </w:r>
-      <w:r>
-        <w:rPr>
-          <w:rFonts w:ascii="Times New Roman" w:hAnsi="Times New Roman" w:cs="Times New Roman"/>
-          <w:i/>
-          <w:sz w:val="26"/>
-          <w:szCs w:val="26"/>
-          <w:lang w:val="vi-VN"/>
-        </w:rPr>
-        <w:t>,</w:t>
-      </w:r>
-      <w:r>
-        <w:rPr>
-          <w:rFonts w:ascii="Times New Roman" w:hAnsi="Times New Roman" w:cs="Times New Roman"/>
-          <w:b/>
-          <w:i/>
-          <w:sz w:val="26"/>
-          <w:szCs w:val="26"/>
-          <w:lang w:val="vi-VN"/>
-        </w:rPr>
-        <w:t xml:space="preserve"> </w:t>
-      </w:r>
-      <w:r>
-        <w:rPr>
-          <w:rFonts w:ascii="Times New Roman" w:hAnsi="Times New Roman" w:cs="Times New Roman"/>
-          <w:i/>
-          <w:sz w:val="26"/>
-          <w:szCs w:val="26"/>
-          <w:lang w:val="vi-VN"/>
-        </w:rPr>
-        <w:t>luận văn Thạc Sĩ, Tp. HCM.</w:t>
-      </w:r>
-    </w:p>
-    <w:p>
-      <w:pPr>
-        <w:pStyle w:val="ListParagraph"/>
-        <w:numPr>
-          <w:ilvl w:val="0"/>
-          <w:numId w:val="5"/>
-        </w:numPr>
-        <w:spacing w:line="360" w:lineRule="auto"/>
-        <w:jc w:val="both"/>
-        <w:rPr>
-          <w:rFonts w:ascii="Times New Roman" w:hAnsi="Times New Roman" w:cs="Times New Roman"/>
-          <w:i/>
-          <w:sz w:val="26"/>
-          <w:szCs w:val="26"/>
-          <w:lang w:val="vi-VN"/>
-        </w:rPr>
-      </w:pPr>
-      <w:r>
-        <w:rPr>
-          <w:rFonts w:ascii="Times New Roman" w:hAnsi="Times New Roman" w:cs="Times New Roman"/>
-          <w:i/>
-          <w:sz w:val="26"/>
-          <w:szCs w:val="26"/>
-          <w:lang w:val="vi-VN"/>
-        </w:rPr>
-        <w:t xml:space="preserve"> Cao Duy Trường (2008),  </w:t>
-      </w:r>
-      <w:r>
-        <w:rPr>
-          <w:rFonts w:ascii="Times New Roman" w:hAnsi="Times New Roman" w:cs="Times New Roman"/>
-          <w:b/>
-          <w:i/>
-          <w:sz w:val="26"/>
-          <w:szCs w:val="26"/>
-          <w:lang w:val="vi-VN"/>
-        </w:rPr>
-        <w:t>Dịch câu truy vấn có cấu trúc sang đồ thị ý niệm: cách tiếp cận ít phụ thuộ</w:t>
-      </w:r>
-      <w:r>
-        <w:rPr>
-          <w:rFonts w:ascii="Times New Roman" w:hAnsi="Times New Roman" w:cs="Times New Roman"/>
-          <w:b/>
-          <w:i/>
-          <w:sz w:val="26"/>
-          <w:szCs w:val="26"/>
-          <w:lang w:val="vi-VN"/>
-        </w:rPr>
-        <w:t>c vào cú pháp</w:t>
-      </w:r>
-      <w:r>
-        <w:rPr>
-          <w:rFonts w:ascii="Times New Roman" w:hAnsi="Times New Roman" w:cs="Times New Roman"/>
-          <w:i/>
-          <w:sz w:val="26"/>
-          <w:szCs w:val="26"/>
-          <w:lang w:val="vi-VN"/>
-        </w:rPr>
-        <w:t>,</w:t>
-      </w:r>
-      <w:r>
-        <w:rPr>
-          <w:rFonts w:ascii="Times New Roman" w:hAnsi="Times New Roman" w:cs="Times New Roman"/>
-          <w:b/>
-          <w:i/>
-          <w:sz w:val="26"/>
-          <w:szCs w:val="26"/>
-          <w:lang w:val="vi-VN"/>
-        </w:rPr>
-        <w:t xml:space="preserve"> </w:t>
-      </w:r>
-      <w:r>
-        <w:rPr>
-          <w:rFonts w:ascii="Times New Roman" w:hAnsi="Times New Roman" w:cs="Times New Roman"/>
-          <w:i/>
-          <w:sz w:val="26"/>
-          <w:szCs w:val="26"/>
-          <w:lang w:val="vi-VN"/>
-        </w:rPr>
-        <w:t>Tp.HCM</w:t>
-      </w:r>
-      <w:r>
-        <w:rPr>
-          <w:rFonts w:ascii="Times New Roman" w:hAnsi="Times New Roman" w:cs="Times New Roman"/>
-          <w:b/>
-          <w:i/>
-          <w:sz w:val="26"/>
-          <w:szCs w:val="26"/>
-          <w:lang w:val="vi-VN"/>
-        </w:rPr>
         <w:t>.</w:t>
       </w:r>
-    </w:p>
-    <w:p>
-      <w:pPr>
-        <w:pStyle w:val="Heading2"/>
-        <w:jc w:val="both"/>
-        <w:rPr>
-          <w:rFonts w:ascii="Times New Roman" w:hAnsi="Times New Roman" w:cs="Times New Roman"/>
-          <w:b w:val="0"/>
-          <w:color w:val="auto"/>
-        </w:rPr>
-      </w:pPr>
-      <w:bookmarkStart w:id="54" w:name="_Toc287556359"/>
-      <w:r>
-        <w:rPr>
-          <w:rFonts w:ascii="Times New Roman" w:hAnsi="Times New Roman" w:cs="Times New Roman"/>
-          <w:color w:val="auto"/>
-        </w:rPr>
-        <w:t>Tiếng Anh</w:t>
-      </w:r>
-      <w:bookmarkEnd w:id="54"/>
     </w:p>
     <w:p>
       <w:pPr>
@@ -38324,6 +36757,7 @@
           <w:i/>
           <w:sz w:val="26"/>
           <w:szCs w:val="26"/>
+          <w:lang w:val="vi-VN"/>
         </w:rPr>
       </w:pPr>
       <w:r>
@@ -38332,8 +36766,9 @@
           <w:i/>
           <w:sz w:val="26"/>
           <w:szCs w:val="26"/>
-        </w:rPr>
-        <w:t xml:space="preserve">Li and Roth (2002), </w:t>
+          <w:lang w:val="vi-VN"/>
+        </w:rPr>
+        <w:t xml:space="preserve">Đỗ Thị Thanh Tuyền (2008), </w:t>
       </w:r>
       <w:r>
         <w:rPr>
@@ -38342,8 +36777,9 @@
           <w:i/>
           <w:sz w:val="26"/>
           <w:szCs w:val="26"/>
-        </w:rPr>
-        <w:t>Learning Question Classifier</w:t>
+          <w:lang w:val="vi-VN"/>
+        </w:rPr>
+        <w:t>XÂY DỰNG HỆ THỐNG TRA CỨU THƯ VIỆN ĐIỆN TỬ BẰNG NGÔN NGỮ TỰ NHIÊN</w:t>
       </w:r>
       <w:r>
         <w:rPr>
@@ -38353,152 +36789,28 @@
           <w:szCs w:val="26"/>
           <w:lang w:val="vi-VN"/>
         </w:rPr>
-        <w:t xml:space="preserve">, </w:t>
-      </w:r>
-      <w:r>
-        <w:rPr>
-          <w:rFonts w:ascii="Times New Roman" w:hAnsi="Times New Roman" w:cs="Times New Roman"/>
-          <w:i/>
-          <w:sz w:val="26"/>
-          <w:szCs w:val="26"/>
-        </w:rPr>
-        <w:t>COLING '02 Proceedings of the 19th international conference on Computational linguistics - Volume 1</w:t>
-      </w:r>
-      <w:r>
-        <w:rPr>
-          <w:rFonts w:ascii="Times New Roman" w:hAnsi="Times New Roman" w:cs="Times New Roman"/>
-          <w:i/>
-          <w:sz w:val="26"/>
-          <w:szCs w:val="26"/>
-          <w:lang w:val="vi-VN"/>
-        </w:rPr>
-        <w:t>.</w:t>
-      </w:r>
-    </w:p>
-    <w:p>
-      <w:pPr>
-        <w:pStyle w:val="NoSpacing"/>
-        <w:numPr>
-          <w:ilvl w:val="0"/>
-          <w:numId w:val="5"/>
-        </w:numPr>
-        <w:spacing w:line="360" w:lineRule="auto"/>
+        <w:t>, luận văn Thạc Sĩ Công Nghệ Thông Tin, Tp. HCM.</w:t>
+      </w:r>
+    </w:p>
+    <w:p>
+      <w:pPr>
+        <w:pStyle w:val="Heading2"/>
         <w:jc w:val="both"/>
         <w:rPr>
           <w:rFonts w:ascii="Times New Roman" w:hAnsi="Times New Roman" w:cs="Times New Roman"/>
-          <w:i/>
-          <w:sz w:val="26"/>
-          <w:szCs w:val="26"/>
-        </w:rPr>
-      </w:pPr>
-      <w:r>
-        <w:rPr>
-          <w:rFonts w:ascii="Times New Roman" w:eastAsia="Times New Roman" w:hAnsi="Times New Roman" w:cs="Times New Roman"/>
-          <w:i/>
-          <w:sz w:val="26"/>
-          <w:szCs w:val="26"/>
-          <w:lang w:val="vi-VN"/>
-        </w:rPr>
-        <w:t>LiXin, Huang Xuan Jing,</w:t>
-      </w:r>
-      <w:r>
-        <w:rPr>
-          <w:rFonts w:ascii="Times New Roman" w:eastAsia="Times New Roman" w:hAnsi="Times New Roman" w:cs="Times New Roman"/>
-          <w:i/>
-          <w:sz w:val="26"/>
-          <w:szCs w:val="26"/>
-        </w:rPr>
-        <w:t xml:space="preserve"> </w:t>
-      </w:r>
-      <w:r>
-        <w:rPr>
-          <w:rFonts w:ascii="Times New Roman" w:eastAsia="Times New Roman" w:hAnsi="Times New Roman" w:cs="Times New Roman"/>
-          <w:i/>
-          <w:sz w:val="26"/>
-          <w:szCs w:val="26"/>
-          <w:lang w:val="vi-VN"/>
-        </w:rPr>
-        <w:t xml:space="preserve">Wu Lid-de </w:t>
-      </w:r>
-      <w:r>
-        <w:rPr>
-          <w:rFonts w:ascii="Times New Roman" w:eastAsia="Times New Roman" w:hAnsi="Times New Roman" w:cs="Times New Roman"/>
-          <w:i/>
-          <w:sz w:val="26"/>
-          <w:szCs w:val="26"/>
-        </w:rPr>
-        <w:t xml:space="preserve">(2006), </w:t>
-      </w:r>
-      <w:r>
-        <w:rPr>
-          <w:rFonts w:ascii="Times New Roman" w:eastAsia="Times New Roman" w:hAnsi="Times New Roman" w:cs="Times New Roman"/>
-          <w:b/>
-          <w:i/>
-          <w:sz w:val="26"/>
-          <w:szCs w:val="26"/>
-          <w:lang w:val="vi-VN"/>
-        </w:rPr>
-        <w:t>Question</w:t>
-      </w:r>
-      <w:r>
-        <w:rPr>
-          <w:rFonts w:ascii="Times New Roman" w:eastAsia="Times New Roman" w:hAnsi="Times New Roman" w:cs="Times New Roman"/>
-          <w:i/>
-          <w:sz w:val="26"/>
-          <w:szCs w:val="26"/>
-          <w:lang w:val="vi-VN"/>
-        </w:rPr>
-        <w:t xml:space="preserve"> </w:t>
-      </w:r>
-      <w:r>
-        <w:rPr>
-          <w:rFonts w:ascii="Times New Roman" w:eastAsia="Times New Roman" w:hAnsi="Times New Roman" w:cs="Times New Roman"/>
-          <w:b/>
-          <w:i/>
-          <w:sz w:val="26"/>
-          <w:szCs w:val="26"/>
-          <w:lang w:val="vi-VN"/>
-        </w:rPr>
-        <w:t>Classification by Ensemble Learning</w:t>
-      </w:r>
-      <w:r>
-        <w:rPr>
-          <w:rFonts w:ascii="Times New Roman" w:eastAsia="Times New Roman" w:hAnsi="Times New Roman" w:cs="Times New Roman"/>
-          <w:i/>
-          <w:sz w:val="26"/>
-          <w:szCs w:val="26"/>
-          <w:lang w:val="vi-VN"/>
-        </w:rPr>
-        <w:t>,</w:t>
-      </w:r>
-      <w:r>
-        <w:rPr>
-          <w:rFonts w:ascii="Times New Roman" w:hAnsi="Times New Roman" w:cs="Times New Roman"/>
-          <w:i/>
-          <w:sz w:val="26"/>
-          <w:szCs w:val="26"/>
-        </w:rPr>
-        <w:t xml:space="preserve"> </w:t>
-      </w:r>
-      <w:r>
-        <w:rPr>
-          <w:rFonts w:ascii="Times New Roman" w:eastAsia="Times New Roman" w:hAnsi="Times New Roman" w:cs="Times New Roman"/>
-          <w:i/>
-          <w:sz w:val="26"/>
-          <w:szCs w:val="26"/>
-        </w:rPr>
-        <w:t>IJCSNS International Journal of Computer Science and Network Security, VOL.6 No3, March 2006</w:t>
-      </w:r>
-      <w:r>
-        <w:rPr>
-          <w:rFonts w:ascii="Times New Roman" w:eastAsia="Times New Roman" w:hAnsi="Times New Roman" w:cs="Times New Roman"/>
-          <w:i/>
-          <w:sz w:val="26"/>
-          <w:szCs w:val="26"/>
-          <w:lang w:val="vi-VN"/>
-        </w:rPr>
-        <w:t>.</w:t>
-      </w:r>
+          <w:b w:val="0"/>
+          <w:color w:val="auto"/>
+        </w:rPr>
+      </w:pPr>
+      <w:bookmarkStart w:id="54" w:name="_Toc287556359"/>
+      <w:r>
+        <w:rPr>
+          <w:rFonts w:ascii="Times New Roman" w:hAnsi="Times New Roman" w:cs="Times New Roman"/>
+          <w:color w:val="auto"/>
+        </w:rPr>
+        <w:t>Tiếng Anh</w:t>
+      </w:r>
+      <w:bookmarkEnd w:id="54"/>
     </w:p>
     <w:p>
       <w:pPr>
@@ -38507,6 +36819,7 @@
           <w:ilvl w:val="0"/>
           <w:numId w:val="5"/>
         </w:numPr>
+        <w:spacing w:line="360" w:lineRule="auto"/>
         <w:jc w:val="both"/>
         <w:rPr>
           <w:rFonts w:ascii="Times New Roman" w:hAnsi="Times New Roman" w:cs="Times New Roman"/>
@@ -38522,7 +36835,26 @@
           <w:sz w:val="26"/>
           <w:szCs w:val="26"/>
         </w:rPr>
-        <w:t xml:space="preserve">Dell Zhang and Wee Sun Lee (2003), </w:t>
+        <w:t xml:space="preserve">Lorand Dali, Delia Rusu, Blaz Fortuna, Dunja Mladenic and Marko Grobelnik (2009) </w:t>
+      </w:r>
+      <w:r>
+        <w:rPr>
+          <w:rFonts w:ascii="Times New Roman" w:hAnsi="Times New Roman" w:cs="Times New Roman"/>
+          <w:i/>
+          <w:sz w:val="26"/>
+          <w:szCs w:val="26"/>
+          <w:lang w:val="vi-VN"/>
+        </w:rPr>
+        <w:t>,</w:t>
+      </w:r>
+      <w:r>
+        <w:rPr>
+          <w:rFonts w:ascii="Times New Roman" w:hAnsi="Times New Roman" w:cs="Times New Roman"/>
+          <w:i/>
+          <w:sz w:val="26"/>
+          <w:szCs w:val="26"/>
+        </w:rPr>
+        <w:t xml:space="preserve"> </w:t>
       </w:r>
       <w:r>
         <w:rPr>
@@ -38532,18 +36864,17 @@
           <w:sz w:val="26"/>
           <w:szCs w:val="26"/>
         </w:rPr>
-        <w:t>Question classification using support vector machines</w:t>
-      </w:r>
-      <w:r>
-        <w:rPr>
-          <w:rFonts w:ascii="Times New Roman" w:hAnsi="Times New Roman" w:cs="Times New Roman"/>
-          <w:b/>
+        <w:t>Question Answering Based on Semantic Grahps</w:t>
+      </w:r>
+      <w:r>
+        <w:rPr>
+          <w:rFonts w:ascii="Times New Roman" w:hAnsi="Times New Roman" w:cs="Times New Roman"/>
           <w:i/>
           <w:sz w:val="26"/>
           <w:szCs w:val="26"/>
           <w:lang w:val="vi-VN"/>
         </w:rPr>
-        <w:t>,</w:t>
+        <w:t xml:space="preserve">, </w:t>
       </w:r>
       <w:r>
         <w:rPr>
@@ -38552,7 +36883,7 @@
           <w:sz w:val="26"/>
           <w:szCs w:val="26"/>
         </w:rPr>
-        <w:t xml:space="preserve"> In Proceedings of the 26th annual international ACM SIGIR conference on Research and development in informaion retrieval</w:t>
+        <w:t>Department of Knowledge Technologies, Jožef Stefan Institute</w:t>
       </w:r>
       <w:r>
         <w:rPr>
@@ -38588,7 +36919,7 @@
           <w:sz w:val="26"/>
           <w:szCs w:val="26"/>
         </w:rPr>
-        <w:t xml:space="preserve">Wael Salloum (2009), </w:t>
+        <w:t xml:space="preserve">Meltem Serhatli and Ferda N. Alpaslan (2009), </w:t>
       </w:r>
       <w:r>
         <w:rPr>
@@ -38598,7 +36929,7 @@
           <w:sz w:val="26"/>
           <w:szCs w:val="26"/>
         </w:rPr>
-        <w:t>A Question Answering System based on Conceptual Graph Formalism</w:t>
+        <w:t>An Ontology based Question Answering System on Software Test Document Domain</w:t>
       </w:r>
       <w:r>
         <w:rPr>
@@ -38608,7 +36939,7 @@
           <w:szCs w:val="26"/>
           <w:lang w:val="vi-VN"/>
         </w:rPr>
-        <w:t>,</w:t>
+        <w:t xml:space="preserve">, </w:t>
       </w:r>
       <w:r>
         <w:rPr>
@@ -38617,64 +36948,7 @@
           <w:sz w:val="26"/>
           <w:szCs w:val="26"/>
         </w:rPr>
-        <w:t xml:space="preserve"> Conference: The 2nd International Symposium on Knowledge</w:t>
-      </w:r>
-      <w:r>
-        <w:rPr>
-          <w:rFonts w:ascii="Times New Roman" w:hAnsi="Times New Roman" w:cs="Times New Roman"/>
-          <w:i/>
-          <w:sz w:val="26"/>
-          <w:szCs w:val="26"/>
-          <w:lang w:val="vi-VN"/>
-        </w:rPr>
-        <w:t xml:space="preserve"> </w:t>
-      </w:r>
-      <w:r>
-        <w:rPr>
-          <w:rFonts w:ascii="Times New Roman" w:hAnsi="Times New Roman" w:cs="Times New Roman"/>
-          <w:i/>
-          <w:sz w:val="26"/>
-          <w:szCs w:val="26"/>
-        </w:rPr>
-        <w:t>Acquisition and Modeling (KAM 2009)</w:t>
-      </w:r>
-      <w:r>
-        <w:rPr>
-          <w:rFonts w:ascii="Times New Roman" w:hAnsi="Times New Roman" w:cs="Times New Roman"/>
-          <w:i/>
-          <w:sz w:val="26"/>
-          <w:szCs w:val="26"/>
-          <w:lang w:val="vi-VN"/>
-        </w:rPr>
-        <w:t>,</w:t>
-      </w:r>
-      <w:r>
-        <w:rPr>
-          <w:rFonts w:ascii="Times New Roman" w:hAnsi="Times New Roman" w:cs="Times New Roman"/>
-          <w:i/>
-          <w:sz w:val="26"/>
-          <w:szCs w:val="26"/>
-        </w:rPr>
-        <w:t xml:space="preserve"> IEEE Computer</w:t>
-      </w:r>
-      <w:r>
-        <w:rPr>
-          <w:rFonts w:ascii="Times New Roman" w:hAnsi="Times New Roman" w:cs="Times New Roman"/>
-          <w:i/>
-          <w:sz w:val="26"/>
-          <w:szCs w:val="26"/>
-          <w:lang w:val="vi-VN"/>
-        </w:rPr>
-        <w:t xml:space="preserve"> </w:t>
-      </w:r>
-      <w:r>
-        <w:rPr>
-          <w:rFonts w:ascii="Times New Roman" w:hAnsi="Times New Roman" w:cs="Times New Roman"/>
-          <w:i/>
-          <w:sz w:val="26"/>
-          <w:szCs w:val="26"/>
-        </w:rPr>
-        <w:t>Society Press</w:t>
+        <w:t>World Academy of Science, Engineering and Technology 54 2009</w:t>
       </w:r>
       <w:r>
         <w:rPr>
@@ -38710,16 +36984,7 @@
           <w:sz w:val="26"/>
           <w:szCs w:val="26"/>
         </w:rPr>
-        <w:t>Shiyan Ou, Constantin Orasan, Dalila Mek</w:t>
-      </w:r>
-      <w:r>
-        <w:rPr>
-          <w:rFonts w:ascii="Times New Roman" w:hAnsi="Times New Roman" w:cs="Times New Roman"/>
-          <w:i/>
-          <w:sz w:val="26"/>
-          <w:szCs w:val="26"/>
-        </w:rPr>
-        <w:t xml:space="preserve">haldi and Laura Hasler (2008), </w:t>
+        <w:t xml:space="preserve">Wael Salloum (2009), </w:t>
       </w:r>
       <w:r>
         <w:rPr>
@@ -38729,7 +36994,7 @@
           <w:sz w:val="26"/>
           <w:szCs w:val="26"/>
         </w:rPr>
-        <w:t>Automatic Question Pattern Generation for Ontology-based Question</w:t>
+        <w:t>A Question Answering System based on Conceptual Graph Formalism</w:t>
       </w:r>
       <w:r>
         <w:rPr>
@@ -38737,46 +37002,85 @@
           <w:i/>
           <w:sz w:val="26"/>
           <w:szCs w:val="26"/>
+          <w:lang w:val="vi-VN"/>
+        </w:rPr>
+        <w:t>,</w:t>
+      </w:r>
+      <w:r>
+        <w:rPr>
+          <w:rFonts w:ascii="Times New Roman" w:hAnsi="Times New Roman" w:cs="Times New Roman"/>
+          <w:i/>
+          <w:sz w:val="26"/>
+          <w:szCs w:val="26"/>
+        </w:rPr>
+        <w:t xml:space="preserve"> Conference: The 2nd International Symposium on Knowledge</w:t>
+      </w:r>
+      <w:r>
+        <w:rPr>
+          <w:rFonts w:ascii="Times New Roman" w:hAnsi="Times New Roman" w:cs="Times New Roman"/>
+          <w:i/>
+          <w:sz w:val="26"/>
+          <w:szCs w:val="26"/>
+          <w:lang w:val="vi-VN"/>
+        </w:rPr>
+        <w:t xml:space="preserve"> </w:t>
+      </w:r>
+      <w:r>
+        <w:rPr>
+          <w:rFonts w:ascii="Times New Roman" w:hAnsi="Times New Roman" w:cs="Times New Roman"/>
+          <w:i/>
+          <w:sz w:val="26"/>
+          <w:szCs w:val="26"/>
+        </w:rPr>
+        <w:t>Acquisition and Modeling (KAM 2009)</w:t>
+      </w:r>
+      <w:r>
+        <w:rPr>
+          <w:rFonts w:ascii="Times New Roman" w:hAnsi="Times New Roman" w:cs="Times New Roman"/>
+          <w:i/>
+          <w:sz w:val="26"/>
+          <w:szCs w:val="26"/>
+          <w:lang w:val="vi-VN"/>
+        </w:rPr>
+        <w:t>,</w:t>
+      </w:r>
+      <w:r>
+        <w:rPr>
+          <w:rFonts w:ascii="Times New Roman" w:hAnsi="Times New Roman" w:cs="Times New Roman"/>
+          <w:i/>
+          <w:sz w:val="26"/>
+          <w:szCs w:val="26"/>
+        </w:rPr>
+        <w:t xml:space="preserve"> IEEE Computer</w:t>
+      </w:r>
+      <w:r>
+        <w:rPr>
+          <w:rFonts w:ascii="Times New Roman" w:hAnsi="Times New Roman" w:cs="Times New Roman"/>
+          <w:i/>
+          <w:sz w:val="26"/>
+          <w:szCs w:val="26"/>
+          <w:lang w:val="vi-VN"/>
+        </w:rPr>
+        <w:t xml:space="preserve"> </w:t>
+      </w:r>
+      <w:r>
+        <w:rPr>
+          <w:rFonts w:ascii="Times New Roman" w:hAnsi="Times New Roman" w:cs="Times New Roman"/>
+          <w:i/>
+          <w:sz w:val="26"/>
+          <w:szCs w:val="26"/>
+        </w:rPr>
+        <w:t>Society Press</w:t>
+      </w:r>
+      <w:r>
+        <w:rPr>
+          <w:rFonts w:ascii="Times New Roman" w:hAnsi="Times New Roman" w:cs="Times New Roman"/>
+          <w:i/>
+          <w:sz w:val="26"/>
+          <w:szCs w:val="26"/>
+          <w:lang w:val="vi-VN"/>
         </w:rPr>
         <w:t>.</w:t>
-      </w:r>
-      <w:r>
-        <w:rPr>
-          <w:rFonts w:ascii="Times New Roman" w:hAnsi="Times New Roman" w:cs="Times New Roman"/>
-          <w:i/>
-          <w:sz w:val="26"/>
-          <w:szCs w:val="26"/>
-        </w:rPr>
-        <w:t xml:space="preserve"> In </w:t>
-      </w:r>
-      <w:r>
-        <w:rPr>
-          <w:rFonts w:ascii="Times New Roman" w:hAnsi="Times New Roman" w:cs="Times New Roman"/>
-          <w:i/>
-          <w:iCs/>
-          <w:sz w:val="26"/>
-          <w:szCs w:val="26"/>
-        </w:rPr>
-        <w:t>Proceedings of the 21st International Florida Artificial Intelligence Research Society Conference (FLAIRS2008)</w:t>
-      </w:r>
-      <w:r>
-        <w:rPr>
-          <w:rFonts w:ascii="Times New Roman" w:hAnsi="Times New Roman" w:cs="Times New Roman"/>
-          <w:i/>
-          <w:sz w:val="26"/>
-          <w:szCs w:val="26"/>
-        </w:rPr>
-        <w:t>. Menlo Park, CA: AAAI Press., pp. 183 – 188</w:t>
-      </w:r>
-      <w:r>
-        <w:rPr>
-          <w:rFonts w:ascii="Times New Roman" w:hAnsi="Times New Roman" w:cs="Times New Roman"/>
-          <w:i/>
-          <w:sz w:val="26"/>
-          <w:szCs w:val="26"/>
-          <w:lang w:val="vi-VN"/>
-        </w:rPr>
-        <w:t xml:space="preserve">. </w:t>
       </w:r>
     </w:p>
     <w:p>
@@ -38802,7 +37106,7 @@
           <w:sz w:val="26"/>
           <w:szCs w:val="26"/>
         </w:rPr>
-        <w:t>Meltem Serhatli</w:t>
+        <w:t>DongHyun Choi and Key-Sun Choi</w:t>
       </w:r>
       <w:r>
         <w:rPr>
@@ -38810,8 +37114,19 @@
           <w:i/>
           <w:sz w:val="26"/>
           <w:szCs w:val="26"/>
-        </w:rPr>
-        <w:t xml:space="preserve"> and Ferda N. Alpaslan (2009), </w:t>
+          <w:lang w:val="vi-VN"/>
+        </w:rPr>
+        <w:t xml:space="preserve"> (2008)</w:t>
+      </w:r>
+      <w:r>
+        <w:rPr>
+          <w:rFonts w:ascii="Times New Roman" w:hAnsi="Times New Roman" w:cs="Times New Roman"/>
+          <w:i/>
+          <w:sz w:val="26"/>
+          <w:szCs w:val="26"/>
+          <w:lang w:val="vi-VN"/>
+        </w:rPr>
+        <w:t xml:space="preserve"> </w:t>
       </w:r>
       <w:r>
         <w:rPr>
@@ -38820,15 +37135,27 @@
           <w:i/>
           <w:sz w:val="26"/>
           <w:szCs w:val="26"/>
-        </w:rPr>
-        <w:t>An Ontology based Question Answering System on Software Test Document Domain</w:t>
-      </w:r>
-      <w:r>
-        <w:rPr>
-          <w:rFonts w:ascii="Times New Roman" w:hAnsi="Times New Roman" w:cs="Times New Roman"/>
+          <w:lang w:val="vi-VN"/>
+        </w:rPr>
+        <w:t>Automatic Relation Triple extraction by dependency parse tree</w:t>
+      </w:r>
+      <w:r>
+        <w:rPr>
+          <w:rFonts w:ascii="Times New Roman" w:hAnsi="Times New Roman" w:cs="Times New Roman"/>
+          <w:b/>
           <w:i/>
           <w:sz w:val="26"/>
           <w:szCs w:val="26"/>
+        </w:rPr>
+        <w:t xml:space="preserve"> </w:t>
+      </w:r>
+      <w:r>
+        <w:rPr>
+          <w:rFonts w:ascii="Times New Roman" w:hAnsi="Times New Roman" w:cs="Times New Roman"/>
+          <w:b/>
+          <w:i/>
+          <w:sz w:val="26"/>
+          <w:szCs w:val="26"/>
           <w:lang w:val="vi-VN"/>
         </w:rPr>
         <w:t xml:space="preserve">, </w:t>
@@ -38840,7 +37167,46 @@
           <w:sz w:val="26"/>
           <w:szCs w:val="26"/>
         </w:rPr>
-        <w:t>World Academy of Science, Engineering and Technology 54 2009</w:t>
+        <w:t>Computer Science Department</w:t>
+      </w:r>
+      <w:r>
+        <w:rPr>
+          <w:rFonts w:ascii="Times New Roman" w:hAnsi="Times New Roman" w:cs="Times New Roman"/>
+          <w:b/>
+          <w:i/>
+          <w:sz w:val="26"/>
+          <w:szCs w:val="26"/>
+          <w:lang w:val="vi-VN"/>
+        </w:rPr>
+        <w:t xml:space="preserve"> </w:t>
+      </w:r>
+      <w:r>
+        <w:rPr>
+          <w:rFonts w:ascii="Times New Roman" w:hAnsi="Times New Roman" w:cs="Times New Roman"/>
+          <w:i/>
+          <w:sz w:val="26"/>
+          <w:szCs w:val="26"/>
+        </w:rPr>
+        <w:t>Semantic Web Research Center, KAIST</w:t>
+      </w:r>
+      <w:r>
+        <w:rPr>
+          <w:rFonts w:ascii="Times New Roman" w:hAnsi="Times New Roman" w:cs="Times New Roman"/>
+          <w:i/>
+          <w:sz w:val="26"/>
+          <w:szCs w:val="26"/>
+          <w:lang w:val="vi-VN"/>
+        </w:rPr>
+        <w:t xml:space="preserve"> </w:t>
+      </w:r>
+      <w:r>
+        <w:rPr>
+          <w:rFonts w:ascii="Times New Roman" w:hAnsi="Times New Roman" w:cs="Times New Roman"/>
+          <w:i/>
+          <w:sz w:val="26"/>
+          <w:szCs w:val="26"/>
+        </w:rPr>
+        <w:t>Daejeon, Korea</w:t>
       </w:r>
       <w:r>
         <w:rPr>
@@ -38876,8 +37242,7 @@
           <w:sz w:val="26"/>
           <w:szCs w:val="26"/>
         </w:rPr>
-        <w:lastRenderedPageBreak/>
-        <w:t>Lorand Dali, Delia Rusu, Blaz Fortuna, Dunja Mlade</w:t>
+        <w:t>Shiyan Ou, Constantin Orasan, Dalila Mek</w:t>
       </w:r>
       <w:r>
         <w:rPr>
@@ -38886,26 +37251,7 @@
           <w:sz w:val="26"/>
           <w:szCs w:val="26"/>
         </w:rPr>
-        <w:t xml:space="preserve">nic and Marko Grobelnik (2009) </w:t>
-      </w:r>
-      <w:r>
-        <w:rPr>
-          <w:rFonts w:ascii="Times New Roman" w:hAnsi="Times New Roman" w:cs="Times New Roman"/>
-          <w:i/>
-          <w:sz w:val="26"/>
-          <w:szCs w:val="26"/>
-          <w:lang w:val="vi-VN"/>
-        </w:rPr>
-        <w:t>,</w:t>
-      </w:r>
-      <w:r>
-        <w:rPr>
-          <w:rFonts w:ascii="Times New Roman" w:hAnsi="Times New Roman" w:cs="Times New Roman"/>
-          <w:i/>
-          <w:sz w:val="26"/>
-          <w:szCs w:val="26"/>
-        </w:rPr>
-        <w:t xml:space="preserve"> </w:t>
+        <w:t xml:space="preserve">haldi and Laura Hasler (2008), </w:t>
       </w:r>
       <w:r>
         <w:rPr>
@@ -38915,7 +37261,7 @@
           <w:sz w:val="26"/>
           <w:szCs w:val="26"/>
         </w:rPr>
-        <w:t>Question Answering Based on Semantic Grahps</w:t>
+        <w:t>Automatic Question Pattern Generation for Ontology-based Question</w:t>
       </w:r>
       <w:r>
         <w:rPr>
@@ -38923,9 +37269,8 @@
           <w:i/>
           <w:sz w:val="26"/>
           <w:szCs w:val="26"/>
-          <w:lang w:val="vi-VN"/>
-        </w:rPr>
-        <w:t xml:space="preserve">, </w:t>
+        </w:rPr>
+        <w:t>.</w:t>
       </w:r>
       <w:r>
         <w:rPr>
@@ -38934,17 +37279,36 @@
           <w:sz w:val="26"/>
           <w:szCs w:val="26"/>
         </w:rPr>
-        <w:t>Department of Knowledge Technologies, Jožef Stefan Institute</w:t>
+        <w:t xml:space="preserve"> In </w:t>
       </w:r>
       <w:r>
         <w:rPr>
           <w:rFonts w:ascii="Times New Roman" w:hAnsi="Times New Roman" w:cs="Times New Roman"/>
           <w:i/>
-          <w:sz w:val="26"/>
-          <w:szCs w:val="26"/>
-          <w:lang w:val="vi-VN"/>
-        </w:rPr>
-        <w:t>.</w:t>
+          <w:iCs/>
+          <w:sz w:val="26"/>
+          <w:szCs w:val="26"/>
+        </w:rPr>
+        <w:t>Proceedings of the 21st International Florida Artificial Intelligence Research Society Conference (FLAIRS2008)</w:t>
+      </w:r>
+      <w:r>
+        <w:rPr>
+          <w:rFonts w:ascii="Times New Roman" w:hAnsi="Times New Roman" w:cs="Times New Roman"/>
+          <w:i/>
+          <w:sz w:val="26"/>
+          <w:szCs w:val="26"/>
+        </w:rPr>
+        <w:t>. Menlo Park, CA: AAAI Press., pp. 183 – 188</w:t>
+      </w:r>
+      <w:r>
+        <w:rPr>
+          <w:rFonts w:ascii="Times New Roman" w:hAnsi="Times New Roman" w:cs="Times New Roman"/>
+          <w:i/>
+          <w:sz w:val="26"/>
+          <w:szCs w:val="26"/>
+          <w:lang w:val="vi-VN"/>
+        </w:rPr>
+        <w:t xml:space="preserve">. </w:t>
       </w:r>
     </w:p>
     <w:p>
@@ -38970,6 +37334,7 @@
           <w:sz w:val="26"/>
           <w:szCs w:val="26"/>
         </w:rPr>
+        <w:lastRenderedPageBreak/>
         <w:t>Delia Rusu, Lorand Dali, Blaz Fortuna, Marko Gr</w:t>
       </w:r>
       <w:r>
@@ -39020,32 +37385,6 @@
         </w:rPr>
         <w:t xml:space="preserve"> Department of Knowledge Technologies, Jožef Stefan Institute</w:t>
       </w:r>
-    </w:p>
-    <w:p>
-      <w:pPr>
-        <w:pStyle w:val="Heading2"/>
-        <w:rPr>
-          <w:rFonts w:ascii="Times New Roman" w:hAnsi="Times New Roman" w:cs="Times New Roman"/>
-          <w:color w:val="auto"/>
-        </w:rPr>
-      </w:pPr>
-      <w:bookmarkStart w:id="55" w:name="_Toc287556360"/>
-      <w:r>
-        <w:rPr>
-          <w:rFonts w:ascii="Times New Roman" w:hAnsi="Times New Roman" w:cs="Times New Roman"/>
-          <w:color w:val="auto"/>
-          <w:lang w:val="vi-VN"/>
-        </w:rPr>
-        <w:t>Trang w</w:t>
-      </w:r>
-      <w:r>
-        <w:rPr>
-          <w:rFonts w:ascii="Times New Roman" w:hAnsi="Times New Roman" w:cs="Times New Roman"/>
-          <w:color w:val="auto"/>
-        </w:rPr>
-        <w:t>eb</w:t>
-      </w:r>
-      <w:bookmarkEnd w:id="55"/>
     </w:p>
     <w:p>
       <w:pPr>
@@ -39054,6 +37393,347 @@
           <w:ilvl w:val="0"/>
           <w:numId w:val="5"/>
         </w:numPr>
+        <w:spacing w:line="360" w:lineRule="auto"/>
+        <w:jc w:val="both"/>
+        <w:rPr>
+          <w:rFonts w:ascii="Times New Roman" w:hAnsi="Times New Roman" w:cs="Times New Roman"/>
+          <w:i/>
+          <w:sz w:val="26"/>
+          <w:szCs w:val="26"/>
+        </w:rPr>
+      </w:pPr>
+      <w:hyperlink r:id="rId37" w:tooltip="View content where Author is Stephan Bloehdorn" w:history="1">
+        <w:r>
+          <w:rPr>
+            <w:rStyle w:val="Hyperlink"/>
+            <w:rFonts w:ascii="Times New Roman" w:hAnsi="Times New Roman" w:cs="Times New Roman"/>
+            <w:i/>
+            <w:color w:val="auto"/>
+            <w:sz w:val="26"/>
+            <w:szCs w:val="26"/>
+            <w:u w:val="none"/>
+          </w:rPr>
+          <w:t>Stephan Bloehdorn</w:t>
+        </w:r>
+      </w:hyperlink>
+      <w:r>
+        <w:rPr>
+          <w:rFonts w:ascii="Times New Roman" w:hAnsi="Times New Roman" w:cs="Times New Roman"/>
+          <w:i/>
+          <w:sz w:val="26"/>
+          <w:szCs w:val="26"/>
+        </w:rPr>
+        <w:t xml:space="preserve">, </w:t>
+      </w:r>
+      <w:hyperlink r:id="rId38" w:tooltip="View content where Author is Philipp Cimiano" w:history="1">
+        <w:r>
+          <w:rPr>
+            <w:rStyle w:val="Hyperlink"/>
+            <w:rFonts w:ascii="Times New Roman" w:hAnsi="Times New Roman" w:cs="Times New Roman"/>
+            <w:i/>
+            <w:color w:val="auto"/>
+            <w:sz w:val="26"/>
+            <w:szCs w:val="26"/>
+            <w:u w:val="none"/>
+          </w:rPr>
+          <w:t>Philipp Cimiano</w:t>
+        </w:r>
+      </w:hyperlink>
+      <w:r>
+        <w:rPr>
+          <w:rFonts w:ascii="Times New Roman" w:hAnsi="Times New Roman" w:cs="Times New Roman"/>
+          <w:i/>
+          <w:sz w:val="26"/>
+          <w:szCs w:val="26"/>
+        </w:rPr>
+        <w:t xml:space="preserve">, </w:t>
+      </w:r>
+      <w:hyperlink r:id="rId39" w:tooltip="View content where Author is Alistair Duke" w:history="1">
+        <w:r>
+          <w:rPr>
+            <w:rStyle w:val="Hyperlink"/>
+            <w:rFonts w:ascii="Times New Roman" w:hAnsi="Times New Roman" w:cs="Times New Roman"/>
+            <w:i/>
+            <w:color w:val="auto"/>
+            <w:sz w:val="26"/>
+            <w:szCs w:val="26"/>
+            <w:u w:val="none"/>
+          </w:rPr>
+          <w:t>Alistair Duke</w:t>
+        </w:r>
+      </w:hyperlink>
+      <w:r>
+        <w:rPr>
+          <w:rFonts w:ascii="Times New Roman" w:hAnsi="Times New Roman" w:cs="Times New Roman"/>
+          <w:i/>
+          <w:sz w:val="26"/>
+          <w:szCs w:val="26"/>
+        </w:rPr>
+        <w:t xml:space="preserve">, </w:t>
+      </w:r>
+      <w:hyperlink r:id="rId40" w:tooltip="View content where Author is Peter Haase" w:history="1">
+        <w:r>
+          <w:rPr>
+            <w:rStyle w:val="Hyperlink"/>
+            <w:rFonts w:ascii="Times New Roman" w:hAnsi="Times New Roman" w:cs="Times New Roman"/>
+            <w:i/>
+            <w:color w:val="auto"/>
+            <w:sz w:val="26"/>
+            <w:szCs w:val="26"/>
+            <w:u w:val="none"/>
+          </w:rPr>
+          <w:t>Peter Haase</w:t>
+        </w:r>
+      </w:hyperlink>
+      <w:r>
+        <w:rPr>
+          <w:rFonts w:ascii="Times New Roman" w:hAnsi="Times New Roman" w:cs="Times New Roman"/>
+          <w:i/>
+          <w:sz w:val="26"/>
+          <w:szCs w:val="26"/>
+        </w:rPr>
+        <w:t xml:space="preserve">, </w:t>
+      </w:r>
+      <w:hyperlink r:id="rId41" w:tooltip="View content where Author is Jörg Heizmann" w:history="1">
+        <w:r>
+          <w:rPr>
+            <w:rStyle w:val="Hyperlink"/>
+            <w:rFonts w:ascii="Times New Roman" w:hAnsi="Times New Roman" w:cs="Times New Roman"/>
+            <w:i/>
+            <w:color w:val="auto"/>
+            <w:sz w:val="26"/>
+            <w:szCs w:val="26"/>
+            <w:u w:val="none"/>
+          </w:rPr>
+          <w:t>Jörg Heizmann</w:t>
+        </w:r>
+      </w:hyperlink>
+      <w:r>
+        <w:rPr>
+          <w:rFonts w:ascii="Times New Roman" w:hAnsi="Times New Roman" w:cs="Times New Roman"/>
+          <w:i/>
+          <w:sz w:val="26"/>
+          <w:szCs w:val="26"/>
+        </w:rPr>
+        <w:t xml:space="preserve">, </w:t>
+      </w:r>
+      <w:hyperlink r:id="rId42" w:tooltip="View content where Author is Ian Thurlow" w:history="1">
+        <w:r>
+          <w:rPr>
+            <w:rStyle w:val="Hyperlink"/>
+            <w:rFonts w:ascii="Times New Roman" w:hAnsi="Times New Roman" w:cs="Times New Roman"/>
+            <w:i/>
+            <w:color w:val="auto"/>
+            <w:sz w:val="26"/>
+            <w:szCs w:val="26"/>
+            <w:u w:val="none"/>
+          </w:rPr>
+          <w:t>Ian Thurlow</w:t>
+        </w:r>
+      </w:hyperlink>
+      <w:r>
+        <w:rPr>
+          <w:rFonts w:ascii="Times New Roman" w:hAnsi="Times New Roman" w:cs="Times New Roman"/>
+          <w:i/>
+          <w:sz w:val="26"/>
+          <w:szCs w:val="26"/>
+        </w:rPr>
+        <w:t xml:space="preserve"> and </w:t>
+      </w:r>
+      <w:hyperlink r:id="rId43" w:tooltip="View content where Author is Johanna Völker" w:history="1">
+        <w:r>
+          <w:rPr>
+            <w:rStyle w:val="Hyperlink"/>
+            <w:rFonts w:ascii="Times New Roman" w:hAnsi="Times New Roman" w:cs="Times New Roman"/>
+            <w:i/>
+            <w:color w:val="auto"/>
+            <w:sz w:val="26"/>
+            <w:szCs w:val="26"/>
+            <w:u w:val="none"/>
+          </w:rPr>
+          <w:t>Johanna Völker</w:t>
+        </w:r>
+      </w:hyperlink>
+      <w:r>
+        <w:rPr>
+          <w:rFonts w:ascii="Times New Roman" w:hAnsi="Times New Roman" w:cs="Times New Roman"/>
+          <w:i/>
+          <w:sz w:val="26"/>
+          <w:szCs w:val="26"/>
+          <w:lang w:val="vi-VN"/>
+        </w:rPr>
+        <w:t xml:space="preserve"> (</w:t>
+      </w:r>
+      <w:r>
+        <w:rPr>
+          <w:rFonts w:ascii="Times New Roman" w:hAnsi="Times New Roman" w:cs="Times New Roman"/>
+          <w:sz w:val="26"/>
+          <w:szCs w:val="26"/>
+        </w:rPr>
+        <w:t>2007</w:t>
+      </w:r>
+      <w:r>
+        <w:rPr>
+          <w:rFonts w:ascii="Times New Roman" w:hAnsi="Times New Roman" w:cs="Times New Roman"/>
+          <w:sz w:val="26"/>
+          <w:szCs w:val="26"/>
+          <w:lang w:val="vi-VN"/>
+        </w:rPr>
+        <w:t xml:space="preserve">) </w:t>
+      </w:r>
+      <w:r>
+        <w:rPr>
+          <w:rFonts w:ascii="Times New Roman" w:hAnsi="Times New Roman" w:cs="Times New Roman"/>
+          <w:b/>
+          <w:i/>
+          <w:sz w:val="26"/>
+          <w:szCs w:val="26"/>
+          <w:lang/>
+        </w:rPr>
+        <w:t>Ontology-Based Question Answering for Digital Libraries</w:t>
+      </w:r>
+      <w:r>
+        <w:rPr>
+          <w:rFonts w:ascii="Times New Roman" w:hAnsi="Times New Roman" w:cs="Times New Roman"/>
+          <w:b/>
+          <w:i/>
+          <w:sz w:val="26"/>
+          <w:szCs w:val="26"/>
+          <w:lang w:val="vi-VN"/>
+        </w:rPr>
+        <w:t xml:space="preserve">, </w:t>
+      </w:r>
+      <w:hyperlink r:id="rId44" w:tooltip="Link to the Book Series of this Chapter" w:history="1">
+        <w:r>
+          <w:rPr>
+            <w:rStyle w:val="Hyperlink"/>
+            <w:rFonts w:ascii="Times New Roman" w:hAnsi="Times New Roman" w:cs="Times New Roman"/>
+            <w:color w:val="auto"/>
+            <w:sz w:val="26"/>
+            <w:szCs w:val="26"/>
+            <w:u w:val="none"/>
+            <w:lang/>
+          </w:rPr>
+          <w:t>Lecture Notes in Computer Science</w:t>
+        </w:r>
+      </w:hyperlink>
+      <w:r>
+        <w:rPr>
+          <w:rFonts w:ascii="Times New Roman" w:hAnsi="Times New Roman" w:cs="Times New Roman"/>
+          <w:sz w:val="26"/>
+          <w:szCs w:val="26"/>
+        </w:rPr>
+        <w:t xml:space="preserve"> , Volume 4675/200</w:t>
+      </w:r>
+      <w:r>
+        <w:rPr>
+          <w:rFonts w:ascii="Times New Roman" w:hAnsi="Times New Roman" w:cs="Times New Roman"/>
+          <w:sz w:val="26"/>
+          <w:szCs w:val="26"/>
+          <w:lang w:val="vi-VN"/>
+        </w:rPr>
+        <w:t>7.</w:t>
+      </w:r>
+    </w:p>
+    <w:p>
+      <w:pPr>
+        <w:pStyle w:val="ListParagraph"/>
+        <w:numPr>
+          <w:ilvl w:val="0"/>
+          <w:numId w:val="5"/>
+        </w:numPr>
+        <w:spacing w:line="360" w:lineRule="auto"/>
+        <w:jc w:val="both"/>
+        <w:rPr>
+          <w:rFonts w:ascii="Times New Roman" w:hAnsi="Times New Roman" w:cs="Times New Roman"/>
+          <w:i/>
+          <w:sz w:val="26"/>
+          <w:szCs w:val="26"/>
+        </w:rPr>
+      </w:pPr>
+      <w:r>
+        <w:rPr>
+          <w:rFonts w:ascii="Times New Roman" w:hAnsi="Times New Roman" w:cs="Times New Roman"/>
+          <w:i/>
+          <w:sz w:val="26"/>
+          <w:szCs w:val="26"/>
+        </w:rPr>
+        <w:t xml:space="preserve">Kenneth C. Litkowski (1999) </w:t>
+      </w:r>
+      <w:r>
+        <w:rPr>
+          <w:rFonts w:ascii="Times New Roman" w:hAnsi="Times New Roman" w:cs="Times New Roman"/>
+          <w:b/>
+          <w:i/>
+          <w:sz w:val="26"/>
+          <w:szCs w:val="26"/>
+          <w:lang w:val="vi-VN"/>
+        </w:rPr>
+        <w:t xml:space="preserve">Question-Answering using Semantic Relation Triples  </w:t>
+      </w:r>
+      <w:r>
+        <w:rPr>
+          <w:rFonts w:ascii="Times New Roman" w:hAnsi="Times New Roman" w:cs="Times New Roman"/>
+          <w:i/>
+          <w:sz w:val="26"/>
+          <w:szCs w:val="26"/>
+          <w:lang w:val="vi-VN"/>
+        </w:rPr>
+        <w:t xml:space="preserve">, </w:t>
+      </w:r>
+      <w:r>
+        <w:rPr>
+          <w:rFonts w:ascii="Times New Roman" w:hAnsi="Times New Roman" w:cs="Times New Roman"/>
+          <w:i/>
+          <w:sz w:val="26"/>
+          <w:szCs w:val="26"/>
+        </w:rPr>
+        <w:t>In Proceedings of the 8th Text Retrieval Conference (TREC-8</w:t>
+      </w:r>
+      <w:r>
+        <w:rPr>
+          <w:rFonts w:ascii="Times New Roman" w:hAnsi="Times New Roman" w:cs="Times New Roman"/>
+          <w:i/>
+          <w:sz w:val="26"/>
+          <w:szCs w:val="26"/>
+          <w:lang w:val="vi-VN"/>
+        </w:rPr>
+        <w:t>).</w:t>
+      </w:r>
+    </w:p>
+    <w:p>
+      <w:pPr>
+        <w:pStyle w:val="Heading2"/>
+        <w:rPr>
+          <w:rFonts w:ascii="Times New Roman" w:hAnsi="Times New Roman" w:cs="Times New Roman"/>
+          <w:color w:val="auto"/>
+        </w:rPr>
+      </w:pPr>
+      <w:bookmarkStart w:id="55" w:name="_Toc287556360"/>
+      <w:r>
+        <w:rPr>
+          <w:rFonts w:ascii="Times New Roman" w:hAnsi="Times New Roman" w:cs="Times New Roman"/>
+          <w:color w:val="auto"/>
+          <w:lang w:val="vi-VN"/>
+        </w:rPr>
+        <w:t>Trang w</w:t>
+      </w:r>
+      <w:r>
+        <w:rPr>
+          <w:rFonts w:ascii="Times New Roman" w:hAnsi="Times New Roman" w:cs="Times New Roman"/>
+          <w:color w:val="auto"/>
+        </w:rPr>
+        <w:t>eb</w:t>
+      </w:r>
+      <w:bookmarkEnd w:id="55"/>
+    </w:p>
+    <w:p>
+      <w:pPr>
+        <w:pStyle w:val="ListParagraph"/>
+        <w:numPr>
+          <w:ilvl w:val="0"/>
+          <w:numId w:val="5"/>
+        </w:numPr>
         <w:rPr>
           <w:rFonts w:ascii="Times New Roman" w:hAnsi="Times New Roman" w:cs="Times New Roman"/>
           <w:sz w:val="26"/>
@@ -39078,7 +37758,7 @@
           <w:szCs w:val="26"/>
         </w:rPr>
       </w:pPr>
-      <w:hyperlink r:id="rId37" w:history="1">
+      <w:hyperlink r:id="rId45" w:history="1">
         <w:r>
           <w:rPr>
             <w:rStyle w:val="Hyperlink"/>
@@ -39128,7 +37808,7 @@
           <w:szCs w:val="26"/>
         </w:rPr>
       </w:pPr>
-      <w:hyperlink r:id="rId38" w:history="1">
+      <w:hyperlink r:id="rId46" w:history="1">
         <w:r>
           <w:rPr>
             <w:rStyle w:val="Hyperlink"/>
@@ -39178,7 +37858,7 @@
           <w:szCs w:val="26"/>
         </w:rPr>
       </w:pPr>
-      <w:hyperlink r:id="rId39" w:history="1">
+      <w:hyperlink r:id="rId47" w:history="1">
         <w:r>
           <w:rPr>
             <w:rStyle w:val="Hyperlink"/>
@@ -39228,7 +37908,7 @@
           <w:szCs w:val="26"/>
         </w:rPr>
       </w:pPr>
-      <w:hyperlink r:id="rId40" w:history="1">
+      <w:hyperlink r:id="rId48" w:history="1">
         <w:r>
           <w:rPr>
             <w:rStyle w:val="Hyperlink"/>
@@ -39278,7 +37958,7 @@
           <w:szCs w:val="26"/>
         </w:rPr>
       </w:pPr>
-      <w:hyperlink r:id="rId41" w:history="1">
+      <w:hyperlink r:id="rId49" w:history="1">
         <w:r>
           <w:rPr>
             <w:rStyle w:val="Hyperlink"/>
@@ -39328,7 +38008,7 @@
           <w:szCs w:val="26"/>
         </w:rPr>
       </w:pPr>
-      <w:hyperlink r:id="rId42" w:history="1">
+      <w:hyperlink r:id="rId50" w:history="1">
         <w:r>
           <w:rPr>
             <w:rStyle w:val="Hyperlink"/>
@@ -39342,7 +38022,7 @@
       <w:r>
         <w:t xml:space="preserve">, </w:t>
       </w:r>
-      <w:hyperlink r:id="rId43" w:history="1">
+      <w:hyperlink r:id="rId51" w:history="1">
         <w:r>
           <w:rPr>
             <w:rStyle w:val="Hyperlink"/>
@@ -39384,7 +38064,7 @@
           <w:szCs w:val="26"/>
         </w:rPr>
       </w:pPr>
-      <w:hyperlink r:id="rId44" w:history="1">
+      <w:hyperlink r:id="rId52" w:history="1">
         <w:r>
           <w:rPr>
             <w:rStyle w:val="Hyperlink"/>
@@ -39426,7 +38106,7 @@
           <w:szCs w:val="26"/>
         </w:rPr>
       </w:pPr>
-      <w:hyperlink r:id="rId45" w:history="1">
+      <w:hyperlink r:id="rId53" w:history="1">
         <w:r>
           <w:rPr>
             <w:rStyle w:val="Hyperlink"/>
@@ -39457,6 +38137,7 @@
           <w:sz w:val="26"/>
           <w:szCs w:val="26"/>
         </w:rPr>
+        <w:lastRenderedPageBreak/>
         <w:t>GATE tool</w:t>
       </w:r>
     </w:p>
@@ -39468,7 +38149,7 @@
           <w:szCs w:val="26"/>
         </w:rPr>
       </w:pPr>
-      <w:hyperlink r:id="rId46" w:history="1">
+      <w:hyperlink r:id="rId54" w:history="1">
         <w:r>
           <w:rPr>
             <w:rStyle w:val="Hyperlink"/>
@@ -39499,7 +38180,6 @@
           <w:sz w:val="26"/>
           <w:szCs w:val="26"/>
         </w:rPr>
-        <w:lastRenderedPageBreak/>
         <w:t xml:space="preserve">NSIR </w:t>
       </w:r>
     </w:p>
@@ -39511,7 +38191,7 @@
           <w:sz w:val="26"/>
         </w:rPr>
       </w:pPr>
-      <w:hyperlink r:id="rId47" w:history="1">
+      <w:hyperlink r:id="rId55" w:history="1">
         <w:r>
           <w:rPr>
             <w:rStyle w:val="Hyperlink"/>
@@ -39551,7 +38231,7 @@
           <w:szCs w:val="26"/>
         </w:rPr>
       </w:pPr>
-      <w:hyperlink r:id="rId48" w:history="1">
+      <w:hyperlink r:id="rId56" w:history="1">
         <w:r>
           <w:rPr>
             <w:rStyle w:val="Hyperlink"/>
@@ -39596,7 +38276,7 @@
           <w:lang w:val="vi-VN"/>
         </w:rPr>
       </w:pPr>
-      <w:hyperlink r:id="rId49" w:history="1">
+      <w:hyperlink r:id="rId57" w:history="1">
         <w:r>
           <w:rPr>
             <w:rStyle w:val="Hyperlink"/>
@@ -39639,7 +38319,7 @@
         </w:rPr>
         <w:t xml:space="preserve"> (</w:t>
       </w:r>
-      <w:hyperlink r:id="rId50" w:history="1">
+      <w:hyperlink r:id="rId58" w:history="1">
         <w:r>
           <w:rPr>
             <w:rStyle w:val="Hyperlink"/>
@@ -39670,7 +38350,7 @@
           <w:szCs w:val="26"/>
         </w:rPr>
       </w:pPr>
-      <w:hyperlink r:id="rId51" w:history="1">
+      <w:hyperlink r:id="rId59" w:history="1">
         <w:r>
           <w:rPr>
             <w:rStyle w:val="Hyperlink"/>
@@ -39714,7 +38394,7 @@
           <w:szCs w:val="26"/>
         </w:rPr>
       </w:pPr>
-      <w:hyperlink r:id="rId52" w:history="1">
+      <w:hyperlink r:id="rId60" w:history="1">
         <w:r>
           <w:rPr>
             <w:rStyle w:val="Hyperlink"/>
@@ -39757,7 +38437,7 @@
           <w:szCs w:val="26"/>
         </w:rPr>
       </w:pPr>
-      <w:hyperlink r:id="rId53" w:history="1">
+      <w:hyperlink r:id="rId61" w:history="1">
         <w:r>
           <w:rPr>
             <w:rStyle w:val="Hyperlink"/>
@@ -39803,7 +38483,7 @@
           <w:lang w:val="vi-VN"/>
         </w:rPr>
       </w:pPr>
-      <w:hyperlink r:id="rId54" w:history="1">
+      <w:hyperlink r:id="rId62" w:history="1">
         <w:r>
           <w:rPr>
             <w:rStyle w:val="Hyperlink"/>
@@ -39842,7 +38522,7 @@
       <w:pPr>
         <w:spacing w:line="360" w:lineRule="auto"/>
       </w:pPr>
-      <w:hyperlink r:id="rId55" w:history="1">
+      <w:hyperlink r:id="rId63" w:history="1">
         <w:r>
           <w:rPr>
             <w:rStyle w:val="Hyperlink"/>
@@ -39869,7 +38549,7 @@
           <w:lang w:val="vi-VN"/>
         </w:rPr>
       </w:pPr>
-      <w:hyperlink r:id="rId56" w:history="1">
+      <w:hyperlink r:id="rId64" w:history="1">
         <w:r>
           <w:rPr>
             <w:rStyle w:val="Hyperlink"/>
@@ -39884,11 +38564,17 @@
     </w:p>
     <w:p>
       <w:pPr>
-        <w:pStyle w:val="ListParagraph"/>
-        <w:numPr>
-          <w:ilvl w:val="0"/>
-          <w:numId w:val="5"/>
-        </w:numPr>
+        <w:spacing w:line="360" w:lineRule="auto"/>
+        <w:rPr>
+          <w:rFonts w:ascii="Times New Roman" w:hAnsi="Times New Roman" w:cs="Times New Roman"/>
+          <w:sz w:val="26"/>
+          <w:szCs w:val="26"/>
+          <w:lang w:val="vi-VN"/>
+        </w:rPr>
+      </w:pPr>
+    </w:p>
+    <w:p>
+      <w:pPr>
         <w:spacing w:line="360" w:lineRule="auto"/>
         <w:rPr>
           <w:rFonts w:ascii="Times New Roman" w:hAnsi="Times New Roman" w:cs="Times New Roman"/>
@@ -39925,6 +38611,7 @@
           <w:color w:val="auto"/>
           <w:lang w:val="vi-VN"/>
         </w:rPr>
+        <w:lastRenderedPageBreak/>
         <w:t>Phụ lục A : Tập 100 câu hỏi kiểm thử</w:t>
       </w:r>
       <w:bookmarkEnd w:id="56"/>
@@ -39996,7 +38683,6 @@
                 <w:szCs w:val="26"/>
                 <w:lang w:val="vi-VN"/>
               </w:rPr>
-              <w:lastRenderedPageBreak/>
               <w:t>Who is the author of  "Working Models for Uncertain Data"</w:t>
             </w:r>
           </w:p>
@@ -40872,6 +39558,7 @@
                 <w:szCs w:val="26"/>
                 <w:lang w:val="vi-VN"/>
               </w:rPr>
+              <w:lastRenderedPageBreak/>
               <w:t>Which documents cited to "Foundations of Databases"?</w:t>
             </w:r>
           </w:p>
@@ -40972,7 +39659,6 @@
                 <w:szCs w:val="26"/>
                 <w:lang w:val="vi-VN"/>
               </w:rPr>
-              <w:lastRenderedPageBreak/>
               <w:t>Which papers are composed by "Ken Arnold" and have source from DBPL ?</w:t>
             </w:r>
           </w:p>
@@ -41973,6 +40659,7 @@
                 <w:szCs w:val="26"/>
                 <w:lang w:val="vi-VN"/>
               </w:rPr>
+              <w:lastRenderedPageBreak/>
               <w:t>Do you know any books written in 2010 and publish by ACM ?</w:t>
             </w:r>
           </w:p>
@@ -42073,7 +40760,6 @@
                 <w:szCs w:val="26"/>
                 <w:lang w:val="vi-VN"/>
               </w:rPr>
-              <w:lastRenderedPageBreak/>
               <w:t>Are there any books written by Mike Holcombe in 2000 ?</w:t>
             </w:r>
           </w:p>
@@ -42463,6 +41149,83 @@
       </w:pPr>
       <w:bookmarkStart w:id="57" w:name="_Toc287556362"/>
       <w:bookmarkStart w:id="58" w:name="OLE_LINK5"/>
+    </w:p>
+    <w:p>
+      <w:pPr>
+        <w:pStyle w:val="Heading1"/>
+        <w:rPr>
+          <w:rFonts w:ascii="Times New Roman" w:hAnsi="Times New Roman" w:cs="Times New Roman"/>
+          <w:color w:val="auto"/>
+          <w:lang w:val="vi-VN"/>
+        </w:rPr>
+      </w:pPr>
+    </w:p>
+    <w:p>
+      <w:pPr>
+        <w:pStyle w:val="Heading1"/>
+        <w:rPr>
+          <w:rFonts w:ascii="Times New Roman" w:hAnsi="Times New Roman" w:cs="Times New Roman"/>
+          <w:color w:val="auto"/>
+          <w:lang w:val="vi-VN"/>
+        </w:rPr>
+      </w:pPr>
+    </w:p>
+    <w:p>
+      <w:pPr>
+        <w:pStyle w:val="Heading1"/>
+        <w:rPr>
+          <w:rFonts w:ascii="Times New Roman" w:hAnsi="Times New Roman" w:cs="Times New Roman"/>
+          <w:color w:val="auto"/>
+          <w:lang w:val="vi-VN"/>
+        </w:rPr>
+      </w:pPr>
+    </w:p>
+    <w:p>
+      <w:pPr>
+        <w:pStyle w:val="Heading1"/>
+        <w:rPr>
+          <w:rFonts w:ascii="Times New Roman" w:hAnsi="Times New Roman" w:cs="Times New Roman"/>
+          <w:color w:val="auto"/>
+          <w:lang w:val="vi-VN"/>
+        </w:rPr>
+      </w:pPr>
+    </w:p>
+    <w:p>
+      <w:pPr>
+        <w:pStyle w:val="Heading1"/>
+        <w:rPr>
+          <w:rFonts w:ascii="Times New Roman" w:hAnsi="Times New Roman" w:cs="Times New Roman"/>
+          <w:color w:val="auto"/>
+          <w:lang w:val="vi-VN"/>
+        </w:rPr>
+      </w:pPr>
+    </w:p>
+    <w:p>
+      <w:pPr>
+        <w:pStyle w:val="Heading1"/>
+        <w:rPr>
+          <w:rFonts w:ascii="Times New Roman" w:hAnsi="Times New Roman" w:cs="Times New Roman"/>
+          <w:color w:val="auto"/>
+          <w:lang w:val="vi-VN"/>
+        </w:rPr>
+      </w:pPr>
+    </w:p>
+    <w:p>
+      <w:pPr>
+        <w:rPr>
+          <w:lang w:val="vi-VN"/>
+        </w:rPr>
+      </w:pPr>
+    </w:p>
+    <w:p>
+      <w:pPr>
+        <w:pStyle w:val="Heading1"/>
+        <w:rPr>
+          <w:rFonts w:ascii="Times New Roman" w:hAnsi="Times New Roman" w:cs="Times New Roman"/>
+          <w:color w:val="auto"/>
+          <w:lang w:val="vi-VN"/>
+        </w:rPr>
+      </w:pPr>
       <w:r>
         <w:rPr>
           <w:rFonts w:ascii="Times New Roman" w:hAnsi="Times New Roman" w:cs="Times New Roman"/>
@@ -42517,7 +41280,7 @@
         </w:rPr>
         <w:t>(</w:t>
       </w:r>
-      <w:hyperlink r:id="rId57" w:history="1">
+      <w:hyperlink r:id="rId65" w:history="1">
         <w:r>
           <w:rPr>
             <w:rStyle w:val="Hyperlink"/>
@@ -43045,7 +41808,6 @@
                 <w:sz w:val="24"/>
                 <w:szCs w:val="24"/>
               </w:rPr>
-              <w:lastRenderedPageBreak/>
               <w:t xml:space="preserve">23. </w:t>
             </w:r>
           </w:p>
@@ -43300,7 +42062,6 @@
                 <w:sz w:val="24"/>
                 <w:szCs w:val="24"/>
               </w:rPr>
-              <w:lastRenderedPageBreak/>
               <w:t>CC</w:t>
             </w:r>
           </w:p>
@@ -43709,7 +42470,6 @@
                 <w:sz w:val="24"/>
                 <w:szCs w:val="24"/>
               </w:rPr>
-              <w:lastRenderedPageBreak/>
               <w:t>RP</w:t>
             </w:r>
           </w:p>
@@ -43969,7 +42729,6 @@
                 <w:sz w:val="24"/>
                 <w:szCs w:val="24"/>
               </w:rPr>
-              <w:lastRenderedPageBreak/>
               <w:t>Coordinating conjunction</w:t>
             </w:r>
           </w:p>
@@ -44387,7 +43146,6 @@
                 <w:sz w:val="24"/>
                 <w:szCs w:val="24"/>
               </w:rPr>
-              <w:lastRenderedPageBreak/>
               <w:t>Particle</w:t>
             </w:r>
           </w:p>
@@ -44650,13 +43408,22 @@
         </w:rPr>
       </w:pPr>
       <w:bookmarkStart w:id="59" w:name="_Toc287556363"/>
-      <w:r>
+    </w:p>
+    <w:p>
+      <w:pPr>
+        <w:pStyle w:val="Heading1"/>
         <w:rPr>
           <w:rFonts w:ascii="Times New Roman" w:hAnsi="Times New Roman" w:cs="Times New Roman"/>
           <w:color w:val="auto"/>
           <w:lang w:val="vi-VN"/>
         </w:rPr>
-        <w:lastRenderedPageBreak/>
+      </w:pPr>
+      <w:r>
+        <w:rPr>
+          <w:rFonts w:ascii="Times New Roman" w:hAnsi="Times New Roman" w:cs="Times New Roman"/>
+          <w:color w:val="auto"/>
+          <w:lang w:val="vi-VN"/>
+        </w:rPr>
         <w:t xml:space="preserve">Phụ lục </w:t>
       </w:r>
       <w:r>
@@ -45078,7 +43845,6 @@
                 <w:szCs w:val="26"/>
                 <w:lang w:val="vi-VN"/>
               </w:rPr>
-              <w:lastRenderedPageBreak/>
               <w:t>(NNP|NN)-1 TO-2 (NN|NNP|CD)-3-NA --&gt; (WP|WDT|NNP|NN)-1,TO-2,(NN|NNP|CD)-3-NA --&gt;DEL</w:t>
             </w:r>
           </w:p>
@@ -45188,13 +43954,22 @@
         </w:rPr>
       </w:pPr>
       <w:bookmarkStart w:id="60" w:name="_Toc287556364"/>
-      <w:r>
+    </w:p>
+    <w:p>
+      <w:pPr>
+        <w:pStyle w:val="Heading1"/>
         <w:rPr>
           <w:rFonts w:ascii="Times New Roman" w:hAnsi="Times New Roman" w:cs="Times New Roman"/>
           <w:color w:val="auto"/>
           <w:lang w:val="vi-VN"/>
         </w:rPr>
-        <w:lastRenderedPageBreak/>
+      </w:pPr>
+      <w:r>
+        <w:rPr>
+          <w:rFonts w:ascii="Times New Roman" w:hAnsi="Times New Roman" w:cs="Times New Roman"/>
+          <w:color w:val="auto"/>
+          <w:lang w:val="vi-VN"/>
+        </w:rPr>
         <w:t xml:space="preserve">Phụ lục </w:t>
       </w:r>
       <w:r>
@@ -46146,7 +44921,6 @@
                 <w:sz w:val="26"/>
                 <w:szCs w:val="26"/>
               </w:rPr>
-              <w:lastRenderedPageBreak/>
               <w:t xml:space="preserve">        &lt;</w:t>
             </w:r>
             <w:r>
@@ -46471,6 +45245,7 @@
                 <w:sz w:val="26"/>
                 <w:szCs w:val="26"/>
               </w:rPr>
+              <w:lastRenderedPageBreak/>
               <w:t xml:space="preserve">                &lt;</w:t>
             </w:r>
             <w:r>
@@ -47684,17 +46459,7 @@
                 <w:sz w:val="26"/>
                 <w:szCs w:val="26"/>
               </w:rPr>
-              <w:t xml:space="preserve">="related </w:t>
-            </w:r>
-            <w:r>
-              <w:rPr>
-                <w:rFonts w:ascii="Times New Roman" w:hAnsi="Times New Roman" w:cs="Times New Roman"/>
-                <w:color w:val="000000"/>
-                <w:sz w:val="26"/>
-                <w:szCs w:val="26"/>
-              </w:rPr>
-              <w:lastRenderedPageBreak/>
-              <w:t>table"&gt;</w:t>
+              <w:t>="related table"&gt;</w:t>
             </w:r>
           </w:p>
           <w:p>
@@ -47968,6 +46733,7 @@
                 <w:sz w:val="26"/>
                 <w:szCs w:val="26"/>
               </w:rPr>
+              <w:lastRenderedPageBreak/>
               <w:t xml:space="preserve">                </w:t>
             </w:r>
             <w:r>
@@ -48836,8 +47602,8 @@
       </w:pPr>
     </w:p>
     <w:sectPr>
-      <w:headerReference w:type="default" r:id="rId58"/>
-      <w:footerReference w:type="default" r:id="rId59"/>
+      <w:headerReference w:type="default" r:id="rId66"/>
+      <w:footerReference w:type="default" r:id="rId67"/>
       <w:pgSz w:w="11909" w:h="16834" w:code="9"/>
       <w:pgMar w:top="1699" w:right="1138" w:bottom="1699" w:left="1987" w:header="720" w:footer="720" w:gutter="0"/>
       <w:pgNumType w:start="1"/>
@@ -49635,7 +48401,7 @@
             <w:rPr>
               <w:noProof/>
             </w:rPr>
-            <w:t>23</w:t>
+            <w:t>60</w:t>
           </w:r>
         </w:fldSimple>
       </w:p>

</xml_diff>